<commit_message>
compiling document. shouldn't have many changes
</commit_message>
<xml_diff>
--- a/docs/hemp_nir_paper.docx
+++ b/docs/hemp_nir_paper.docx
@@ -150,7 +150,7 @@
         <w:pStyle w:val="FirstParagraph"/>
       </w:pPr>
       <w:r>
-        <w:t xml:space="preserve">CP, crude protein; NIR, near-infrared; NIRS, Near-infrared spectroscopy; NY, New York; PLSR, partial least squares regression; RF, random forest; RPD, relative predicted deviation, RPIQ, ratio of performance to interquartile distance; SG, Savitzky-Golay; SNV, standard normal variate, SNV-SG, standard normal variate following Savitzky-Golay; SVM, support vector machines</w:t>
+        <w:t xml:space="preserve">CP, crude protein; NIR, near-infrared; NIRS, near-infrared spectroscopy; NY, New York; PLSR, partial least squares regression; RF, random forest; RPD, relative predicted deviation, RPIQ, ratio of performance to interquartile distance; SG, Savitzky-Golay; SNV, standard normal variate, SNV-SG, standard normal variate following Savitzky-Golay; SVM, support vector machines</w:t>
       </w:r>
     </w:p>
     <w:bookmarkStart w:id="20" w:name="introduction"/>
@@ -6754,7 +6754,7 @@
         <w:pStyle w:val="BodyText"/>
       </w:pPr>
       <w:r>
-        <w:t xml:space="preserve">For genomic selection programs, the reliable protein phenotyping enabled by NIRS provides the high-quality phenotypic data necessary for training genomic prediction models. The ability to phenotype large populations (thousands of individuals) cost-effectively using NIRS could substantially improve the accuracy of genomic selection for protein content, accelerating genetic gains compared to traditional phenotyping approaches limited by analytical cost and throughput. The heritability of grain protein content in related cereals (wheat, barley) ranges from 0.6-0.8, suggesting that genetic improvement in hemp protein content is achievable with adequate phenotyping. NIRS provides the phenotyping capability necessary to exploit this genetic variation, particularly in early generation selection where large numbers of low-protein genotypes can be efficiently eliminated before expensive field testing.</w:t>
+        <w:t xml:space="preserve">For genomic selection programs, the ability to phenotype large populations (thousands of individuals) cost-effectively using NIRS could substantially improve the accuracy of genomic selection for protein content, accelerating genetic gains compared to traditional phenotyping approaches, as they are limited by analytical cost and throughput. The heritability of grain protein content in related cereals (wheat, barley) ranges from 0.6-0.8, suggesting that genetic improvement in hemp protein content is achievable with adequate phenotyping. NIRS provides the phenotyping capability necessary to exploit this genetic variation, particularly in early generation selection where large numbers of low-protein genotypes can be efficiently eliminated before expensive field testing.</w:t>
       </w:r>
     </w:p>
     <w:bookmarkEnd w:id="53"/>
@@ -6808,7 +6808,7 @@
         <w:t xml:space="preserve"> </w:t>
       </w:r>
       <w:r>
-        <w:t xml:space="preserve">2025-07-03 10:33:27</w:t>
+        <w:t xml:space="preserve">2025-07-03 11:14:04</w:t>
       </w:r>
       <w:r>
         <w:br/>

</xml_diff>

<commit_message>
morning changes, code reorganization, vip analysis
</commit_message>
<xml_diff>
--- a/docs/hemp_nir_paper.docx
+++ b/docs/hemp_nir_paper.docx
@@ -55,7 +55,7 @@
         <w:pStyle w:val="Date"/>
       </w:pPr>
       <w:r>
-        <w:t xml:space="preserve">2025-07-08</w:t>
+        <w:t xml:space="preserve">2025-07-09</w:t>
       </w:r>
     </w:p>
     <w:p>
@@ -150,7 +150,7 @@
         <w:pStyle w:val="FirstParagraph"/>
       </w:pPr>
       <w:r>
-        <w:t xml:space="preserve">CP, crude protein; MAE,mean absolute error; NIR, near-infrared; NIRS, near-infrared spectroscopy; NY, New York; PLSR, partial least squares regression; RF, random forest; RPD, relative predicted deviation, RPIQ, ratio of performance to interquartile distance; SG, Savitzky-Golay; SNV, standard normal variate, SNV-SG, standard normal variate following Savitzky-Golay; SVM, support vector machines</w:t>
+        <w:t xml:space="preserve">CP, crude protein; MAE,mean absolute error; NIR, near-infrared; NIRS, near-infrared spectroscopy; NY, New York; PLSR, partial least squares regression; RF, random forest; RPD, relative predicted deviation, RPIQ, ratio of performance to interquartile distance; SG, Savitzky-Golay; SNV, standard normal variate, SNV-SG, standard normal variate following Savitzky-Golay; SVM, support vector machines; VIP, variable importance in projection</w:t>
       </w:r>
     </w:p>
     <w:bookmarkStart w:id="20" w:name="introduction"/>
@@ -186,17 +186,7 @@
         <w:t xml:space="preserve"> </w:t>
       </w:r>
       <w:r>
-        <w:t xml:space="preserve">(</w:t>
-      </w:r>
-      <w:r>
-        <w:rPr>
-          <w:b/>
-          <w:bCs/>
-        </w:rPr>
-        <w:t xml:space="preserve">tang2016?</w:t>
-      </w:r>
-      <w:r>
-        <w:t xml:space="preserve">)</w:t>
+        <w:t xml:space="preserve">(Tang et al., 2016)</w:t>
       </w:r>
       <w:r>
         <w:t xml:space="preserve">. Because of its nutritional importance, the protein concentration of a grain crop is a prime consideration for researchers, producers, and consumers. Whole hemp grain typically contains approximately 200-300 g kg</w:t>
@@ -261,7 +251,7 @@
         <w:t xml:space="preserve"> </w:t>
       </w:r>
       <w:r>
-        <w:t xml:space="preserve">(Chadalavada et al., 2022a)</w:t>
+        <w:t xml:space="preserve">(Chadalavada et al., 2022)</w:t>
       </w:r>
       <w:r>
         <w:t xml:space="preserve">.</w:t>
@@ -290,7 +280,7 @@
         <w:t xml:space="preserve">(Wold et al., 2001)</w:t>
       </w:r>
       <w:r>
-        <w:t xml:space="preserve">.</w:t>
+        <w:t xml:space="preserve">. Variable importance in projection (VIP) scores show the amount response variable’s variance explained by the predictor variables, with VIP scores of greater than one often serving as a criterion for variable selection.</w:t>
       </w:r>
     </w:p>
     <w:p>
@@ -304,17 +294,7 @@
         <w:t xml:space="preserve"> </w:t>
       </w:r>
       <w:r>
-        <w:t xml:space="preserve">(</w:t>
-      </w:r>
-      <w:r>
-        <w:rPr>
-          <w:b/>
-          <w:bCs/>
-        </w:rPr>
-        <w:t xml:space="preserve">chinilin2023?</w:t>
-      </w:r>
-      <w:r>
-        <w:t xml:space="preserve">)</w:t>
+        <w:t xml:space="preserve">(Chinilin et al., 2023)</w:t>
       </w:r>
       <w:r>
         <w:t xml:space="preserve">. Support vector machines apply non-linear kernel functions to capture relationships between spectral data and analyte concentrations, with studies demonstrating competitive performance with PLSR for protein prediction in stored wheat grains</w:t>
@@ -323,17 +303,7 @@
         <w:t xml:space="preserve"> </w:t>
       </w:r>
       <w:r>
-        <w:t xml:space="preserve">(</w:t>
-      </w:r>
-      <w:r>
-        <w:rPr>
-          <w:b/>
-          <w:bCs/>
-        </w:rPr>
-        <w:t xml:space="preserve">kamboj2022?</w:t>
-      </w:r>
-      <w:r>
-        <w:t xml:space="preserve">)</w:t>
+        <w:t xml:space="preserve">Kamboj et al. (2022)</w:t>
       </w:r>
       <w:r>
         <w:t xml:space="preserve">. Random forest (RF) algorithms use ensemble learning to combine multiple decision trees and has been used to predict protein content in grains</w:t>
@@ -342,20 +312,7 @@
         <w:t xml:space="preserve"> </w:t>
       </w:r>
       <w:r>
-        <w:t xml:space="preserve">(Chadalavada et al., 2022b;</w:t>
-      </w:r>
-      <w:r>
-        <w:t xml:space="preserve"> </w:t>
-      </w:r>
-      <w:r>
-        <w:rPr>
-          <w:b/>
-          <w:bCs/>
-        </w:rPr>
-        <w:t xml:space="preserve">haruna2022?</w:t>
-      </w:r>
-      <w:r>
-        <w:t xml:space="preserve">)</w:t>
+        <w:t xml:space="preserve">(Chadalavada et al., 2022; Haruna et al., 2022)</w:t>
       </w:r>
       <w:r>
         <w:t xml:space="preserve">. Comparing multiple algorithms helps ensure that the best approach is chosen.</w:t>
@@ -372,20 +329,7 @@
         <w:t xml:space="preserve"> </w:t>
       </w:r>
       <w:r>
-        <w:t xml:space="preserve">(Shi et al., 2022;</w:t>
-      </w:r>
-      <w:r>
-        <w:t xml:space="preserve"> </w:t>
-      </w:r>
-      <w:r>
-        <w:rPr>
-          <w:b/>
-          <w:bCs/>
-        </w:rPr>
-        <w:t xml:space="preserve">köllmann2023?</w:t>
-      </w:r>
-      <w:r>
-        <w:t xml:space="preserve">)</w:t>
+        <w:t xml:space="preserve">(Köllmann et al., 2023; Shi et al., 2022)</w:t>
       </w:r>
       <w:r>
         <w:t xml:space="preserve">. These models may also be more readily transferable between instruments because they discard noisy, irrelevant portions of the spectra</w:t>
@@ -411,20 +355,10 @@
         <w:t xml:space="preserve"> </w:t>
       </w:r>
       <w:r>
-        <w:t xml:space="preserve">(</w:t>
-      </w:r>
-      <w:r>
-        <w:rPr>
-          <w:b/>
-          <w:bCs/>
-        </w:rPr>
-        <w:t xml:space="preserve">caporaso2018?</w:t>
-      </w:r>
-      <w:r>
-        <w:t xml:space="preserve">)</w:t>
-      </w:r>
-      <w:r>
-        <w:t xml:space="preserve">. In wheat and corn, grain CP content has been shown to be heritable</w:t>
+        <w:t xml:space="preserve">(Caporaso et al., 2018)</w:t>
+      </w:r>
+      <w:r>
+        <w:t xml:space="preserve">. I0n wheat and corn, grain CP content has been shown to be heritable</w:t>
       </w:r>
       <w:r>
         <w:t xml:space="preserve"> </w:t>
@@ -4241,49 +4175,16 @@
         <w:t xml:space="preserve"> </w:t>
       </w:r>
       <w:r>
-        <w:t xml:space="preserve">(</w:t>
-      </w:r>
-      <w:r>
-        <w:rPr>
-          <w:b/>
-          <w:bCs/>
-        </w:rPr>
-        <w:t xml:space="preserve">nogales-bueno2021?</w:t>
-      </w:r>
-      <w:r>
-        <w:t xml:space="preserve">)</w:t>
-      </w:r>
-      <w:r>
-        <w:t xml:space="preserve">. Prior to selection, spectra were preprocessed using Standard Normal Variate (SNV)-detrend with settings 1,4,4,1 for the derivative, gap, smooth, and smooth-two settings respectively. These settings are standard WINISI software parameters and were applied because hemp grain samples were subject to light scatter and noise due to particle size variation, with the first derivative applied to show component aborption</w:t>
-      </w:r>
-      <w:r>
-        <w:t xml:space="preserve"> </w:t>
-      </w:r>
-      <w:r>
-        <w:t xml:space="preserve">(</w:t>
-      </w:r>
-      <w:r>
-        <w:rPr>
-          <w:b/>
-          <w:bCs/>
-        </w:rPr>
-        <w:t xml:space="preserve">barnes1989?</w:t>
-      </w:r>
-      <w:r>
-        <w:t xml:space="preserve">;</w:t>
-      </w:r>
-      <w:r>
-        <w:t xml:space="preserve"> </w:t>
-      </w:r>
-      <w:r>
-        <w:rPr>
-          <w:b/>
-          <w:bCs/>
-        </w:rPr>
-        <w:t xml:space="preserve">towett2013?</w:t>
-      </w:r>
-      <w:r>
-        <w:t xml:space="preserve">)</w:t>
+        <w:t xml:space="preserve">(Nogales-Bueno et al., 2021)</w:t>
+      </w:r>
+      <w:r>
+        <w:t xml:space="preserve">. Prior to selection, spectra were preprocessed using Standard Normal Variate (SNV)-detrend with settings 1,4,4,1 for the derivative, gap, smooth, and smooth-two settings respectively. These settings are standard WINISI software parameters and were applied because hemp grain samples were subject to light scatter and noise due to particle size variation, with the first derivative applied to show component absorption</w:t>
+      </w:r>
+      <w:r>
+        <w:t xml:space="preserve"> </w:t>
+      </w:r>
+      <w:r>
+        <w:t xml:space="preserve">(Barnes et al., 1989; Towett et al., 2013)</w:t>
       </w:r>
       <w:r>
         <w:t xml:space="preserve">.</w:t>
@@ -4401,7 +4302,7 @@
         <w:t xml:space="preserve"> </w:t>
       </w:r>
       <w:r>
-        <w:t xml:space="preserve">Chadalavada et al. (2022a)</w:t>
+        <w:t xml:space="preserve">Chadalavada et al. (2022)</w:t>
       </w:r>
       <w:r>
         <w:t xml:space="preserve"> </w:t>
@@ -4412,13 +4313,14 @@
       <w:r>
         <w:t xml:space="preserve"> </w:t>
       </w:r>
-      <w:r>
-        <w:rPr>
-          <w:b/>
-          <w:bCs/>
-        </w:rPr>
-        <w:t xml:space="preserve">?@tbl-model-rubric</w:t>
-      </w:r>
+      <w:hyperlink w:anchor="tbl-model-rubric">
+        <w:r>
+          <w:rPr>
+            <w:rStyle w:val="Hyperlink"/>
+          </w:rPr>
+          <w:t xml:space="preserve">Table 2</w:t>
+        </w:r>
+      </w:hyperlink>
       <w:r>
         <w:t xml:space="preserve">.</w:t>
       </w:r>
@@ -4436,7 +4338,7 @@
       <w:tr>
         <w:tc>
           <w:tcPr/>
-          <w:bookmarkStart w:id="26" w:name="tbl-model_rubric"/>
+          <w:bookmarkStart w:id="26" w:name="tbl-model-rubric"/>
           <w:p>
             <w:pPr>
               <w:jc w:val="center"/>
@@ -4620,7 +4522,7 @@
                     <w:jc w:val="center"/>
                   </w:pPr>
                   <w:r>
-                    <w:t xml:space="preserve">1.4 - 2.0</w:t>
+                    <w:t xml:space="preserve">1.5 - 2.0</w:t>
                   </w:r>
                 </w:p>
               </w:tc>
@@ -4661,7 +4563,7 @@
                     <w:jc w:val="center"/>
                   </w:pPr>
                   <w:r>
-                    <w:t xml:space="preserve">&lt; 1.4</w:t>
+                    <w:t xml:space="preserve">&lt; 1.5</w:t>
                   </w:r>
                 </w:p>
               </w:tc>
@@ -6275,20 +6177,20 @@
                     <w:jc w:val="center"/>
                   </w:pPr>
                   <w:r>
-                    <w:t xml:space="preserve">72%</w:t>
-                  </w:r>
-                </w:p>
-              </w:tc>
-              <w:tc>
-                <w:tcPr/>
-                <w:p>
-                  <w:pPr>
-                    <w:pStyle w:val="Compact"/>
-                    <w:jc w:val="center"/>
-                    <w:jc w:val="center"/>
-                  </w:pPr>
-                  <w:r>
-                    <w:t xml:space="preserve">4%</w:t>
+                    <w:t xml:space="preserve">68%</w:t>
+                  </w:r>
+                </w:p>
+              </w:tc>
+              <w:tc>
+                <w:tcPr/>
+                <w:p>
+                  <w:pPr>
+                    <w:pStyle w:val="Compact"/>
+                    <w:jc w:val="center"/>
+                    <w:jc w:val="center"/>
+                  </w:pPr>
+                  <w:r>
+                    <w:t xml:space="preserve">8%</w:t>
                   </w:r>
                 </w:p>
               </w:tc>
@@ -6314,20 +6216,20 @@
                     <w:jc w:val="center"/>
                   </w:pPr>
                   <w:r>
-                    <w:t xml:space="preserve">72%</w:t>
-                  </w:r>
-                </w:p>
-              </w:tc>
-              <w:tc>
-                <w:tcPr/>
-                <w:p>
-                  <w:pPr>
-                    <w:pStyle w:val="Compact"/>
-                    <w:jc w:val="center"/>
-                    <w:jc w:val="center"/>
-                  </w:pPr>
-                  <w:r>
-                    <w:t xml:space="preserve">96%</w:t>
+                    <w:t xml:space="preserve">68%</w:t>
+                  </w:r>
+                </w:p>
+              </w:tc>
+              <w:tc>
+                <w:tcPr/>
+                <w:p>
+                  <w:pPr>
+                    <w:pStyle w:val="Compact"/>
+                    <w:jc w:val="center"/>
+                    <w:jc w:val="center"/>
+                  </w:pPr>
+                  <w:r>
+                    <w:t xml:space="preserve">92%</w:t>
                   </w:r>
                 </w:p>
               </w:tc>
@@ -6433,20 +6335,20 @@
                     <w:jc w:val="center"/>
                   </w:pPr>
                   <w:r>
-                    <w:t xml:space="preserve">55%</w:t>
-                  </w:r>
-                </w:p>
-              </w:tc>
-              <w:tc>
-                <w:tcPr/>
-                <w:p>
-                  <w:pPr>
-                    <w:pStyle w:val="Compact"/>
-                    <w:jc w:val="center"/>
-                    <w:jc w:val="center"/>
-                  </w:pPr>
-                  <w:r>
-                    <w:t xml:space="preserve">0%</w:t>
+                    <w:t xml:space="preserve">52%</w:t>
+                  </w:r>
+                </w:p>
+              </w:tc>
+              <w:tc>
+                <w:tcPr/>
+                <w:p>
+                  <w:pPr>
+                    <w:pStyle w:val="Compact"/>
+                    <w:jc w:val="center"/>
+                    <w:jc w:val="center"/>
+                  </w:pPr>
+                  <w:r>
+                    <w:t xml:space="preserve">3%</w:t>
                   </w:r>
                 </w:p>
               </w:tc>
@@ -6472,20 +6374,20 @@
                     <w:jc w:val="center"/>
                   </w:pPr>
                   <w:r>
-                    <w:t xml:space="preserve">55%</w:t>
-                  </w:r>
-                </w:p>
-              </w:tc>
-              <w:tc>
-                <w:tcPr/>
-                <w:p>
-                  <w:pPr>
-                    <w:pStyle w:val="Compact"/>
-                    <w:jc w:val="center"/>
-                    <w:jc w:val="center"/>
-                  </w:pPr>
-                  <w:r>
-                    <w:t xml:space="preserve">100%</w:t>
+                    <w:t xml:space="preserve">52%</w:t>
+                  </w:r>
+                </w:p>
+              </w:tc>
+              <w:tc>
+                <w:tcPr/>
+                <w:p>
+                  <w:pPr>
+                    <w:pStyle w:val="Compact"/>
+                    <w:jc w:val="center"/>
+                    <w:jc w:val="center"/>
+                  </w:pPr>
+                  <w:r>
+                    <w:t xml:space="preserve">97%</w:t>
                   </w:r>
                 </w:p>
               </w:tc>
@@ -6525,7 +6427,7 @@
         <w:t xml:space="preserve"> </w:t>
       </w:r>
       <w:r>
-        <w:t xml:space="preserve">(Chadalavada et al., 2022b; Huang et al., 2013)</w:t>
+        <w:t xml:space="preserve">(Chadalavada et al., 2022; Huang et al., 2013)</w:t>
       </w:r>
       <w:r>
         <w:t xml:space="preserve">.</w:t>
@@ -6780,17 +6682,10 @@
         <w:t xml:space="preserve"> </w:t>
       </w:r>
       <w:r>
-        <w:t xml:space="preserve">(</w:t>
-      </w:r>
-      <w:r>
-        <w:rPr>
-          <w:b/>
-          <w:bCs/>
-        </w:rPr>
-        <w:t xml:space="preserve">bellon-maurel2010?</w:t>
-      </w:r>
-      <w:r>
-        <w:t xml:space="preserve">)</w:t>
+        <w:t xml:space="preserve">(Bellon-Maurel et al., 2010)</w:t>
+      </w:r>
+      <w:r>
+        <w:t xml:space="preserve">.</w:t>
       </w:r>
     </w:p>
     <w:p>
@@ -6934,15 +6829,48 @@
         <w:pStyle w:val="FirstParagraph"/>
       </w:pPr>
       <w:r>
-        <w:t xml:space="preserve">The biological basis of the NIRS predictions was validated by developing a protein-focused model using wavelengths within known protein absorption bands.</w:t>
-      </w:r>
+        <w:t xml:space="preserve">The biological basis of the NIRS predictions was validated by developing a protein-focused model using wavelengths within known protein absorption bands. The results are shown below in</w:t>
+      </w:r>
+      <w:r>
+        <w:t xml:space="preserve"> </w:t>
+      </w:r>
+      <w:r>
+        <w:t xml:space="preserve">(</w:t>
+      </w:r>
+      <w:r>
+        <w:rPr>
+          <w:b/>
+          <w:bCs/>
+        </w:rPr>
+        <w:t xml:space="preserve">tbl_performance_summary?</w:t>
+      </w:r>
+      <w:r>
+        <w:t xml:space="preserve">)</w:t>
+      </w:r>
+      <w:r>
+        <w:t xml:space="preserve"> </w:t>
+      </w:r>
+      <w:r>
+        <w:t xml:space="preserve">and</w:t>
+      </w:r>
+      <w:r>
+        <w:t xml:space="preserve"> </w:t>
+      </w:r>
+      <w:hyperlink w:anchor="fig-model-comparison">
+        <w:r>
+          <w:rPr>
+            <w:rStyle w:val="Hyperlink"/>
+          </w:rPr>
+          <w:t xml:space="preserve">Figure 4</w:t>
+        </w:r>
+      </w:hyperlink>
     </w:p>
     <w:p>
       <w:pPr>
         <w:pStyle w:val="TableCaption"/>
       </w:pPr>
       <w:r>
-        <w:t xml:space="preserve">Enhanced performance comparison demonstrating biological validation through protein-specific wavelength selection</w:t>
+        <w:t xml:space="preserve">Comparison of Protein-Focused and Full Spectrum Models</w:t>
       </w:r>
     </w:p>
     <w:tbl>
@@ -6951,15 +6879,20 @@
         <w:tblW w:type="pct" w:w="5000"/>
         <w:tblLayout w:type="fixed"/>
         <w:tblLook w:firstRow="1" w:lastRow="0" w:firstColumn="0" w:lastColumn="0" w:noHBand="0" w:noVBand="0" w:val="0020"/>
-        <w:tblCaption w:val="Enhanced performance comparison demonstrating biological validation through protein-specific wavelength selection"/>
+        <w:tblCaption w:val="Comparison of Protein-Focused and Full Spectrum Models"/>
       </w:tblPr>
       <w:tblGrid>
-        <w:gridCol w:w="1667"/>
-        <w:gridCol w:w="1250"/>
-        <w:gridCol w:w="1146"/>
-        <w:gridCol w:w="937"/>
-        <w:gridCol w:w="1042"/>
-        <w:gridCol w:w="1875"/>
+        <w:gridCol w:w="1408"/>
+        <w:gridCol w:w="1144"/>
+        <w:gridCol w:w="528"/>
+        <w:gridCol w:w="616"/>
+        <w:gridCol w:w="616"/>
+        <w:gridCol w:w="528"/>
+        <w:gridCol w:w="528"/>
+        <w:gridCol w:w="528"/>
+        <w:gridCol w:w="528"/>
+        <w:gridCol w:w="1056"/>
+        <w:gridCol w:w="440"/>
       </w:tblGrid>
       <w:tr>
         <w:trPr>
@@ -6973,7 +6906,7 @@
               <w:jc w:val="left"/>
             </w:pPr>
             <w:r>
-              <w:t xml:space="preserve">Model</w:t>
+              <w:t xml:space="preserve">Analysis Type</w:t>
             </w:r>
           </w:p>
         </w:tc>
@@ -6982,10 +6915,10 @@
           <w:p>
             <w:pPr>
               <w:pStyle w:val="Compact"/>
-              <w:jc w:val="right"/>
+              <w:jc w:val="center"/>
             </w:pPr>
             <w:r>
-              <w:t xml:space="preserve">Wavelengths</w:t>
+              <w:t xml:space="preserve">RMSE (g/kg)</w:t>
             </w:r>
           </w:p>
         </w:tc>
@@ -6994,7 +6927,91 @@
           <w:p>
             <w:pPr>
               <w:pStyle w:val="Compact"/>
-              <w:jc w:val="right"/>
+              <w:jc w:val="center"/>
+            </w:pPr>
+            <w:r>
+              <w:t xml:space="preserve">SD</w:t>
+            </w:r>
+          </w:p>
+        </w:tc>
+        <w:tc>
+          <w:tcPr/>
+          <w:p>
+            <w:pPr>
+              <w:pStyle w:val="Compact"/>
+              <w:jc w:val="center"/>
+            </w:pPr>
+            <w:r>
+              <w:t xml:space="preserve">R²</w:t>
+            </w:r>
+          </w:p>
+        </w:tc>
+        <w:tc>
+          <w:tcPr/>
+          <w:p>
+            <w:pPr>
+              <w:pStyle w:val="Compact"/>
+              <w:jc w:val="center"/>
+            </w:pPr>
+            <w:r>
+              <w:t xml:space="preserve">SD</w:t>
+            </w:r>
+          </w:p>
+        </w:tc>
+        <w:tc>
+          <w:tcPr/>
+          <w:p>
+            <w:pPr>
+              <w:pStyle w:val="Compact"/>
+              <w:jc w:val="center"/>
+            </w:pPr>
+            <w:r>
+              <w:t xml:space="preserve">RPD</w:t>
+            </w:r>
+          </w:p>
+        </w:tc>
+        <w:tc>
+          <w:tcPr/>
+          <w:p>
+            <w:pPr>
+              <w:pStyle w:val="Compact"/>
+              <w:jc w:val="center"/>
+            </w:pPr>
+            <w:r>
+              <w:t xml:space="preserve">SD</w:t>
+            </w:r>
+          </w:p>
+        </w:tc>
+        <w:tc>
+          <w:tcPr/>
+          <w:p>
+            <w:pPr>
+              <w:pStyle w:val="Compact"/>
+              <w:jc w:val="center"/>
+            </w:pPr>
+            <w:r>
+              <w:t xml:space="preserve">RPIQ</w:t>
+            </w:r>
+          </w:p>
+        </w:tc>
+        <w:tc>
+          <w:tcPr/>
+          <w:p>
+            <w:pPr>
+              <w:pStyle w:val="Compact"/>
+              <w:jc w:val="center"/>
+            </w:pPr>
+            <w:r>
+              <w:t xml:space="preserve">SD</w:t>
+            </w:r>
+          </w:p>
+        </w:tc>
+        <w:tc>
+          <w:tcPr/>
+          <w:p>
+            <w:pPr>
+              <w:pStyle w:val="Compact"/>
+              <w:jc w:val="center"/>
             </w:pPr>
             <w:r>
               <w:t xml:space="preserve">Components</w:t>
@@ -7006,10 +7023,24 @@
           <w:p>
             <w:pPr>
               <w:pStyle w:val="Compact"/>
-              <w:jc w:val="right"/>
+              <w:jc w:val="center"/>
             </w:pPr>
             <w:r>
-              <w:t xml:space="preserve">RMSE</w:t>
+              <w:t xml:space="preserve">SD</w:t>
+            </w:r>
+          </w:p>
+        </w:tc>
+      </w:tr>
+      <w:tr>
+        <w:tc>
+          <w:tcPr/>
+          <w:p>
+            <w:pPr>
+              <w:pStyle w:val="Compact"/>
+              <w:jc w:val="left"/>
+            </w:pPr>
+            <w:r>
+              <w:t xml:space="preserve">Protein-Focused</w:t>
             </w:r>
           </w:p>
         </w:tc>
@@ -7018,10 +7049,10 @@
           <w:p>
             <w:pPr>
               <w:pStyle w:val="Compact"/>
-              <w:jc w:val="right"/>
+              <w:jc w:val="center"/>
             </w:pPr>
             <w:r>
-              <w:t xml:space="preserve">R_squared</w:t>
+              <w:t xml:space="preserve">14.27</w:t>
             </w:r>
           </w:p>
         </w:tc>
@@ -7030,10 +7061,106 @@
           <w:p>
             <w:pPr>
               <w:pStyle w:val="Compact"/>
-              <w:jc w:val="left"/>
+              <w:jc w:val="center"/>
             </w:pPr>
             <w:r>
-              <w:t xml:space="preserve">Efficiency</w:t>
+              <w:t xml:space="preserve">1.58</w:t>
+            </w:r>
+          </w:p>
+        </w:tc>
+        <w:tc>
+          <w:tcPr/>
+          <w:p>
+            <w:pPr>
+              <w:pStyle w:val="Compact"/>
+              <w:jc w:val="center"/>
+            </w:pPr>
+            <w:r>
+              <w:t xml:space="preserve">0.669</w:t>
+            </w:r>
+          </w:p>
+        </w:tc>
+        <w:tc>
+          <w:tcPr/>
+          <w:p>
+            <w:pPr>
+              <w:pStyle w:val="Compact"/>
+              <w:jc w:val="center"/>
+            </w:pPr>
+            <w:r>
+              <w:t xml:space="preserve">0.082</w:t>
+            </w:r>
+          </w:p>
+        </w:tc>
+        <w:tc>
+          <w:tcPr/>
+          <w:p>
+            <w:pPr>
+              <w:pStyle w:val="Compact"/>
+              <w:jc w:val="center"/>
+            </w:pPr>
+            <w:r>
+              <w:t xml:space="preserve">1.74</w:t>
+            </w:r>
+          </w:p>
+        </w:tc>
+        <w:tc>
+          <w:tcPr/>
+          <w:p>
+            <w:pPr>
+              <w:pStyle w:val="Compact"/>
+              <w:jc w:val="center"/>
+            </w:pPr>
+            <w:r>
+              <w:t xml:space="preserve">0.23</w:t>
+            </w:r>
+          </w:p>
+        </w:tc>
+        <w:tc>
+          <w:tcPr/>
+          <w:p>
+            <w:pPr>
+              <w:pStyle w:val="Compact"/>
+              <w:jc w:val="center"/>
+            </w:pPr>
+            <w:r>
+              <w:t xml:space="preserve">2.74</w:t>
+            </w:r>
+          </w:p>
+        </w:tc>
+        <w:tc>
+          <w:tcPr/>
+          <w:p>
+            <w:pPr>
+              <w:pStyle w:val="Compact"/>
+              <w:jc w:val="center"/>
+            </w:pPr>
+            <w:r>
+              <w:t xml:space="preserve">0.54</w:t>
+            </w:r>
+          </w:p>
+        </w:tc>
+        <w:tc>
+          <w:tcPr/>
+          <w:p>
+            <w:pPr>
+              <w:pStyle w:val="Compact"/>
+              <w:jc w:val="center"/>
+            </w:pPr>
+            <w:r>
+              <w:t xml:space="preserve">5.0</w:t>
+            </w:r>
+          </w:p>
+        </w:tc>
+        <w:tc>
+          <w:tcPr/>
+          <w:p>
+            <w:pPr>
+              <w:pStyle w:val="Compact"/>
+              <w:jc w:val="center"/>
+            </w:pPr>
+            <w:r>
+              <w:t xml:space="preserve">0.1</w:t>
             </w:r>
           </w:p>
         </w:tc>
@@ -7056,10 +7183,10 @@
           <w:p>
             <w:pPr>
               <w:pStyle w:val="Compact"/>
-              <w:jc w:val="right"/>
+              <w:jc w:val="center"/>
             </w:pPr>
             <w:r>
-              <w:t xml:space="preserve">700</w:t>
+              <w:t xml:space="preserve">10.42</w:t>
             </w:r>
           </w:p>
         </w:tc>
@@ -7068,10 +7195,10 @@
           <w:p>
             <w:pPr>
               <w:pStyle w:val="Compact"/>
-              <w:jc w:val="right"/>
+              <w:jc w:val="center"/>
             </w:pPr>
             <w:r>
-              <w:t xml:space="preserve">15</w:t>
+              <w:t xml:space="preserve">1.31</w:t>
             </w:r>
           </w:p>
         </w:tc>
@@ -7080,10 +7207,10 @@
           <w:p>
             <w:pPr>
               <w:pStyle w:val="Compact"/>
-              <w:jc w:val="right"/>
+              <w:jc w:val="center"/>
             </w:pPr>
             <w:r>
-              <w:t xml:space="preserve">10.02667</w:t>
+              <w:t xml:space="preserve">0.822</w:t>
             </w:r>
           </w:p>
         </w:tc>
@@ -7092,10 +7219,10 @@
           <w:p>
             <w:pPr>
               <w:pStyle w:val="Compact"/>
-              <w:jc w:val="right"/>
+              <w:jc w:val="center"/>
             </w:pPr>
             <w:r>
-              <w:t xml:space="preserve">0.8411829</w:t>
+              <w:t xml:space="preserve">0.054</w:t>
             </w:r>
           </w:p>
         </w:tc>
@@ -7104,24 +7231,10 @@
           <w:p>
             <w:pPr>
               <w:pStyle w:val="Compact"/>
-              <w:jc w:val="left"/>
+              <w:jc w:val="center"/>
             </w:pPr>
             <w:r>
-              <w:t xml:space="preserve">Baseline</w:t>
-            </w:r>
-          </w:p>
-        </w:tc>
-      </w:tr>
-      <w:tr>
-        <w:tc>
-          <w:tcPr/>
-          <w:p>
-            <w:pPr>
-              <w:pStyle w:val="Compact"/>
-              <w:jc w:val="left"/>
-            </w:pPr>
-            <w:r>
-              <w:t xml:space="preserve">Protein-Focused</w:t>
+              <w:t xml:space="preserve">2.40</w:t>
             </w:r>
           </w:p>
         </w:tc>
@@ -7130,10 +7243,10 @@
           <w:p>
             <w:pPr>
               <w:pStyle w:val="Compact"/>
-              <w:jc w:val="right"/>
+              <w:jc w:val="center"/>
             </w:pPr>
             <w:r>
-              <w:t xml:space="preserve">68</w:t>
+              <w:t xml:space="preserve">0.36</w:t>
             </w:r>
           </w:p>
         </w:tc>
@@ -7142,10 +7255,10 @@
           <w:p>
             <w:pPr>
               <w:pStyle w:val="Compact"/>
-              <w:jc w:val="right"/>
+              <w:jc w:val="center"/>
             </w:pPr>
             <w:r>
-              <w:t xml:space="preserve">5</w:t>
+              <w:t xml:space="preserve">3.78</w:t>
             </w:r>
           </w:p>
         </w:tc>
@@ -7154,10 +7267,10 @@
           <w:p>
             <w:pPr>
               <w:pStyle w:val="Compact"/>
-              <w:jc w:val="right"/>
+              <w:jc w:val="center"/>
             </w:pPr>
             <w:r>
-              <w:t xml:space="preserve">12.97435</w:t>
+              <w:t xml:space="preserve">0.80</w:t>
             </w:r>
           </w:p>
         </w:tc>
@@ -7166,10 +7279,10 @@
           <w:p>
             <w:pPr>
               <w:pStyle w:val="Compact"/>
-              <w:jc w:val="right"/>
+              <w:jc w:val="center"/>
             </w:pPr>
             <w:r>
-              <w:t xml:space="preserve">0.7344186</w:t>
+              <w:t xml:space="preserve">12.8</w:t>
             </w:r>
           </w:p>
         </w:tc>
@@ -7178,10 +7291,10 @@
           <w:p>
             <w:pPr>
               <w:pStyle w:val="Compact"/>
-              <w:jc w:val="left"/>
+              <w:jc w:val="center"/>
             </w:pPr>
             <w:r>
-              <w:t xml:space="preserve">9.7% of variables</w:t>
+              <w:t xml:space="preserve">1.7</w:t>
             </w:r>
           </w:p>
         </w:tc>
@@ -7282,25 +7395,6 @@
         </w:r>
       </w:hyperlink>
       <w:r>
-        <w:t xml:space="preserve">,</w:t>
-      </w:r>
-      <w:r>
-        <w:t xml:space="preserve"> </w:t>
-      </w:r>
-      <w:r>
-        <w:t xml:space="preserve">(</w:t>
-      </w:r>
-      <w:r>
-        <w:rPr>
-          <w:b/>
-          <w:bCs/>
-        </w:rPr>
-        <w:t xml:space="preserve">tbl_mod_compare?</w:t>
-      </w:r>
-      <w:r>
-        <w:t xml:space="preserve">)</w:t>
-      </w:r>
-      <w:r>
         <w:t xml:space="preserve">). The targeted model achieved an average R² of 0.78 compared to 0.82 for the full-spectrum model, representing only a 5% reduction in explained variance despite the dramatic reduction in input variables.</w:t>
       </w:r>
     </w:p>
@@ -7315,17 +7409,7 @@
         <w:t xml:space="preserve"> </w:t>
       </w:r>
       <w:r>
-        <w:t xml:space="preserve">(</w:t>
-      </w:r>
-      <w:r>
-        <w:rPr>
-          <w:b/>
-          <w:bCs/>
-        </w:rPr>
-        <w:t xml:space="preserve">williams2013a?</w:t>
-      </w:r>
-      <w:r>
-        <w:t xml:space="preserve">)</w:t>
+        <w:t xml:space="preserve">(P. Williams, 2013)</w:t>
       </w:r>
       <w:r>
         <w:t xml:space="preserve">. By that rubric, a model using five principal components would require at least 100 samples to calibrate it. Here 111 samples were used in calibration, exceeding that threshold.</w:t>
@@ -7388,33 +7472,16 @@
         <w:t xml:space="preserve"> </w:t>
       </w:r>
       <w:r>
-        <w:t xml:space="preserve">(</w:t>
-      </w:r>
-      <w:r>
-        <w:rPr>
-          <w:b/>
-          <w:bCs/>
-        </w:rPr>
-        <w:t xml:space="preserve">williams2013?</w:t>
-      </w:r>
-      <w:r>
-        <w:t xml:space="preserve">)</w:t>
+        <w:t xml:space="preserve">(P. Williams, 2013)</w:t>
       </w:r>
       <w:r>
         <w:t xml:space="preserve">. NIRS calibrations can be unique to a particular machine, even if the machines compared are of the same model</w:t>
       </w:r>
       <w:r>
-        <w:t xml:space="preserve">(</w:t>
-      </w:r>
-      <w:r>
-        <w:rPr>
-          <w:b/>
-          <w:bCs/>
-        </w:rPr>
-        <w:t xml:space="preserve">reeves2012?</w:t>
-      </w:r>
-      <w:r>
-        <w:t xml:space="preserve">)</w:t>
+        <w:t xml:space="preserve"> </w:t>
+      </w:r>
+      <w:r>
+        <w:t xml:space="preserve">(Reeves, 2012)</w:t>
       </w:r>
       <w:r>
         <w:t xml:space="preserve">. As well, the testing and training sets are relatively small.</w:t>
@@ -7455,7 +7522,7 @@
       </w:r>
     </w:p>
     <w:bookmarkEnd w:id="55"/>
-    <w:bookmarkStart w:id="100" w:name="conflict-of-interest"/>
+    <w:bookmarkStart w:id="115" w:name="conflict-of-interest"/>
     <w:p>
       <w:pPr>
         <w:pStyle w:val="Heading2"/>
@@ -7487,7 +7554,7 @@
         <w:t xml:space="preserve"> </w:t>
       </w:r>
       <w:r>
-        <w:t xml:space="preserve">2025-07-08 16:06:19</w:t>
+        <w:t xml:space="preserve">2025-07-09 13:51:12</w:t>
       </w:r>
       <w:r>
         <w:br/>
@@ -7506,7 +7573,7 @@
         <w:t xml:space="preserve">Targets-based reproducible workflow</w:t>
       </w:r>
     </w:p>
-    <w:bookmarkStart w:id="99" w:name="refs"/>
+    <w:bookmarkStart w:id="114" w:name="refs"/>
     <w:bookmarkStart w:id="57" w:name="ref-barnes_standard_1989"/>
     <w:p>
       <w:pPr>
@@ -7721,25 +7788,60 @@
       </w:hyperlink>
     </w:p>
     <w:bookmarkEnd w:id="63"/>
-    <w:bookmarkStart w:id="65" w:name="ref-chadalavada_nir_2022"/>
+    <w:bookmarkStart w:id="65" w:name="ref-caporaso2018"/>
     <w:p>
       <w:pPr>
         <w:pStyle w:val="Bibliography"/>
       </w:pPr>
       <w:r>
-        <w:t xml:space="preserve">Chadalavada, K., Anbazhagan, K., Ndour, A., Choudhary, S., Palmer, W., Flynn, J. R., Mallayee, S., Pothu, S., Prasad, K. V. S. V., Varijakshapanikar, P., Jones, C. S., &amp; Kholová, J. (2022a).</w:t>
-      </w:r>
-      <w:r>
-        <w:t xml:space="preserve"> </w:t>
-      </w:r>
-      <w:r>
-        <w:t xml:space="preserve">NIR</w:t>
-      </w:r>
-      <w:r>
-        <w:t xml:space="preserve"> </w:t>
-      </w:r>
-      <w:r>
-        <w:t xml:space="preserve">instruments and prediction methods for rapid access to grain protein content in multiple cereals.</w:t>
+        <w:t xml:space="preserve">Caporaso, N., Whitworth, M. B., &amp; Fisk, I. D. (2018). Near-infrared spectroscopy and hyperspectral imaging for non-destructive quality assessment of cereal grains.</w:t>
+      </w:r>
+      <w:r>
+        <w:t xml:space="preserve"> </w:t>
+      </w:r>
+      <w:r>
+        <w:rPr>
+          <w:i/>
+          <w:iCs/>
+        </w:rPr>
+        <w:t xml:space="preserve">Applied Spectroscopy Reviews</w:t>
+      </w:r>
+      <w:r>
+        <w:t xml:space="preserve">,</w:t>
+      </w:r>
+      <w:r>
+        <w:t xml:space="preserve"> </w:t>
+      </w:r>
+      <w:r>
+        <w:rPr>
+          <w:i/>
+          <w:iCs/>
+        </w:rPr>
+        <w:t xml:space="preserve">53</w:t>
+      </w:r>
+      <w:r>
+        <w:t xml:space="preserve">(8), 667–687.</w:t>
+      </w:r>
+      <w:r>
+        <w:t xml:space="preserve"> </w:t>
+      </w:r>
+      <w:hyperlink r:id="rId64">
+        <w:r>
+          <w:rPr>
+            <w:rStyle w:val="Hyperlink"/>
+          </w:rPr>
+          <w:t xml:space="preserve">https://doi.org/10.1080/05704928.2018.1425214</w:t>
+        </w:r>
+      </w:hyperlink>
+    </w:p>
+    <w:bookmarkEnd w:id="65"/>
+    <w:bookmarkStart w:id="67" w:name="ref-chadalavada2022"/>
+    <w:p>
+      <w:pPr>
+        <w:pStyle w:val="Bibliography"/>
+      </w:pPr>
+      <w:r>
+        <w:t xml:space="preserve">Chadalavada, K., Anbazhagan, K., Ndour, A., Choudhary, S., Palmer, W., Flynn, J. R., Mallayee, S., Pothu, S., Prasad, K. V. S. V., Varijakshapanikar, P., Jones, C. S., &amp; Kholová, J. (2022). NIR instruments and prediction methods for rapid access to grain protein content in multiple cereals.</w:t>
       </w:r>
       <w:r>
         <w:t xml:space="preserve"> </w:t>
@@ -7770,7 +7872,7 @@
       <w:r>
         <w:t xml:space="preserve"> </w:t>
       </w:r>
-      <w:hyperlink r:id="rId64">
+      <w:hyperlink r:id="rId66">
         <w:r>
           <w:rPr>
             <w:rStyle w:val="Hyperlink"/>
@@ -7779,14 +7881,14 @@
         </w:r>
       </w:hyperlink>
     </w:p>
-    <w:bookmarkEnd w:id="65"/>
-    <w:bookmarkStart w:id="66" w:name="ref-chadalavada2022"/>
+    <w:bookmarkEnd w:id="67"/>
+    <w:bookmarkStart w:id="69" w:name="ref-chinilin2023"/>
     <w:p>
       <w:pPr>
         <w:pStyle w:val="Bibliography"/>
       </w:pPr>
       <w:r>
-        <w:t xml:space="preserve">Chadalavada, K., Anbazhagan, K., Ndour, A., Choudhary, S., Palmer, W., Flynn, J. R., Mallayee, S., Pothu, S., Prasad, K. V. S. V., Varijakshapanikar, P., Jones, C. S., &amp; Kholová, J. (2022b). NIR instruments and prediction methods for rapid access to grain protein content in multiple cereals.</w:t>
+        <w:t xml:space="preserve">Chinilin, A. V., Vindeker, G. V., &amp; Savin, I. Yu. (2023). Vis-NIR Spectroscopy for Soil Organic Carbon Assessment: A Meta-Analysis.</w:t>
       </w:r>
       <w:r>
         <w:t xml:space="preserve"> </w:t>
@@ -7796,7 +7898,7 @@
           <w:i/>
           <w:iCs/>
         </w:rPr>
-        <w:t xml:space="preserve">Sensors (Basel, Switzerland)</w:t>
+        <w:t xml:space="preserve">Eurasian Soil Science</w:t>
       </w:r>
       <w:r>
         <w:t xml:space="preserve">,</w:t>
@@ -7809,25 +7911,25 @@
           <w:i/>
           <w:iCs/>
         </w:rPr>
-        <w:t xml:space="preserve">22</w:t>
-      </w:r>
-      <w:r>
-        <w:t xml:space="preserve">(10).</w:t>
-      </w:r>
-      <w:r>
-        <w:t xml:space="preserve"> </w:t>
-      </w:r>
-      <w:hyperlink r:id="rId64">
+        <w:t xml:space="preserve">56</w:t>
+      </w:r>
+      <w:r>
+        <w:t xml:space="preserve">(11), 16051617.</w:t>
+      </w:r>
+      <w:r>
+        <w:t xml:space="preserve"> </w:t>
+      </w:r>
+      <w:hyperlink r:id="rId68">
         <w:r>
           <w:rPr>
             <w:rStyle w:val="Hyperlink"/>
           </w:rPr>
-          <w:t xml:space="preserve">https://doi.org/10.3390/s22103710</w:t>
+          <w:t xml:space="preserve">https://doi.org/10.1134/S1064229323601841</w:t>
         </w:r>
       </w:hyperlink>
     </w:p>
-    <w:bookmarkEnd w:id="66"/>
-    <w:bookmarkStart w:id="68" w:name="ref-ely_industrial_2022"/>
+    <w:bookmarkEnd w:id="69"/>
+    <w:bookmarkStart w:id="71" w:name="ref-ely_industrial_2022"/>
     <w:p>
       <w:pPr>
         <w:pStyle w:val="Bibliography"/>
@@ -7854,7 +7956,7 @@
       <w:r>
         <w:t xml:space="preserve"> </w:t>
       </w:r>
-      <w:hyperlink r:id="rId67">
+      <w:hyperlink r:id="rId70">
         <w:r>
           <w:rPr>
             <w:rStyle w:val="Hyperlink"/>
@@ -7863,8 +7965,8 @@
         </w:r>
       </w:hyperlink>
     </w:p>
-    <w:bookmarkEnd w:id="68"/>
-    <w:bookmarkStart w:id="70" w:name="ref-garrido-varo_note_2019"/>
+    <w:bookmarkEnd w:id="71"/>
+    <w:bookmarkStart w:id="73" w:name="ref-garrido-varo_note_2019"/>
     <w:p>
       <w:pPr>
         <w:pStyle w:val="Bibliography"/>
@@ -7913,7 +8015,7 @@
       <w:r>
         <w:t xml:space="preserve"> </w:t>
       </w:r>
-      <w:hyperlink r:id="rId69">
+      <w:hyperlink r:id="rId72">
         <w:r>
           <w:rPr>
             <w:rStyle w:val="Hyperlink"/>
@@ -7922,8 +8024,8 @@
         </w:r>
       </w:hyperlink>
     </w:p>
-    <w:bookmarkEnd w:id="70"/>
-    <w:bookmarkStart w:id="72" w:name="ref-geyer_genetics_2022"/>
+    <w:bookmarkEnd w:id="73"/>
+    <w:bookmarkStart w:id="75" w:name="ref-geyer_genetics_2022"/>
     <w:p>
       <w:pPr>
         <w:pStyle w:val="Bibliography"/>
@@ -7960,7 +8062,7 @@
       <w:r>
         <w:t xml:space="preserve"> </w:t>
       </w:r>
-      <w:hyperlink r:id="rId71">
+      <w:hyperlink r:id="rId74">
         <w:r>
           <w:rPr>
             <w:rStyle w:val="Hyperlink"/>
@@ -7969,8 +8071,8 @@
         </w:r>
       </w:hyperlink>
     </w:p>
-    <w:bookmarkEnd w:id="72"/>
-    <w:bookmarkStart w:id="74" w:name="ref-giancaspro_genetic_2019"/>
+    <w:bookmarkEnd w:id="75"/>
+    <w:bookmarkStart w:id="77" w:name="ref-giancaspro_genetic_2019"/>
     <w:p>
       <w:pPr>
         <w:pStyle w:val="Bibliography"/>
@@ -8007,7 +8109,7 @@
       <w:r>
         <w:t xml:space="preserve"> </w:t>
       </w:r>
-      <w:hyperlink r:id="rId73">
+      <w:hyperlink r:id="rId76">
         <w:r>
           <w:rPr>
             <w:rStyle w:val="Hyperlink"/>
@@ -8016,8 +8118,55 @@
         </w:r>
       </w:hyperlink>
     </w:p>
-    <w:bookmarkEnd w:id="74"/>
-    <w:bookmarkStart w:id="76" w:name="ref-hayes_measuring_2020"/>
+    <w:bookmarkEnd w:id="77"/>
+    <w:bookmarkStart w:id="79" w:name="ref-haruna2022"/>
+    <w:p>
+      <w:pPr>
+        <w:pStyle w:val="Bibliography"/>
+      </w:pPr>
+      <w:r>
+        <w:t xml:space="preserve">Haruna, S. A., Li, H., Wei, W., Geng, W., Yao-Say Solomon Adade, S., Zareef, M., Ivane, N. M. A., &amp; Chen, Q. (2022). Intelligent evaluation of free amino acid and crude protein content in raw peanut seed kernels using NIR spectroscopy paired with multivariable calibration.</w:t>
+      </w:r>
+      <w:r>
+        <w:t xml:space="preserve"> </w:t>
+      </w:r>
+      <w:r>
+        <w:rPr>
+          <w:i/>
+          <w:iCs/>
+        </w:rPr>
+        <w:t xml:space="preserve">Analytical methods</w:t>
+      </w:r>
+      <w:r>
+        <w:t xml:space="preserve">,</w:t>
+      </w:r>
+      <w:r>
+        <w:t xml:space="preserve"> </w:t>
+      </w:r>
+      <w:r>
+        <w:rPr>
+          <w:i/>
+          <w:iCs/>
+        </w:rPr>
+        <w:t xml:space="preserve">14</w:t>
+      </w:r>
+      <w:r>
+        <w:t xml:space="preserve">(31), 29992989.</w:t>
+      </w:r>
+      <w:r>
+        <w:t xml:space="preserve"> </w:t>
+      </w:r>
+      <w:hyperlink r:id="rId78">
+        <w:r>
+          <w:rPr>
+            <w:rStyle w:val="Hyperlink"/>
+          </w:rPr>
+          <w:t xml:space="preserve">https://doi.org/10.1039/d2ay00875k</w:t>
+        </w:r>
+      </w:hyperlink>
+    </w:p>
+    <w:bookmarkEnd w:id="79"/>
+    <w:bookmarkStart w:id="81" w:name="ref-hayes_measuring_2020"/>
     <w:p>
       <w:pPr>
         <w:pStyle w:val="Bibliography"/>
@@ -8054,7 +8203,7 @@
       <w:r>
         <w:t xml:space="preserve"> </w:t>
       </w:r>
-      <w:hyperlink r:id="rId75">
+      <w:hyperlink r:id="rId80">
         <w:r>
           <w:rPr>
             <w:rStyle w:val="Hyperlink"/>
@@ -8063,8 +8212,8 @@
         </w:r>
       </w:hyperlink>
     </w:p>
-    <w:bookmarkEnd w:id="76"/>
-    <w:bookmarkStart w:id="78" w:name="ref-huang2013"/>
+    <w:bookmarkEnd w:id="81"/>
+    <w:bookmarkStart w:id="83" w:name="ref-huang_feasibility_2013"/>
     <w:p>
       <w:pPr>
         <w:pStyle w:val="Bibliography"/>
@@ -8101,7 +8250,7 @@
       <w:r>
         <w:t xml:space="preserve"> </w:t>
       </w:r>
-      <w:hyperlink r:id="rId77">
+      <w:hyperlink r:id="rId82">
         <w:r>
           <w:rPr>
             <w:rStyle w:val="Hyperlink"/>
@@ -8110,8 +8259,102 @@
         </w:r>
       </w:hyperlink>
     </w:p>
-    <w:bookmarkEnd w:id="78"/>
-    <w:bookmarkStart w:id="80" w:name="ref-li_quantitative_2020"/>
+    <w:bookmarkEnd w:id="83"/>
+    <w:bookmarkStart w:id="85" w:name="ref-kamboj2022"/>
+    <w:p>
+      <w:pPr>
+        <w:pStyle w:val="Bibliography"/>
+      </w:pPr>
+      <w:r>
+        <w:t xml:space="preserve">Kamboj, U., Guha, P., &amp; Mishra, S. (2022). Comparison of PLSR, MLR, SVM regression methods for determination of crude protein and carbohydrate content in stored wheat using near infrared spectroscopy.</w:t>
+      </w:r>
+      <w:r>
+        <w:t xml:space="preserve"> </w:t>
+      </w:r>
+      <w:r>
+        <w:rPr>
+          <w:i/>
+          <w:iCs/>
+        </w:rPr>
+        <w:t xml:space="preserve">Materials Today: Proceedings</w:t>
+      </w:r>
+      <w:r>
+        <w:t xml:space="preserve">,</w:t>
+      </w:r>
+      <w:r>
+        <w:t xml:space="preserve"> </w:t>
+      </w:r>
+      <w:r>
+        <w:rPr>
+          <w:i/>
+          <w:iCs/>
+        </w:rPr>
+        <w:t xml:space="preserve">48</w:t>
+      </w:r>
+      <w:r>
+        <w:t xml:space="preserve">, 576582.</w:t>
+      </w:r>
+      <w:r>
+        <w:t xml:space="preserve"> </w:t>
+      </w:r>
+      <w:hyperlink r:id="rId84">
+        <w:r>
+          <w:rPr>
+            <w:rStyle w:val="Hyperlink"/>
+          </w:rPr>
+          <w:t xml:space="preserve">https://doi.org/10.1016/j.matpr.2021.04.540</w:t>
+        </w:r>
+      </w:hyperlink>
+    </w:p>
+    <w:bookmarkEnd w:id="85"/>
+    <w:bookmarkStart w:id="87" w:name="ref-köllmann2023b"/>
+    <w:p>
+      <w:pPr>
+        <w:pStyle w:val="Bibliography"/>
+      </w:pPr>
+      <w:r>
+        <w:t xml:space="preserve">Köllmann, N., Schreuders, F. K. G., Mishra, P., Zhang, L., &amp; Goot, A. J. van der. (2023). Near-infrared spectroscopy-based quantification of sunflower oil and pea protein isolate in dense mixtures for novel plant-based products.</w:t>
+      </w:r>
+      <w:r>
+        <w:t xml:space="preserve"> </w:t>
+      </w:r>
+      <w:r>
+        <w:rPr>
+          <w:i/>
+          <w:iCs/>
+        </w:rPr>
+        <w:t xml:space="preserve">Journal of Food Composition and Analysis</w:t>
+      </w:r>
+      <w:r>
+        <w:t xml:space="preserve">,</w:t>
+      </w:r>
+      <w:r>
+        <w:t xml:space="preserve"> </w:t>
+      </w:r>
+      <w:r>
+        <w:rPr>
+          <w:i/>
+          <w:iCs/>
+        </w:rPr>
+        <w:t xml:space="preserve">121</w:t>
+      </w:r>
+      <w:r>
+        <w:t xml:space="preserve">, 105414.</w:t>
+      </w:r>
+      <w:r>
+        <w:t xml:space="preserve"> </w:t>
+      </w:r>
+      <w:hyperlink r:id="rId86">
+        <w:r>
+          <w:rPr>
+            <w:rStyle w:val="Hyperlink"/>
+          </w:rPr>
+          <w:t xml:space="preserve">https://doi.org/10.1016/j.jfca.2023.105414</w:t>
+        </w:r>
+      </w:hyperlink>
+    </w:p>
+    <w:bookmarkEnd w:id="87"/>
+    <w:bookmarkStart w:id="89" w:name="ref-li_quantitative_2020"/>
     <w:p>
       <w:pPr>
         <w:pStyle w:val="Bibliography"/>
@@ -8148,7 +8391,7 @@
       <w:r>
         <w:t xml:space="preserve"> </w:t>
       </w:r>
-      <w:hyperlink r:id="rId79">
+      <w:hyperlink r:id="rId88">
         <w:r>
           <w:rPr>
             <w:rStyle w:val="Hyperlink"/>
@@ -8157,8 +8400,8 @@
         </w:r>
       </w:hyperlink>
     </w:p>
-    <w:bookmarkEnd w:id="80"/>
-    <w:bookmarkStart w:id="82" w:name="ref-liu_composition_2023"/>
+    <w:bookmarkEnd w:id="89"/>
+    <w:bookmarkStart w:id="91" w:name="ref-liu_composition_2023"/>
     <w:p>
       <w:pPr>
         <w:pStyle w:val="Bibliography"/>
@@ -8195,7 +8438,7 @@
       <w:r>
         <w:t xml:space="preserve"> </w:t>
       </w:r>
-      <w:hyperlink r:id="rId81">
+      <w:hyperlink r:id="rId90">
         <w:r>
           <w:rPr>
             <w:rStyle w:val="Hyperlink"/>
@@ -8204,8 +8447,8 @@
         </w:r>
       </w:hyperlink>
     </w:p>
-    <w:bookmarkEnd w:id="82"/>
-    <w:bookmarkStart w:id="84" w:name="ref-luo_properties_2005"/>
+    <w:bookmarkEnd w:id="91"/>
+    <w:bookmarkStart w:id="93" w:name="ref-luo_properties_2005"/>
     <w:p>
       <w:pPr>
         <w:pStyle w:val="Bibliography"/>
@@ -8242,7 +8485,7 @@
       <w:r>
         <w:t xml:space="preserve"> </w:t>
       </w:r>
-      <w:hyperlink r:id="rId83">
+      <w:hyperlink r:id="rId92">
         <w:r>
           <w:rPr>
             <w:rStyle w:val="Hyperlink"/>
@@ -8251,8 +8494,55 @@
         </w:r>
       </w:hyperlink>
     </w:p>
-    <w:bookmarkEnd w:id="84"/>
-    <w:bookmarkStart w:id="86" w:name="ref-reeves_potential_2012"/>
+    <w:bookmarkEnd w:id="93"/>
+    <w:bookmarkStart w:id="95" w:name="ref-nogales-bueno_reduction_2021"/>
+    <w:p>
+      <w:pPr>
+        <w:pStyle w:val="Bibliography"/>
+      </w:pPr>
+      <w:r>
+        <w:t xml:space="preserve">Nogales-Bueno, J., Rodríguez-Pulido, F. J., Baca-Bocanegra, B., Pérez-Marin, D., Heredia, F. J., Garrido-Varo, A., &amp; Hernández-Hierro, J. M. (2021). Reduction of the number of samples for cost-effective hyperspectral grape quality predictive models.</w:t>
+      </w:r>
+      <w:r>
+        <w:t xml:space="preserve"> </w:t>
+      </w:r>
+      <w:r>
+        <w:rPr>
+          <w:i/>
+          <w:iCs/>
+        </w:rPr>
+        <w:t xml:space="preserve">Foods</w:t>
+      </w:r>
+      <w:r>
+        <w:t xml:space="preserve">,</w:t>
+      </w:r>
+      <w:r>
+        <w:t xml:space="preserve"> </w:t>
+      </w:r>
+      <w:r>
+        <w:rPr>
+          <w:i/>
+          <w:iCs/>
+        </w:rPr>
+        <w:t xml:space="preserve">10</w:t>
+      </w:r>
+      <w:r>
+        <w:t xml:space="preserve">(2), 233.</w:t>
+      </w:r>
+      <w:r>
+        <w:t xml:space="preserve"> </w:t>
+      </w:r>
+      <w:hyperlink r:id="rId94">
+        <w:r>
+          <w:rPr>
+            <w:rStyle w:val="Hyperlink"/>
+          </w:rPr>
+          <w:t xml:space="preserve">https://doi.org/10.3390/foods10020233</w:t>
+        </w:r>
+      </w:hyperlink>
+    </w:p>
+    <w:bookmarkEnd w:id="95"/>
+    <w:bookmarkStart w:id="97" w:name="ref-reeves_potential_2012"/>
     <w:p>
       <w:pPr>
         <w:pStyle w:val="Bibliography"/>
@@ -8289,7 +8579,7 @@
       <w:r>
         <w:t xml:space="preserve"> </w:t>
       </w:r>
-      <w:hyperlink r:id="rId85">
+      <w:hyperlink r:id="rId96">
         <w:r>
           <w:rPr>
             <w:rStyle w:val="Hyperlink"/>
@@ -8298,8 +8588,8 @@
         </w:r>
       </w:hyperlink>
     </w:p>
-    <w:bookmarkEnd w:id="86"/>
-    <w:bookmarkStart w:id="88" w:name="ref-rinnan_review_2009"/>
+    <w:bookmarkEnd w:id="97"/>
+    <w:bookmarkStart w:id="99" w:name="ref-rinnan_review_2009"/>
     <w:p>
       <w:pPr>
         <w:pStyle w:val="Bibliography"/>
@@ -8350,7 +8640,7 @@
       <w:r>
         <w:t xml:space="preserve"> </w:t>
       </w:r>
-      <w:hyperlink r:id="rId87">
+      <w:hyperlink r:id="rId98">
         <w:r>
           <w:rPr>
             <w:rStyle w:val="Hyperlink"/>
@@ -8359,8 +8649,8 @@
         </w:r>
       </w:hyperlink>
     </w:p>
-    <w:bookmarkEnd w:id="88"/>
-    <w:bookmarkStart w:id="89" w:name="ref-roberts_near-infrared_2004"/>
+    <w:bookmarkEnd w:id="99"/>
+    <w:bookmarkStart w:id="100" w:name="ref-roberts_near-infrared_2004"/>
     <w:p>
       <w:pPr>
         <w:pStyle w:val="Bibliography"/>
@@ -8382,20 +8672,14 @@
         <w:t xml:space="preserve">. American Society of Agronomy.</w:t>
       </w:r>
     </w:p>
-    <w:bookmarkEnd w:id="89"/>
-    <w:bookmarkStart w:id="91" w:name="ref-shi_estimation_2022"/>
+    <w:bookmarkEnd w:id="100"/>
+    <w:bookmarkStart w:id="102" w:name="ref-shi2022"/>
     <w:p>
       <w:pPr>
         <w:pStyle w:val="Bibliography"/>
       </w:pPr>
       <w:r>
-        <w:t xml:space="preserve">Shi, D., Hang, J., Neufeld, J., Zhao, S., &amp; House, J. D. (2022). Estimation of crude protein and amino acid contents in whole, ground and defatted ground soybeans by different types of near-infrared (</w:t>
-      </w:r>
-      <w:r>
-        <w:t xml:space="preserve">NIR</w:t>
-      </w:r>
-      <w:r>
-        <w:t xml:space="preserve">) reflectance spectroscopy.</w:t>
+        <w:t xml:space="preserve">Shi, D., Hang, J., Neufeld, J., Zhao, S., &amp; House, J. D. (2022). Estimation of crude protein and amino acid contents in whole, ground and defatted ground soybeans by different types of near-infrared (NIR) reflectance spectroscopy.</w:t>
       </w:r>
       <w:r>
         <w:t xml:space="preserve"> </w:t>
@@ -8426,7 +8710,7 @@
       <w:r>
         <w:t xml:space="preserve"> </w:t>
       </w:r>
-      <w:hyperlink r:id="rId90">
+      <w:hyperlink r:id="rId101">
         <w:r>
           <w:rPr>
             <w:rStyle w:val="Hyperlink"/>
@@ -8435,8 +8719,121 @@
         </w:r>
       </w:hyperlink>
     </w:p>
-    <w:bookmarkEnd w:id="91"/>
-    <w:bookmarkStart w:id="93" w:name="ref-wang_nirs-based_2025"/>
+    <w:bookmarkEnd w:id="102"/>
+    <w:bookmarkStart w:id="104" w:name="ref-tang2016"/>
+    <w:p>
+      <w:pPr>
+        <w:pStyle w:val="Bibliography"/>
+      </w:pPr>
+      <w:r>
+        <w:t xml:space="preserve">Tang, K., Struik, P. C., Yin, X., Thouminot, C., Bjelková, M., Stramkale, V., &amp; Amaducci, S. (2016). Comparing hemp (</w:t>
+      </w:r>
+      <w:r>
+        <w:rPr>
+          <w:i/>
+          <w:iCs/>
+        </w:rPr>
+        <w:t xml:space="preserve">Cannabis sativa</w:t>
+      </w:r>
+      <w:r>
+        <w:t xml:space="preserve"> </w:t>
+      </w:r>
+      <w:r>
+        <w:t xml:space="preserve">l.) cultivars for dual-purpose production under contrasting environments.</w:t>
+      </w:r>
+      <w:r>
+        <w:t xml:space="preserve"> </w:t>
+      </w:r>
+      <w:r>
+        <w:rPr>
+          <w:i/>
+          <w:iCs/>
+        </w:rPr>
+        <w:t xml:space="preserve">Industrial Crops and Products</w:t>
+      </w:r>
+      <w:r>
+        <w:t xml:space="preserve">,</w:t>
+      </w:r>
+      <w:r>
+        <w:t xml:space="preserve"> </w:t>
+      </w:r>
+      <w:r>
+        <w:rPr>
+          <w:i/>
+          <w:iCs/>
+        </w:rPr>
+        <w:t xml:space="preserve">87</w:t>
+      </w:r>
+      <w:r>
+        <w:t xml:space="preserve">, 33–44.</w:t>
+      </w:r>
+      <w:r>
+        <w:t xml:space="preserve"> </w:t>
+      </w:r>
+      <w:hyperlink r:id="rId103">
+        <w:r>
+          <w:rPr>
+            <w:rStyle w:val="Hyperlink"/>
+          </w:rPr>
+          <w:t xml:space="preserve">https://doi.org/10.1016/j.indcrop.2016.04.026</w:t>
+        </w:r>
+      </w:hyperlink>
+    </w:p>
+    <w:bookmarkEnd w:id="104"/>
+    <w:bookmarkStart w:id="106" w:name="ref-towett_applicability_2013"/>
+    <w:p>
+      <w:pPr>
+        <w:pStyle w:val="Bibliography"/>
+      </w:pPr>
+      <w:r>
+        <w:t xml:space="preserve">Towett, E. K., Alex, M., Shepherd, K. D., Polreich, S., Aynekulu, E., &amp; Maass, B. L. (2013). Applicability of near-infrared reflectance spectroscopy (</w:t>
+      </w:r>
+      <w:r>
+        <w:t xml:space="preserve">NIRS</w:t>
+      </w:r>
+      <w:r>
+        <w:t xml:space="preserve">) for determination of crude protein content in cowpea (vigna unguiculata) leaves.</w:t>
+      </w:r>
+      <w:r>
+        <w:t xml:space="preserve"> </w:t>
+      </w:r>
+      <w:r>
+        <w:rPr>
+          <w:i/>
+          <w:iCs/>
+        </w:rPr>
+        <w:t xml:space="preserve">Food Science &amp; Nutrition</w:t>
+      </w:r>
+      <w:r>
+        <w:t xml:space="preserve">,</w:t>
+      </w:r>
+      <w:r>
+        <w:t xml:space="preserve"> </w:t>
+      </w:r>
+      <w:r>
+        <w:rPr>
+          <w:i/>
+          <w:iCs/>
+        </w:rPr>
+        <w:t xml:space="preserve">1</w:t>
+      </w:r>
+      <w:r>
+        <w:t xml:space="preserve">(1), 45–53.</w:t>
+      </w:r>
+      <w:r>
+        <w:t xml:space="preserve"> </w:t>
+      </w:r>
+      <w:hyperlink r:id="rId105">
+        <w:r>
+          <w:rPr>
+            <w:rStyle w:val="Hyperlink"/>
+          </w:rPr>
+          <w:t xml:space="preserve">https://doi.org/10.1002/fsn3.7</w:t>
+        </w:r>
+      </w:hyperlink>
+    </w:p>
+    <w:bookmarkEnd w:id="106"/>
+    <w:bookmarkStart w:id="108" w:name="ref-wang_nirs-based_2025"/>
     <w:p>
       <w:pPr>
         <w:pStyle w:val="Bibliography"/>
@@ -8482,7 +8879,7 @@
       <w:r>
         <w:t xml:space="preserve"> </w:t>
       </w:r>
-      <w:hyperlink r:id="rId92">
+      <w:hyperlink r:id="rId107">
         <w:r>
           <w:rPr>
             <w:rStyle w:val="Hyperlink"/>
@@ -8491,8 +8888,8 @@
         </w:r>
       </w:hyperlink>
     </w:p>
-    <w:bookmarkEnd w:id="93"/>
-    <w:bookmarkStart w:id="95" w:name="ref-williams_calibration_2013"/>
+    <w:bookmarkEnd w:id="108"/>
+    <w:bookmarkStart w:id="110" w:name="ref-williams_calibration_2013"/>
     <w:p>
       <w:pPr>
         <w:pStyle w:val="Bibliography"/>
@@ -8543,7 +8940,7 @@
       <w:r>
         <w:t xml:space="preserve"> </w:t>
       </w:r>
-      <w:hyperlink r:id="rId94">
+      <w:hyperlink r:id="rId109">
         <w:r>
           <w:rPr>
             <w:rStyle w:val="Hyperlink"/>
@@ -8552,8 +8949,8 @@
         </w:r>
       </w:hyperlink>
     </w:p>
-    <w:bookmarkEnd w:id="95"/>
-    <w:bookmarkStart w:id="96" w:name="ref-williams_application_1975"/>
+    <w:bookmarkEnd w:id="110"/>
+    <w:bookmarkStart w:id="111" w:name="ref-williams_application_1975"/>
     <w:p>
       <w:pPr>
         <w:pStyle w:val="Bibliography"/>
@@ -8588,8 +8985,8 @@
         <w:t xml:space="preserve">(4), 576–561.</w:t>
       </w:r>
     </w:p>
-    <w:bookmarkEnd w:id="96"/>
-    <w:bookmarkStart w:id="98" w:name="ref-wold_pls-regression_2001"/>
+    <w:bookmarkEnd w:id="111"/>
+    <w:bookmarkStart w:id="113" w:name="ref-wold_pls-regression_2001"/>
     <w:p>
       <w:pPr>
         <w:pStyle w:val="Bibliography"/>
@@ -8635,7 +9032,7 @@
       <w:r>
         <w:t xml:space="preserve"> </w:t>
       </w:r>
-      <w:hyperlink r:id="rId97">
+      <w:hyperlink r:id="rId112">
         <w:r>
           <w:rPr>
             <w:rStyle w:val="Hyperlink"/>
@@ -8644,9 +9041,9 @@
         </w:r>
       </w:hyperlink>
     </w:p>
-    <w:bookmarkEnd w:id="98"/>
-    <w:bookmarkEnd w:id="99"/>
-    <w:bookmarkEnd w:id="100"/>
+    <w:bookmarkEnd w:id="113"/>
+    <w:bookmarkEnd w:id="114"/>
+    <w:bookmarkEnd w:id="115"/>
     <w:sectPr>
       <w:footnotePr>
         <w:numFmt w:val="decimal"/>

</xml_diff>

<commit_message>
changes to nir text
</commit_message>
<xml_diff>
--- a/docs/hemp_nir_paper.docx
+++ b/docs/hemp_nir_paper.docx
@@ -116,7 +116,7 @@
         <w:t xml:space="preserve"> </w:t>
       </w:r>
       <w:r>
-        <w:t xml:space="preserve">&lt;0.05). All preprocessing methods outperformed untransformed spectra. Optimal final models typically consisted of 12 components. Seventy-four percent of the 1000 final models had, at minimum, the ability to distinguish between high and low values of CP concentration, with 49% of the models capable of approximating quantitative prediction. The models tested to overestimate CP concentration by 0.5% in the lowest tertile of samples and underestimate CP concentration by 0.4% in the highest tertile of samples. The worst-predicted samples tended to come from Geneva, NY, possibly as a result of the models’ class imbalance (half of the samples were from Ithaca, NY while 28% were from Geneva). The research shows the promise that NIRS offers in the non-destructive assay of CP concentration in hemp grain.</w:t>
+        <w:t xml:space="preserve">&lt;0.05). All preprocessing methods outperformed untransformed spectra. Optimal final models typically consisted of 12 components. Seventy-four percent of the 1000 final models had, at minimum, the ability to distinguish between high and low values of CP concentration, with 49% of the models capable of approximating quantitative prediction. The models tended to overestimate CP concentration by 0.5% in the lowest tertile of samples and underestimate CP concentration by 0.4% in the highest tertile of samples. The worst-predicted samples tended to come from Geneva, NY, possibly as a result of the models’ class imbalance (half of the samples were from Ithaca, NY while 28% were from Geneva). The research shows the promise that NIRS offers in the non-destructive assay of CP concentration in hemp grain.</w:t>
       </w:r>
     </w:p>
     <w:sdt>
@@ -271,7 +271,7 @@
         <w:t xml:space="preserve">(Roberts et al., 2004)</w:t>
       </w:r>
       <w:r>
-        <w:t xml:space="preserve">. It uses some number of components, often selected via cross-validation in order to avoid overfitting, to fit the regression model. It is commonly used in spectroscopy because it tends to work well with highly correlated, noisy spectral data</w:t>
+        <w:t xml:space="preserve">. It uses some number of components, often selected via cross-validation in order to avoid overfitting, to fit the regression model</w:t>
       </w:r>
       <w:r>
         <w:t xml:space="preserve"> </w:t>
@@ -280,7 +280,16 @@
         <w:t xml:space="preserve">(Wold et al., 2001)</w:t>
       </w:r>
       <w:r>
-        <w:t xml:space="preserve">. Variable importance in projection (VIP) scores show the amount response variable’s variance explained by the predictor variables, with VIP scores of greater than one often serving as a criterion for variable selection.</w:t>
+        <w:t xml:space="preserve">. It is commonly used in spectroscopy because it tends to work well with highly correlated, noisy spectral data . Variable importance in projection (VIP) scores show the amount response variable’s variance explained by the predictor variables, with VIP scores of greater than one often serving as a criterion for variable selection</w:t>
+      </w:r>
+      <w:r>
+        <w:t xml:space="preserve"> </w:t>
+      </w:r>
+      <w:r>
+        <w:t xml:space="preserve">(Farrés et al., 2015)</w:t>
+      </w:r>
+      <w:r>
+        <w:t xml:space="preserve">.</w:t>
       </w:r>
     </w:p>
     <w:p>
@@ -323,7 +332,7 @@
         <w:pStyle w:val="BodyText"/>
       </w:pPr>
       <w:r>
-        <w:t xml:space="preserve">The biological validity of NIRS predictions can be enhanced through targeted analysis of wavelength regions corresponding to known molecular absorption bands. Models developed using biologically-relevant wavelengths are evidence that predictions are based on CP-spectral relationships rather than spurious correlations with other quality components. Three spectral regions with established CP-related vibrational assignments are: 1180-1230 nm (C-H stretch 2nd overtone from amino acid side chains), 1480-1530 nm (N-H stretch 1st overtone from peptide bonds), 2040-2070 nm (N-H + C-N combination bands)</w:t>
+        <w:t xml:space="preserve">The biological validity of NIRS predictions can be enhanced through targeted analysis of wavelength regions corresponding to known molecular absorption bands. Models developed using biologically-relevant wavelengths are evidence that predictions are based on CP-spectral relationships rather than spurious correlations with other quality components. Three spectral regions with established CP-related vibrational assignments are: 1200-1250 nm (C-H stretch 2nd overtone from amino acid side chains), 1500-1550 nm (N-H stretch 1st overtone from peptide bonds), 2040-2090 nm (N-H + C-N combination bands)</w:t>
       </w:r>
       <w:r>
         <w:t xml:space="preserve"> </w:t>
@@ -4233,15 +4242,7 @@
         <w:pStyle w:val="FirstParagraph"/>
       </w:pPr>
       <w:r>
-        <w:t xml:space="preserve">Training and testing sets were created by dividing samples by their laboratory CP concentration values into three equal parts (tertiles) to ensure that a representative range of values was present in both training and testing sets and so that the model could predict across the entire range of data. Within each tertile, 75% of the samples were randomly assigned to the training set and the remaining 25% were assigned to the testing set. For each training set, models were developed in the caret package using PLSR, RF, and SVM models. The caret package allowed for consistent workflows In fitting and evaluating models using multiple algorithms.</w:t>
-      </w:r>
-    </w:p>
-    <w:p>
-      <w:pPr>
-        <w:pStyle w:val="BodyText"/>
-      </w:pPr>
-      <w:r>
-        <w:t xml:space="preserve">###PUT SOMEWHERE ELSE### For PSLR the number of components was optimized over a grid search from 1-20. Model performance was evaluated with 25 iterations of bootstrapping and minimized RMSE in selecting the number of components in the final model.</w:t>
+        <w:t xml:space="preserve">For all models, training and testing sets were created by dividing samples by their laboratory CP concentration values into three equal parts (tertiles) to ensure that a representative range of values was present in both training and testing sets and so that the model could predict across the entire range of data. Within each tertile, 75% of the samples were randomly assigned to the training set and the remaining 25% were assigned to the testing set. For each training set, models were developed in R’s caret package using PLSR, RF, and SVM models. Model performance was evaluated with 25 iterations of bootstrapping and minimized RMSE in selecting the number of components in the final model. unless otherwise indicated, for PSLR models, the number of components was optimized over a grid search from one to twenty. For SVM models, the cost and sigma parameters were optimzed using a grid search over 10 values. For RF models, eight variables were considered at each split and the number of trees was set to 500.</w:t>
       </w:r>
     </w:p>
     <w:p>
@@ -4608,7 +4609,7 @@
         <w:pStyle w:val="BodyText"/>
       </w:pPr>
       <w:r>
-        <w:t xml:space="preserve">All algorithms were evaluated using identical training and testing set splits and the optimal preprocessing method identified in the initial screening. Each algorithm was permitted optimal hyperparameter tuning using R’s caret package to ensure fair comparison. One hundred random splits into training sets and testing sets were performed for each algorithm, with model performance evaluated using the same metrics as the preprocessing comparison (RMSE, R², RPD, and RPIQ). Statistical significance of performance differences between algorithms was assessed using analysis of variance.</w:t>
+        <w:t xml:space="preserve">All algorithms were evaluated using identical training and testing set splits and the optimal preprocessing method identified in the initial screening. One hundred random splits into training sets and testing sets were performed for each algorithm, with model performance evaluated using the same metrics as the preprocessing comparison (RMSE, R², RPD, and RPIQ). Statistical significance of performance differences between algorithms was assessed using analysis of variance.</w:t>
       </w:r>
     </w:p>
     <w:p>
@@ -4633,12 +4634,12 @@
         <w:pStyle w:val="BodyText"/>
       </w:pPr>
       <w:r>
-        <w:t xml:space="preserve">To validate the biological basis of spectroscopic predictions and ensure that models were responding to protein-related spectral features rather than chance correlations, a protein-focused model was developed using the same PLSR methodology as the full-spectrum model but restricted to three protein-relevant bands wavelengths. Performance was compared to the full-spectrum model to assess whether targeted wavelength selection could maintain prediction accuracy while providing greater biological interpretability.</w:t>
+        <w:t xml:space="preserve">To validate the biological basis of spectroscopic predictions and ensure that models were responding to protein-related spectral features rather than chance correlations, a protein-focused model was developed using the same PLSR methodology as the full-spectrum model but restricted to three protein-relevant bands and a maximum of 15 components. Performance was compared to the full-spectrum model to assess whether targeted wavelength selection could maintain prediction accuracy while providing greater biological interpretability.</w:t>
       </w:r>
     </w:p>
     <w:bookmarkEnd w:id="27"/>
     <w:bookmarkEnd w:id="28"/>
-    <w:bookmarkStart w:id="53" w:name="results-and-discussion"/>
+    <w:bookmarkStart w:id="54" w:name="results-and-discussion"/>
     <w:p>
       <w:pPr>
         <w:pStyle w:val="Heading2"/>
@@ -4964,7 +4965,7 @@
         <w:pStyle w:val="FirstParagraph"/>
       </w:pPr>
       <w:r>
-        <w:t xml:space="preserve">Among the eight methods compared via ANOVA, the SNV-SG and SG preprocessing methods performed the best and were in the best highest-performing post-hoc comparison group (tukey method to compare estimates</w:t>
+        <w:t xml:space="preserve">Among the eight methods compared via ANOVA, the SNV-SG and SG preprocessing methods performed the best and were in the best highest-performing post-hoc comparison group (Tukey method to compare estimates</w:t>
       </w:r>
       <w:r>
         <w:t xml:space="preserve"> </w:t>
@@ -4978,7 +4979,7 @@
         <w:t xml:space="preserve"> </w:t>
       </w:r>
       <w:r>
-        <w:t xml:space="preserve">= 0.05. The SNV-SG method had the lowest RMSE and the highest R</w:t>
+        <w:t xml:space="preserve">= 0.05). The SNV-SG method had the lowest RMSE and the highest R</w:t>
       </w:r>
       <w:r>
         <w:rPr>
@@ -6467,7 +6468,7 @@
         </w:r>
       </w:hyperlink>
       <w:r>
-        <w:t xml:space="preserve">).</w:t>
+        <w:t xml:space="preserve">). The plateau around 12 components showed the point where the inclusion of additional components failed to improve model performance on the cross validation holdout set and indicated that the model was optimized and not overfit.</w:t>
       </w:r>
     </w:p>
     <w:tbl>
@@ -6554,7 +6555,7 @@
         <w:pStyle w:val="BodyText"/>
       </w:pPr>
       <w:r>
-        <w:t xml:space="preserve">The performance of the final models on the testing sets are summarized in</w:t>
+        <w:t xml:space="preserve">The performance of the final models on the testing sets is summarized in</w:t>
       </w:r>
       <w:r>
         <w:t xml:space="preserve"> </w:t>
@@ -6580,7 +6581,7 @@
         <w:t xml:space="preserve"> </w:t>
       </w:r>
       <w:r>
-        <w:t xml:space="preserve">= 0.84, RPD = 2.5, and RPIQ = 3.94. All of the models had, at minimum, the ability to distinguish between high and low values with % having some capacity for quantitative prediction. Despite generally reasonable model performance, a subset of poor models can be seen in the boxplots.</w:t>
+        <w:t xml:space="preserve">= 0.84, RPD = 2.5, and RPIQ = 3.94. Nearly of the models had, at minimum, the ability to distinguish between high and low values with % having some capacity for quantitative prediction. Despite generally reasonable model performance, a subset of poor models can be seen in the boxplots.</w:t>
       </w:r>
     </w:p>
     <w:tbl>
@@ -6704,7 +6705,16 @@
         </w:r>
       </w:hyperlink>
       <w:r>
-        <w:t xml:space="preserve">). The models showed systematic bias, with overestimation in the lowest tertile and underestimation in the highest tertile samples. The variance of the errors did not increase appreciably as CP concentration increased.</w:t>
+        <w:t xml:space="preserve">). The models showed systematic bias, with overestimation in the lowest tertile and underestimation in the highest tertile samples. It is known that PLSR predictions are biased towards the mean values in the training set</w:t>
+      </w:r>
+      <w:r>
+        <w:t xml:space="preserve"> </w:t>
+      </w:r>
+      <w:r>
+        <w:t xml:space="preserve">(Bellon-Maurel et al., 2010)</w:t>
+      </w:r>
+      <w:r>
+        <w:t xml:space="preserve">. The behavior of these predictions follows that pattern. The variance of the errors did not increase appreciably as CP concentration increased.</w:t>
       </w:r>
     </w:p>
     <w:tbl>
@@ -6815,7 +6825,7 @@
       </w:r>
     </w:p>
     <w:bookmarkEnd w:id="47"/>
-    <w:bookmarkStart w:id="52" w:name="protein-focused-model-validation"/>
+    <w:bookmarkStart w:id="53" w:name="protein-focused-model-validation"/>
     <w:p>
       <w:pPr>
         <w:pStyle w:val="Heading3"/>
@@ -6829,29 +6839,50 @@
         <w:pStyle w:val="FirstParagraph"/>
       </w:pPr>
       <w:r>
-        <w:t xml:space="preserve">The biological basis of the NIRS predictions was validated by developing a protein-focused model using wavelengths within known protein absorption bands. The results are shown below in</w:t>
-      </w:r>
-      <w:r>
-        <w:t xml:space="preserve"> </w:t>
-      </w:r>
-      <w:r>
-        <w:t xml:space="preserve">(</w:t>
-      </w:r>
+        <w:t xml:space="preserve">The biological basis of the NIRS predictions was validated by developing a protein-focused model using wavelengths within known protein absorption bands and was compared to full-spectrum model performance in</w:t>
+      </w:r>
+      <w:r>
+        <w:t xml:space="preserve"> </w:t>
+      </w:r>
+      <w:hyperlink w:anchor="tbl-performance-summary">
+        <w:r>
+          <w:rPr>
+            <w:rStyle w:val="Hyperlink"/>
+          </w:rPr>
+          <w:t xml:space="preserve">Table 7</w:t>
+        </w:r>
+      </w:hyperlink>
+      <w:r>
+        <w:t xml:space="preserve">. The full spectrum model substantially outperformed the full-spectrum model across all performance metrics. The protein-focused model utilized five components, aligning with the advice to use 20 samples for calibration per principal component in PLSR</w:t>
+      </w:r>
+      <w:r>
+        <w:t xml:space="preserve"> </w:t>
+      </w:r>
+      <w:r>
+        <w:t xml:space="preserve">(P. Williams, 2013)</w:t>
+      </w:r>
+      <w:r>
+        <w:t xml:space="preserve">. By that rubric, a model using five principal components would require at least 100 samples to calibrate it. Here 111 samples were used in calibration, exceeding that threshold. Eighty-six percent of the protein-focused models were minimally acceptable for qualitative screening (RPD &gt; 1.5) but only 14% of the models were capable of approximate-quantitative screening or better.</w:t>
+      </w:r>
+    </w:p>
+    <w:p>
+      <w:pPr>
+        <w:pStyle w:val="BodyText"/>
+      </w:pPr>
       <w:r>
         <w:rPr>
           <w:b/>
           <w:bCs/>
         </w:rPr>
-        <w:t xml:space="preserve">tbl_performance_summary?</w:t>
-      </w:r>
-      <w:r>
-        <w:t xml:space="preserve">)</w:t>
-      </w:r>
-      <w:r>
-        <w:t xml:space="preserve"> </w:t>
-      </w:r>
-      <w:r>
-        <w:t xml:space="preserve">and</w:t>
+        <w:t xml:space="preserve">?@tbl-performance-distribution</w:t>
+      </w:r>
+    </w:p>
+    <w:p>
+      <w:pPr>
+        <w:pStyle w:val="BodyText"/>
+      </w:pPr>
+      <w:r>
+        <w:t xml:space="preserve">Variable importance in projection scores are and</w:t>
       </w:r>
       <w:r>
         <w:t xml:space="preserve"> </w:t>
@@ -6865,438 +6896,304 @@
         </w:r>
       </w:hyperlink>
     </w:p>
-    <w:p>
-      <w:pPr>
-        <w:pStyle w:val="TableCaption"/>
-      </w:pPr>
-      <w:r>
-        <w:t xml:space="preserve">Comparison of Protein-Focused and Full Spectrum Models</w:t>
-      </w:r>
-    </w:p>
     <w:tbl>
       <w:tblPr>
         <w:tblStyle w:val="Table"/>
         <w:tblW w:type="pct" w:w="5000"/>
         <w:tblLayout w:type="fixed"/>
-        <w:tblLook w:firstRow="1" w:lastRow="0" w:firstColumn="0" w:lastColumn="0" w:noHBand="0" w:noVBand="0" w:val="0020"/>
-        <w:tblCaption w:val="Comparison of Protein-Focused and Full Spectrum Models"/>
+        <w:tblLook w:firstRow="0" w:lastRow="0" w:firstColumn="0" w:lastColumn="0" w:noHBand="0" w:noVBand="0" w:val="0000"/>
       </w:tblPr>
       <w:tblGrid>
-        <w:gridCol w:w="1408"/>
-        <w:gridCol w:w="1144"/>
-        <w:gridCol w:w="528"/>
-        <w:gridCol w:w="616"/>
-        <w:gridCol w:w="616"/>
-        <w:gridCol w:w="528"/>
-        <w:gridCol w:w="528"/>
-        <w:gridCol w:w="528"/>
-        <w:gridCol w:w="528"/>
-        <w:gridCol w:w="1056"/>
-        <w:gridCol w:w="440"/>
+        <w:gridCol w:w="7920"/>
       </w:tblGrid>
       <w:tr>
-        <w:trPr>
-          <w:tblHeader w:val="on"/>
-        </w:trPr>
         <w:tc>
           <w:tcPr/>
+          <w:bookmarkStart w:id="48" w:name="tbl-performance-summary"/>
           <w:p>
             <w:pPr>
-              <w:pStyle w:val="Compact"/>
-              <w:jc w:val="left"/>
+              <w:jc w:val="center"/>
+            </w:pPr>
+            <w:pPr>
+              <w:jc w:val="start"/>
+              <w:spacing w:before="200"/>
+              <w:pStyle w:val="ImageCaption"/>
             </w:pPr>
             <w:r>
-              <w:t xml:space="preserve">Analysis Type</w:t>
+              <w:t xml:space="preserve">Table 7: Comparison of Protein-Focused and Full Spectrum Models</w:t>
             </w:r>
           </w:p>
-        </w:tc>
-        <w:tc>
-          <w:tcPr/>
           <w:p>
             <w:pPr>
               <w:pStyle w:val="Compact"/>
               <w:jc w:val="center"/>
             </w:pPr>
             <w:r>
-              <w:t xml:space="preserve">RMSE (g/kg)</w:t>
+              <w:t xml:space="preserve">Model Performance Summary Statistics (n=1000 iterations)</w:t>
             </w:r>
           </w:p>
-        </w:tc>
-        <w:tc>
-          <w:tcPr/>
-          <w:p>
-            <w:pPr>
-              <w:pStyle w:val="Compact"/>
-              <w:jc w:val="center"/>
-            </w:pPr>
-            <w:r>
-              <w:t xml:space="preserve">SD</w:t>
-            </w:r>
-          </w:p>
-        </w:tc>
-        <w:tc>
-          <w:tcPr/>
-          <w:p>
-            <w:pPr>
-              <w:pStyle w:val="Compact"/>
-              <w:jc w:val="center"/>
-            </w:pPr>
-            <w:r>
-              <w:t xml:space="preserve">R²</w:t>
-            </w:r>
-          </w:p>
-        </w:tc>
-        <w:tc>
-          <w:tcPr/>
-          <w:p>
-            <w:pPr>
-              <w:pStyle w:val="Compact"/>
-              <w:jc w:val="center"/>
-            </w:pPr>
-            <w:r>
-              <w:t xml:space="preserve">SD</w:t>
-            </w:r>
-          </w:p>
-        </w:tc>
-        <w:tc>
-          <w:tcPr/>
-          <w:p>
-            <w:pPr>
-              <w:pStyle w:val="Compact"/>
-              <w:jc w:val="center"/>
-            </w:pPr>
-            <w:r>
-              <w:t xml:space="preserve">RPD</w:t>
-            </w:r>
-          </w:p>
-        </w:tc>
-        <w:tc>
-          <w:tcPr/>
-          <w:p>
-            <w:pPr>
-              <w:pStyle w:val="Compact"/>
-              <w:jc w:val="center"/>
-            </w:pPr>
-            <w:r>
-              <w:t xml:space="preserve">SD</w:t>
-            </w:r>
-          </w:p>
-        </w:tc>
-        <w:tc>
-          <w:tcPr/>
-          <w:p>
-            <w:pPr>
-              <w:pStyle w:val="Compact"/>
-              <w:jc w:val="center"/>
-            </w:pPr>
-            <w:r>
-              <w:t xml:space="preserve">RPIQ</w:t>
-            </w:r>
-          </w:p>
-        </w:tc>
-        <w:tc>
-          <w:tcPr/>
-          <w:p>
-            <w:pPr>
-              <w:pStyle w:val="Compact"/>
-              <w:jc w:val="center"/>
-            </w:pPr>
-            <w:r>
-              <w:t xml:space="preserve">SD</w:t>
-            </w:r>
-          </w:p>
-        </w:tc>
-        <w:tc>
-          <w:tcPr/>
-          <w:p>
-            <w:pPr>
-              <w:pStyle w:val="Compact"/>
-              <w:jc w:val="center"/>
-            </w:pPr>
-            <w:r>
-              <w:t xml:space="preserve">Components</w:t>
-            </w:r>
-          </w:p>
-        </w:tc>
-        <w:tc>
-          <w:tcPr/>
-          <w:p>
-            <w:pPr>
-              <w:pStyle w:val="Compact"/>
-              <w:jc w:val="center"/>
-            </w:pPr>
-            <w:r>
-              <w:t xml:space="preserve">SD</w:t>
-            </w:r>
-          </w:p>
-        </w:tc>
-      </w:tr>
-      <w:tr>
-        <w:tc>
-          <w:tcPr/>
-          <w:p>
-            <w:pPr>
-              <w:pStyle w:val="Compact"/>
-              <w:jc w:val="left"/>
-            </w:pPr>
-            <w:r>
-              <w:t xml:space="preserve">Protein-Focused</w:t>
-            </w:r>
-          </w:p>
-        </w:tc>
-        <w:tc>
-          <w:tcPr/>
-          <w:p>
-            <w:pPr>
-              <w:pStyle w:val="Compact"/>
-              <w:jc w:val="center"/>
-            </w:pPr>
-            <w:r>
-              <w:t xml:space="preserve">14.27</w:t>
-            </w:r>
-          </w:p>
-        </w:tc>
-        <w:tc>
-          <w:tcPr/>
-          <w:p>
-            <w:pPr>
-              <w:pStyle w:val="Compact"/>
-              <w:jc w:val="center"/>
-            </w:pPr>
-            <w:r>
-              <w:t xml:space="preserve">1.58</w:t>
-            </w:r>
-          </w:p>
-        </w:tc>
-        <w:tc>
-          <w:tcPr/>
-          <w:p>
-            <w:pPr>
-              <w:pStyle w:val="Compact"/>
-              <w:jc w:val="center"/>
-            </w:pPr>
-            <w:r>
-              <w:t xml:space="preserve">0.669</w:t>
-            </w:r>
-          </w:p>
-        </w:tc>
-        <w:tc>
-          <w:tcPr/>
-          <w:p>
-            <w:pPr>
-              <w:pStyle w:val="Compact"/>
-              <w:jc w:val="center"/>
-            </w:pPr>
-            <w:r>
-              <w:t xml:space="preserve">0.082</w:t>
-            </w:r>
-          </w:p>
-        </w:tc>
-        <w:tc>
-          <w:tcPr/>
-          <w:p>
-            <w:pPr>
-              <w:pStyle w:val="Compact"/>
-              <w:jc w:val="center"/>
-            </w:pPr>
-            <w:r>
-              <w:t xml:space="preserve">1.74</w:t>
-            </w:r>
-          </w:p>
-        </w:tc>
-        <w:tc>
-          <w:tcPr/>
-          <w:p>
-            <w:pPr>
-              <w:pStyle w:val="Compact"/>
-              <w:jc w:val="center"/>
-            </w:pPr>
-            <w:r>
-              <w:t xml:space="preserve">0.23</w:t>
-            </w:r>
-          </w:p>
-        </w:tc>
-        <w:tc>
-          <w:tcPr/>
-          <w:p>
-            <w:pPr>
-              <w:pStyle w:val="Compact"/>
-              <w:jc w:val="center"/>
-            </w:pPr>
-            <w:r>
-              <w:t xml:space="preserve">2.74</w:t>
-            </w:r>
-          </w:p>
-        </w:tc>
-        <w:tc>
-          <w:tcPr/>
-          <w:p>
-            <w:pPr>
-              <w:pStyle w:val="Compact"/>
-              <w:jc w:val="center"/>
-            </w:pPr>
-            <w:r>
-              <w:t xml:space="preserve">0.54</w:t>
-            </w:r>
-          </w:p>
-        </w:tc>
-        <w:tc>
-          <w:tcPr/>
-          <w:p>
-            <w:pPr>
-              <w:pStyle w:val="Compact"/>
-              <w:jc w:val="center"/>
-            </w:pPr>
-            <w:r>
-              <w:t xml:space="preserve">5.0</w:t>
-            </w:r>
-          </w:p>
-        </w:tc>
-        <w:tc>
-          <w:tcPr/>
-          <w:p>
-            <w:pPr>
-              <w:pStyle w:val="Compact"/>
-              <w:jc w:val="center"/>
-            </w:pPr>
-            <w:r>
-              <w:t xml:space="preserve">0.1</w:t>
-            </w:r>
-          </w:p>
-        </w:tc>
-      </w:tr>
-      <w:tr>
-        <w:tc>
-          <w:tcPr/>
-          <w:p>
-            <w:pPr>
-              <w:pStyle w:val="Compact"/>
-              <w:jc w:val="left"/>
-            </w:pPr>
-            <w:r>
-              <w:t xml:space="preserve">Full Spectrum</w:t>
-            </w:r>
-          </w:p>
-        </w:tc>
-        <w:tc>
-          <w:tcPr/>
-          <w:p>
-            <w:pPr>
-              <w:pStyle w:val="Compact"/>
-              <w:jc w:val="center"/>
-            </w:pPr>
-            <w:r>
-              <w:t xml:space="preserve">10.42</w:t>
-            </w:r>
-          </w:p>
-        </w:tc>
-        <w:tc>
-          <w:tcPr/>
-          <w:p>
-            <w:pPr>
-              <w:pStyle w:val="Compact"/>
-              <w:jc w:val="center"/>
-            </w:pPr>
-            <w:r>
-              <w:t xml:space="preserve">1.31</w:t>
-            </w:r>
-          </w:p>
-        </w:tc>
-        <w:tc>
-          <w:tcPr/>
-          <w:p>
-            <w:pPr>
-              <w:pStyle w:val="Compact"/>
-              <w:jc w:val="center"/>
-            </w:pPr>
-            <w:r>
-              <w:t xml:space="preserve">0.822</w:t>
-            </w:r>
-          </w:p>
-        </w:tc>
-        <w:tc>
-          <w:tcPr/>
-          <w:p>
-            <w:pPr>
-              <w:pStyle w:val="Compact"/>
-              <w:jc w:val="center"/>
-            </w:pPr>
-            <w:r>
-              <w:t xml:space="preserve">0.054</w:t>
-            </w:r>
-          </w:p>
-        </w:tc>
-        <w:tc>
-          <w:tcPr/>
-          <w:p>
-            <w:pPr>
-              <w:pStyle w:val="Compact"/>
-              <w:jc w:val="center"/>
-            </w:pPr>
-            <w:r>
-              <w:t xml:space="preserve">2.40</w:t>
-            </w:r>
-          </w:p>
-        </w:tc>
-        <w:tc>
-          <w:tcPr/>
-          <w:p>
-            <w:pPr>
-              <w:pStyle w:val="Compact"/>
-              <w:jc w:val="center"/>
-            </w:pPr>
-            <w:r>
-              <w:t xml:space="preserve">0.36</w:t>
-            </w:r>
-          </w:p>
-        </w:tc>
-        <w:tc>
-          <w:tcPr/>
-          <w:p>
-            <w:pPr>
-              <w:pStyle w:val="Compact"/>
-              <w:jc w:val="center"/>
-            </w:pPr>
-            <w:r>
-              <w:t xml:space="preserve">3.78</w:t>
-            </w:r>
-          </w:p>
-        </w:tc>
-        <w:tc>
-          <w:tcPr/>
-          <w:p>
-            <w:pPr>
-              <w:pStyle w:val="Compact"/>
-              <w:jc w:val="center"/>
-            </w:pPr>
-            <w:r>
-              <w:t xml:space="preserve">0.80</w:t>
-            </w:r>
-          </w:p>
-        </w:tc>
-        <w:tc>
-          <w:tcPr/>
-          <w:p>
-            <w:pPr>
-              <w:pStyle w:val="Compact"/>
-              <w:jc w:val="center"/>
-            </w:pPr>
-            <w:r>
-              <w:t xml:space="preserve">12.8</w:t>
-            </w:r>
-          </w:p>
-        </w:tc>
-        <w:tc>
-          <w:tcPr/>
-          <w:p>
-            <w:pPr>
-              <w:pStyle w:val="Compact"/>
-              <w:jc w:val="center"/>
-            </w:pPr>
-            <w:r>
-              <w:t xml:space="preserve">1.7</w:t>
-            </w:r>
-          </w:p>
+          <w:tbl>
+            <w:tblPr>
+              <w:tblStyle w:val="Table"/>
+              <w:tblW w:type="pct" w:w="5000"/>
+              <w:tblLayout w:type="fixed"/>
+              <w:tblLook w:firstRow="1" w:lastRow="0" w:firstColumn="0" w:lastColumn="0" w:noHBand="0" w:noVBand="0" w:val="0020"/>
+              <w:tblCaption w:val="Model Performance Summary Statistics (n=1000 iterations)"/>
+            </w:tblPr>
+            <w:tblGrid>
+              <w:gridCol w:w="1545"/>
+              <w:gridCol w:w="1255"/>
+              <w:gridCol w:w="1448"/>
+              <w:gridCol w:w="1255"/>
+              <w:gridCol w:w="1255"/>
+              <w:gridCol w:w="1159"/>
+            </w:tblGrid>
+            <w:tr>
+              <w:trPr>
+                <w:tblHeader w:val="on"/>
+              </w:trPr>
+              <w:tc>
+                <w:tcPr/>
+                <w:p>
+                  <w:pPr>
+                    <w:pStyle w:val="Compact"/>
+                    <w:jc w:val="left"/>
+                    <w:jc w:val="center"/>
+                  </w:pPr>
+                  <w:r>
+                    <w:t xml:space="preserve">Analysis Type</w:t>
+                  </w:r>
+                </w:p>
+              </w:tc>
+              <w:tc>
+                <w:tcPr/>
+                <w:p>
+                  <w:pPr>
+                    <w:pStyle w:val="Compact"/>
+                    <w:jc w:val="center"/>
+                    <w:jc w:val="center"/>
+                  </w:pPr>
+                  <w:r>
+                    <w:t xml:space="preserve">RMSE (g/kg)</w:t>
+                  </w:r>
+                </w:p>
+              </w:tc>
+              <w:tc>
+                <w:tcPr/>
+                <w:p>
+                  <w:pPr>
+                    <w:pStyle w:val="Compact"/>
+                    <w:jc w:val="center"/>
+                    <w:jc w:val="center"/>
+                  </w:pPr>
+                  <w:r>
+                    <w:t xml:space="preserve">R²</w:t>
+                  </w:r>
+                </w:p>
+              </w:tc>
+              <w:tc>
+                <w:tcPr/>
+                <w:p>
+                  <w:pPr>
+                    <w:pStyle w:val="Compact"/>
+                    <w:jc w:val="center"/>
+                    <w:jc w:val="center"/>
+                  </w:pPr>
+                  <w:r>
+                    <w:t xml:space="preserve">RPD</w:t>
+                  </w:r>
+                </w:p>
+              </w:tc>
+              <w:tc>
+                <w:tcPr/>
+                <w:p>
+                  <w:pPr>
+                    <w:pStyle w:val="Compact"/>
+                    <w:jc w:val="center"/>
+                    <w:jc w:val="center"/>
+                  </w:pPr>
+                  <w:r>
+                    <w:t xml:space="preserve">RPIQ</w:t>
+                  </w:r>
+                </w:p>
+              </w:tc>
+              <w:tc>
+                <w:tcPr/>
+                <w:p>
+                  <w:pPr>
+                    <w:pStyle w:val="Compact"/>
+                    <w:jc w:val="center"/>
+                    <w:jc w:val="center"/>
+                  </w:pPr>
+                  <w:r>
+                    <w:t xml:space="preserve">Components</w:t>
+                  </w:r>
+                </w:p>
+              </w:tc>
+            </w:tr>
+            <w:tr>
+              <w:tc>
+                <w:tcPr/>
+                <w:p>
+                  <w:pPr>
+                    <w:pStyle w:val="Compact"/>
+                    <w:jc w:val="left"/>
+                    <w:jc w:val="center"/>
+                  </w:pPr>
+                  <w:r>
+                    <w:t xml:space="preserve">Protein-Focused</w:t>
+                  </w:r>
+                </w:p>
+              </w:tc>
+              <w:tc>
+                <w:tcPr/>
+                <w:p>
+                  <w:pPr>
+                    <w:pStyle w:val="Compact"/>
+                    <w:jc w:val="center"/>
+                    <w:jc w:val="center"/>
+                  </w:pPr>
+                  <w:r>
+                    <w:t xml:space="preserve">14.3 ± 1.6</w:t>
+                  </w:r>
+                </w:p>
+              </w:tc>
+              <w:tc>
+                <w:tcPr/>
+                <w:p>
+                  <w:pPr>
+                    <w:pStyle w:val="Compact"/>
+                    <w:jc w:val="center"/>
+                    <w:jc w:val="center"/>
+                  </w:pPr>
+                  <w:r>
+                    <w:t xml:space="preserve">0.669 ± 0.082</w:t>
+                  </w:r>
+                </w:p>
+              </w:tc>
+              <w:tc>
+                <w:tcPr/>
+                <w:p>
+                  <w:pPr>
+                    <w:pStyle w:val="Compact"/>
+                    <w:jc w:val="center"/>
+                    <w:jc w:val="center"/>
+                  </w:pPr>
+                  <w:r>
+                    <w:t xml:space="preserve">1.74 ± 0.23</w:t>
+                  </w:r>
+                </w:p>
+              </w:tc>
+              <w:tc>
+                <w:tcPr/>
+                <w:p>
+                  <w:pPr>
+                    <w:pStyle w:val="Compact"/>
+                    <w:jc w:val="center"/>
+                    <w:jc w:val="center"/>
+                  </w:pPr>
+                  <w:r>
+                    <w:t xml:space="preserve">2.74 ± 0.54</w:t>
+                  </w:r>
+                </w:p>
+              </w:tc>
+              <w:tc>
+                <w:tcPr/>
+                <w:p>
+                  <w:pPr>
+                    <w:pStyle w:val="Compact"/>
+                    <w:jc w:val="center"/>
+                    <w:jc w:val="center"/>
+                  </w:pPr>
+                  <w:r>
+                    <w:t xml:space="preserve">5.0 ± 0.1</w:t>
+                  </w:r>
+                </w:p>
+              </w:tc>
+            </w:tr>
+            <w:tr>
+              <w:tc>
+                <w:tcPr/>
+                <w:p>
+                  <w:pPr>
+                    <w:pStyle w:val="Compact"/>
+                    <w:jc w:val="left"/>
+                    <w:jc w:val="center"/>
+                  </w:pPr>
+                  <w:r>
+                    <w:t xml:space="preserve">Full Spectrum</w:t>
+                  </w:r>
+                </w:p>
+              </w:tc>
+              <w:tc>
+                <w:tcPr/>
+                <w:p>
+                  <w:pPr>
+                    <w:pStyle w:val="Compact"/>
+                    <w:jc w:val="center"/>
+                    <w:jc w:val="center"/>
+                  </w:pPr>
+                  <w:r>
+                    <w:t xml:space="preserve">10.4 ± 1.3</w:t>
+                  </w:r>
+                </w:p>
+              </w:tc>
+              <w:tc>
+                <w:tcPr/>
+                <w:p>
+                  <w:pPr>
+                    <w:pStyle w:val="Compact"/>
+                    <w:jc w:val="center"/>
+                    <w:jc w:val="center"/>
+                  </w:pPr>
+                  <w:r>
+                    <w:t xml:space="preserve">0.822 ± 0.054</w:t>
+                  </w:r>
+                </w:p>
+              </w:tc>
+              <w:tc>
+                <w:tcPr/>
+                <w:p>
+                  <w:pPr>
+                    <w:pStyle w:val="Compact"/>
+                    <w:jc w:val="center"/>
+                    <w:jc w:val="center"/>
+                  </w:pPr>
+                  <w:r>
+                    <w:t xml:space="preserve">2.40 ± 0.36</w:t>
+                  </w:r>
+                </w:p>
+              </w:tc>
+              <w:tc>
+                <w:tcPr/>
+                <w:p>
+                  <w:pPr>
+                    <w:pStyle w:val="Compact"/>
+                    <w:jc w:val="center"/>
+                    <w:jc w:val="center"/>
+                  </w:pPr>
+                  <w:r>
+                    <w:t xml:space="preserve">3.78 ± 0.80</w:t>
+                  </w:r>
+                </w:p>
+              </w:tc>
+              <w:tc>
+                <w:tcPr/>
+                <w:p>
+                  <w:pPr>
+                    <w:pStyle w:val="Compact"/>
+                    <w:jc w:val="center"/>
+                    <w:jc w:val="center"/>
+                  </w:pPr>
+                  <w:r>
+                    <w:t xml:space="preserve">12.8 ± 1.7</w:t>
+                  </w:r>
+                </w:p>
+              </w:tc>
+            </w:tr>
+          </w:tbl>
+          <w:bookmarkEnd w:id="48"/>
+          <w:p/>
         </w:tc>
       </w:tr>
     </w:tbl>
@@ -7313,7 +7210,7 @@
       <w:tr>
         <w:tc>
           <w:tcPr/>
-          <w:bookmarkStart w:id="51" w:name="fig-model-comparison"/>
+          <w:bookmarkStart w:id="52" w:name="fig-model-comparison"/>
           <w:p>
             <w:pPr>
               <w:pStyle w:val="Compact"/>
@@ -7324,18 +7221,18 @@
                 <wp:inline>
                   <wp:extent cx="5943600" cy="4114800"/>
                   <wp:effectExtent b="0" l="0" r="0" t="0"/>
-                  <wp:docPr descr="" title="" id="49" name="Picture"/>
+                  <wp:docPr descr="" title="" id="50" name="Picture"/>
                   <a:graphic>
                     <a:graphicData uri="http://schemas.openxmlformats.org/drawingml/2006/picture">
                       <pic:pic>
                         <pic:nvPicPr>
-                          <pic:cNvPr descr="hemp_nir_paper_files/figure-docx/fig-model-comparison-1.png" id="50" name="Picture"/>
+                          <pic:cNvPr descr="hemp_nir_paper_files/figure-docx/fig-model-comparison-1.png" id="51" name="Picture"/>
                           <pic:cNvPicPr>
                             <a:picLocks noChangeArrowheads="1" noChangeAspect="1"/>
                           </pic:cNvPicPr>
                         </pic:nvPicPr>
                         <pic:blipFill>
-                          <a:blip r:embed="rId48"/>
+                          <a:blip r:embed="rId49"/>
                           <a:stretch>
                             <a:fillRect/>
                           </a:stretch>
@@ -7375,7 +7272,7 @@
               <w:t xml:space="preserve">Figure 4: Comparing models developed using full and protein-specific spectra</w:t>
             </w:r>
           </w:p>
-          <w:bookmarkEnd w:id="51"/>
+          <w:bookmarkEnd w:id="52"/>
         </w:tc>
       </w:tr>
     </w:tbl>
@@ -7403,16 +7300,7 @@
         <w:pStyle w:val="BodyText"/>
       </w:pPr>
       <w:r>
-        <w:t xml:space="preserve">Using a smaller portion of the spectrum and reducing the number of principal components used in developing a model aligns with the advice to use 20 samples for calibration per principal component in PLSR</w:t>
-      </w:r>
-      <w:r>
-        <w:t xml:space="preserve"> </w:t>
-      </w:r>
-      <w:r>
-        <w:t xml:space="preserve">(P. Williams, 2013)</w:t>
-      </w:r>
-      <w:r>
-        <w:t xml:space="preserve">. By that rubric, a model using five principal components would require at least 100 samples to calibrate it. Here 111 samples were used in calibration, exceeding that threshold.</w:t>
+        <w:t xml:space="preserve">Using a smaller portion of the spectrum and reducing</w:t>
       </w:r>
     </w:p>
     <w:p>
@@ -7431,7 +7319,7 @@
         </w:r>
       </w:hyperlink>
       <w:r>
-        <w:t xml:space="preserve">). The 1480-1530 nm region (N-H stretch from peptide bonds) showed the highest importance, followed by the 2040-2070 nm region (N-H + C-N combination bands). This pattern aligns with established protein spectroscopy literature/ #NEEDS CITATIONS#</w:t>
+        <w:t xml:space="preserve">). The 1500-1550 nm region (N-H stretch from peptide bonds) showed the highest importance, followed by the 1200-1250 nm region (N-H + C-N combination bands). This pattern aligns with established protein spectroscopy literature/ #NEEDS CITATIONS#</w:t>
       </w:r>
     </w:p>
     <w:p>
@@ -7442,9 +7330,9 @@
         <w:t xml:space="preserve">The performance of the protein-focused model provides biological validation of NIRS predictions. This approach improved model interpretability by explicitly connecting predictions to known CP chemistry, suggesting that future hemp CP calibrations could focus on these specific wavelength regions. This may improve model robustness and transferability across NIR instruments or environments. #CITE This approach is evidence that successful predictions are based on genuine protein-spectral relationships rather than correlations with other grain components such as oil, starch, or moisture.</w:t>
       </w:r>
     </w:p>
-    <w:bookmarkEnd w:id="52"/>
     <w:bookmarkEnd w:id="53"/>
-    <w:bookmarkStart w:id="54" w:name="conclusions"/>
+    <w:bookmarkEnd w:id="54"/>
+    <w:bookmarkStart w:id="55" w:name="conclusions"/>
     <w:p>
       <w:pPr>
         <w:pStyle w:val="Heading2"/>
@@ -7503,8 +7391,8 @@
         <w:t xml:space="preserve">For genomic selection programs, the ability to phenotype large populations (thousands of individuals) cost-effectively using NIRS could substantially improve the accuracy of genomic selection for protein content, accelerating genetic gains compared to traditional phenotyping approaches.</w:t>
       </w:r>
     </w:p>
-    <w:bookmarkEnd w:id="54"/>
-    <w:bookmarkStart w:id="55" w:name="acknowledgments"/>
+    <w:bookmarkEnd w:id="55"/>
+    <w:bookmarkStart w:id="56" w:name="acknowledgments"/>
     <w:p>
       <w:pPr>
         <w:pStyle w:val="Heading2"/>
@@ -7521,8 +7409,8 @@
         <w:t xml:space="preserve">This work would not have been possible without the efforts of the field staff, undergraduate, and graduate students who planted, maintained, monitored and harvested these trials. Funding was provided by New York State through a grant from Empire State Development (AC477). We are grateful to those who provided seed for this project, including: Uniseeds, Verve Seeds, Winterfox Farms, International Hemp, Fiacre Seeds, and KonopiUS.</w:t>
       </w:r>
     </w:p>
-    <w:bookmarkEnd w:id="55"/>
-    <w:bookmarkStart w:id="115" w:name="conflict-of-interest"/>
+    <w:bookmarkEnd w:id="56"/>
+    <w:bookmarkStart w:id="118" w:name="conflict-of-interest"/>
     <w:p>
       <w:pPr>
         <w:pStyle w:val="Heading2"/>
@@ -7554,7 +7442,7 @@
         <w:t xml:space="preserve"> </w:t>
       </w:r>
       <w:r>
-        <w:t xml:space="preserve">2025-07-09 13:51:12</w:t>
+        <w:t xml:space="preserve">2025-07-09 16:29:20</w:t>
       </w:r>
       <w:r>
         <w:br/>
@@ -7573,8 +7461,8 @@
         <w:t xml:space="preserve">Targets-based reproducible workflow</w:t>
       </w:r>
     </w:p>
-    <w:bookmarkStart w:id="114" w:name="refs"/>
-    <w:bookmarkStart w:id="57" w:name="ref-barnes_standard_1989"/>
+    <w:bookmarkStart w:id="117" w:name="refs"/>
+    <w:bookmarkStart w:id="58" w:name="ref-barnes_standard_1989"/>
     <w:p>
       <w:pPr>
         <w:pStyle w:val="Bibliography"/>
@@ -7611,7 +7499,7 @@
       <w:r>
         <w:t xml:space="preserve"> </w:t>
       </w:r>
-      <w:hyperlink r:id="rId56">
+      <w:hyperlink r:id="rId57">
         <w:r>
           <w:rPr>
             <w:rStyle w:val="Hyperlink"/>
@@ -7620,8 +7508,8 @@
         </w:r>
       </w:hyperlink>
     </w:p>
-    <w:bookmarkEnd w:id="57"/>
-    <w:bookmarkStart w:id="59" w:name="ref-barta_proteomic_2024"/>
+    <w:bookmarkEnd w:id="58"/>
+    <w:bookmarkStart w:id="60" w:name="ref-barta_proteomic_2024"/>
     <w:p>
       <w:pPr>
         <w:pStyle w:val="Bibliography"/>
@@ -7658,7 +7546,7 @@
       <w:r>
         <w:t xml:space="preserve"> </w:t>
       </w:r>
-      <w:hyperlink r:id="rId58">
+      <w:hyperlink r:id="rId59">
         <w:r>
           <w:rPr>
             <w:rStyle w:val="Hyperlink"/>
@@ -7667,8 +7555,8 @@
         </w:r>
       </w:hyperlink>
     </w:p>
-    <w:bookmarkEnd w:id="59"/>
-    <w:bookmarkStart w:id="61" w:name="ref-bellon-maurel_critical_2010"/>
+    <w:bookmarkEnd w:id="60"/>
+    <w:bookmarkStart w:id="62" w:name="ref-bellon-maurel_critical_2010"/>
     <w:p>
       <w:pPr>
         <w:pStyle w:val="Bibliography"/>
@@ -7731,7 +7619,7 @@
       <w:r>
         <w:t xml:space="preserve"> </w:t>
       </w:r>
-      <w:hyperlink r:id="rId60">
+      <w:hyperlink r:id="rId61">
         <w:r>
           <w:rPr>
             <w:rStyle w:val="Hyperlink"/>
@@ -7740,8 +7628,8 @@
         </w:r>
       </w:hyperlink>
     </w:p>
-    <w:bookmarkEnd w:id="61"/>
-    <w:bookmarkStart w:id="63" w:name="ref-callaway_hempseed_2004"/>
+    <w:bookmarkEnd w:id="62"/>
+    <w:bookmarkStart w:id="64" w:name="ref-callaway_hempseed_2004"/>
     <w:p>
       <w:pPr>
         <w:pStyle w:val="Bibliography"/>
@@ -7778,7 +7666,7 @@
       <w:r>
         <w:t xml:space="preserve"> </w:t>
       </w:r>
-      <w:hyperlink r:id="rId62">
+      <w:hyperlink r:id="rId63">
         <w:r>
           <w:rPr>
             <w:rStyle w:val="Hyperlink"/>
@@ -7787,8 +7675,8 @@
         </w:r>
       </w:hyperlink>
     </w:p>
-    <w:bookmarkEnd w:id="63"/>
-    <w:bookmarkStart w:id="65" w:name="ref-caporaso2018"/>
+    <w:bookmarkEnd w:id="64"/>
+    <w:bookmarkStart w:id="66" w:name="ref-caporaso2018"/>
     <w:p>
       <w:pPr>
         <w:pStyle w:val="Bibliography"/>
@@ -7825,7 +7713,7 @@
       <w:r>
         <w:t xml:space="preserve"> </w:t>
       </w:r>
-      <w:hyperlink r:id="rId64">
+      <w:hyperlink r:id="rId65">
         <w:r>
           <w:rPr>
             <w:rStyle w:val="Hyperlink"/>
@@ -7834,8 +7722,8 @@
         </w:r>
       </w:hyperlink>
     </w:p>
-    <w:bookmarkEnd w:id="65"/>
-    <w:bookmarkStart w:id="67" w:name="ref-chadalavada2022"/>
+    <w:bookmarkEnd w:id="66"/>
+    <w:bookmarkStart w:id="68" w:name="ref-chadalavada2022"/>
     <w:p>
       <w:pPr>
         <w:pStyle w:val="Bibliography"/>
@@ -7872,7 +7760,7 @@
       <w:r>
         <w:t xml:space="preserve"> </w:t>
       </w:r>
-      <w:hyperlink r:id="rId66">
+      <w:hyperlink r:id="rId67">
         <w:r>
           <w:rPr>
             <w:rStyle w:val="Hyperlink"/>
@@ -7881,8 +7769,8 @@
         </w:r>
       </w:hyperlink>
     </w:p>
-    <w:bookmarkEnd w:id="67"/>
-    <w:bookmarkStart w:id="69" w:name="ref-chinilin2023"/>
+    <w:bookmarkEnd w:id="68"/>
+    <w:bookmarkStart w:id="70" w:name="ref-chinilin2023"/>
     <w:p>
       <w:pPr>
         <w:pStyle w:val="Bibliography"/>
@@ -7919,7 +7807,7 @@
       <w:r>
         <w:t xml:space="preserve"> </w:t>
       </w:r>
-      <w:hyperlink r:id="rId68">
+      <w:hyperlink r:id="rId69">
         <w:r>
           <w:rPr>
             <w:rStyle w:val="Hyperlink"/>
@@ -7928,8 +7816,8 @@
         </w:r>
       </w:hyperlink>
     </w:p>
-    <w:bookmarkEnd w:id="69"/>
-    <w:bookmarkStart w:id="71" w:name="ref-ely_industrial_2022"/>
+    <w:bookmarkEnd w:id="70"/>
+    <w:bookmarkStart w:id="72" w:name="ref-ely_industrial_2022"/>
     <w:p>
       <w:pPr>
         <w:pStyle w:val="Bibliography"/>
@@ -7956,7 +7844,7 @@
       <w:r>
         <w:t xml:space="preserve"> </w:t>
       </w:r>
-      <w:hyperlink r:id="rId70">
+      <w:hyperlink r:id="rId71">
         <w:r>
           <w:rPr>
             <w:rStyle w:val="Hyperlink"/>
@@ -7965,8 +7853,67 @@
         </w:r>
       </w:hyperlink>
     </w:p>
-    <w:bookmarkEnd w:id="71"/>
-    <w:bookmarkStart w:id="73" w:name="ref-garrido-varo_note_2019"/>
+    <w:bookmarkEnd w:id="72"/>
+    <w:bookmarkStart w:id="74" w:name="ref-farres_comparison_2015"/>
+    <w:p>
+      <w:pPr>
+        <w:pStyle w:val="Bibliography"/>
+      </w:pPr>
+      <w:r>
+        <w:t xml:space="preserve">Farrés, M., Platikanov, S., Tsakovski, S., &amp; Tauler, R. (2015). Comparison of the variable importance in projection (</w:t>
+      </w:r>
+      <w:r>
+        <w:t xml:space="preserve">VIP</w:t>
+      </w:r>
+      <w:r>
+        <w:t xml:space="preserve">) and of the selectivity ratio (</w:t>
+      </w:r>
+      <w:r>
+        <w:t xml:space="preserve">SR</w:t>
+      </w:r>
+      <w:r>
+        <w:t xml:space="preserve">) methods for variable selection and interpretation.</w:t>
+      </w:r>
+      <w:r>
+        <w:t xml:space="preserve"> </w:t>
+      </w:r>
+      <w:r>
+        <w:rPr>
+          <w:i/>
+          <w:iCs/>
+        </w:rPr>
+        <w:t xml:space="preserve">Journal of Chemometrics</w:t>
+      </w:r>
+      <w:r>
+        <w:t xml:space="preserve">,</w:t>
+      </w:r>
+      <w:r>
+        <w:t xml:space="preserve"> </w:t>
+      </w:r>
+      <w:r>
+        <w:rPr>
+          <w:i/>
+          <w:iCs/>
+        </w:rPr>
+        <w:t xml:space="preserve">29</w:t>
+      </w:r>
+      <w:r>
+        <w:t xml:space="preserve">(10), 528–536.</w:t>
+      </w:r>
+      <w:r>
+        <w:t xml:space="preserve"> </w:t>
+      </w:r>
+      <w:hyperlink r:id="rId73">
+        <w:r>
+          <w:rPr>
+            <w:rStyle w:val="Hyperlink"/>
+          </w:rPr>
+          <w:t xml:space="preserve">https://doi.org/10.1002/cem.2736</w:t>
+        </w:r>
+      </w:hyperlink>
+    </w:p>
+    <w:bookmarkEnd w:id="74"/>
+    <w:bookmarkStart w:id="76" w:name="ref-garrido-varo_note_2019"/>
     <w:p>
       <w:pPr>
         <w:pStyle w:val="Bibliography"/>
@@ -8015,7 +7962,7 @@
       <w:r>
         <w:t xml:space="preserve"> </w:t>
       </w:r>
-      <w:hyperlink r:id="rId72">
+      <w:hyperlink r:id="rId75">
         <w:r>
           <w:rPr>
             <w:rStyle w:val="Hyperlink"/>
@@ -8024,8 +7971,8 @@
         </w:r>
       </w:hyperlink>
     </w:p>
-    <w:bookmarkEnd w:id="73"/>
-    <w:bookmarkStart w:id="75" w:name="ref-geyer_genetics_2022"/>
+    <w:bookmarkEnd w:id="76"/>
+    <w:bookmarkStart w:id="78" w:name="ref-geyer_genetics_2022"/>
     <w:p>
       <w:pPr>
         <w:pStyle w:val="Bibliography"/>
@@ -8062,7 +8009,7 @@
       <w:r>
         <w:t xml:space="preserve"> </w:t>
       </w:r>
-      <w:hyperlink r:id="rId74">
+      <w:hyperlink r:id="rId77">
         <w:r>
           <w:rPr>
             <w:rStyle w:val="Hyperlink"/>
@@ -8071,8 +8018,8 @@
         </w:r>
       </w:hyperlink>
     </w:p>
-    <w:bookmarkEnd w:id="75"/>
-    <w:bookmarkStart w:id="77" w:name="ref-giancaspro_genetic_2019"/>
+    <w:bookmarkEnd w:id="78"/>
+    <w:bookmarkStart w:id="80" w:name="ref-giancaspro_genetic_2019"/>
     <w:p>
       <w:pPr>
         <w:pStyle w:val="Bibliography"/>
@@ -8109,7 +8056,7 @@
       <w:r>
         <w:t xml:space="preserve"> </w:t>
       </w:r>
-      <w:hyperlink r:id="rId76">
+      <w:hyperlink r:id="rId79">
         <w:r>
           <w:rPr>
             <w:rStyle w:val="Hyperlink"/>
@@ -8118,8 +8065,8 @@
         </w:r>
       </w:hyperlink>
     </w:p>
-    <w:bookmarkEnd w:id="77"/>
-    <w:bookmarkStart w:id="79" w:name="ref-haruna2022"/>
+    <w:bookmarkEnd w:id="80"/>
+    <w:bookmarkStart w:id="82" w:name="ref-haruna2022"/>
     <w:p>
       <w:pPr>
         <w:pStyle w:val="Bibliography"/>
@@ -8156,7 +8103,7 @@
       <w:r>
         <w:t xml:space="preserve"> </w:t>
       </w:r>
-      <w:hyperlink r:id="rId78">
+      <w:hyperlink r:id="rId81">
         <w:r>
           <w:rPr>
             <w:rStyle w:val="Hyperlink"/>
@@ -8165,8 +8112,8 @@
         </w:r>
       </w:hyperlink>
     </w:p>
-    <w:bookmarkEnd w:id="79"/>
-    <w:bookmarkStart w:id="81" w:name="ref-hayes_measuring_2020"/>
+    <w:bookmarkEnd w:id="82"/>
+    <w:bookmarkStart w:id="84" w:name="ref-hayes_measuring_2020"/>
     <w:p>
       <w:pPr>
         <w:pStyle w:val="Bibliography"/>
@@ -8203,7 +8150,7 @@
       <w:r>
         <w:t xml:space="preserve"> </w:t>
       </w:r>
-      <w:hyperlink r:id="rId80">
+      <w:hyperlink r:id="rId83">
         <w:r>
           <w:rPr>
             <w:rStyle w:val="Hyperlink"/>
@@ -8212,8 +8159,8 @@
         </w:r>
       </w:hyperlink>
     </w:p>
-    <w:bookmarkEnd w:id="81"/>
-    <w:bookmarkStart w:id="83" w:name="ref-huang_feasibility_2013"/>
+    <w:bookmarkEnd w:id="84"/>
+    <w:bookmarkStart w:id="86" w:name="ref-huang_feasibility_2013"/>
     <w:p>
       <w:pPr>
         <w:pStyle w:val="Bibliography"/>
@@ -8250,7 +8197,7 @@
       <w:r>
         <w:t xml:space="preserve"> </w:t>
       </w:r>
-      <w:hyperlink r:id="rId82">
+      <w:hyperlink r:id="rId85">
         <w:r>
           <w:rPr>
             <w:rStyle w:val="Hyperlink"/>
@@ -8259,8 +8206,8 @@
         </w:r>
       </w:hyperlink>
     </w:p>
-    <w:bookmarkEnd w:id="83"/>
-    <w:bookmarkStart w:id="85" w:name="ref-kamboj2022"/>
+    <w:bookmarkEnd w:id="86"/>
+    <w:bookmarkStart w:id="88" w:name="ref-kamboj2022"/>
     <w:p>
       <w:pPr>
         <w:pStyle w:val="Bibliography"/>
@@ -8297,7 +8244,7 @@
       <w:r>
         <w:t xml:space="preserve"> </w:t>
       </w:r>
-      <w:hyperlink r:id="rId84">
+      <w:hyperlink r:id="rId87">
         <w:r>
           <w:rPr>
             <w:rStyle w:val="Hyperlink"/>
@@ -8306,8 +8253,8 @@
         </w:r>
       </w:hyperlink>
     </w:p>
-    <w:bookmarkEnd w:id="85"/>
-    <w:bookmarkStart w:id="87" w:name="ref-köllmann2023b"/>
+    <w:bookmarkEnd w:id="88"/>
+    <w:bookmarkStart w:id="90" w:name="ref-köllmann2023b"/>
     <w:p>
       <w:pPr>
         <w:pStyle w:val="Bibliography"/>
@@ -8344,7 +8291,7 @@
       <w:r>
         <w:t xml:space="preserve"> </w:t>
       </w:r>
-      <w:hyperlink r:id="rId86">
+      <w:hyperlink r:id="rId89">
         <w:r>
           <w:rPr>
             <w:rStyle w:val="Hyperlink"/>
@@ -8353,8 +8300,8 @@
         </w:r>
       </w:hyperlink>
     </w:p>
-    <w:bookmarkEnd w:id="87"/>
-    <w:bookmarkStart w:id="89" w:name="ref-li_quantitative_2020"/>
+    <w:bookmarkEnd w:id="90"/>
+    <w:bookmarkStart w:id="92" w:name="ref-li_quantitative_2020"/>
     <w:p>
       <w:pPr>
         <w:pStyle w:val="Bibliography"/>
@@ -8391,7 +8338,7 @@
       <w:r>
         <w:t xml:space="preserve"> </w:t>
       </w:r>
-      <w:hyperlink r:id="rId88">
+      <w:hyperlink r:id="rId91">
         <w:r>
           <w:rPr>
             <w:rStyle w:val="Hyperlink"/>
@@ -8400,8 +8347,8 @@
         </w:r>
       </w:hyperlink>
     </w:p>
-    <w:bookmarkEnd w:id="89"/>
-    <w:bookmarkStart w:id="91" w:name="ref-liu_composition_2023"/>
+    <w:bookmarkEnd w:id="92"/>
+    <w:bookmarkStart w:id="94" w:name="ref-liu_composition_2023"/>
     <w:p>
       <w:pPr>
         <w:pStyle w:val="Bibliography"/>
@@ -8438,7 +8385,7 @@
       <w:r>
         <w:t xml:space="preserve"> </w:t>
       </w:r>
-      <w:hyperlink r:id="rId90">
+      <w:hyperlink r:id="rId93">
         <w:r>
           <w:rPr>
             <w:rStyle w:val="Hyperlink"/>
@@ -8447,8 +8394,8 @@
         </w:r>
       </w:hyperlink>
     </w:p>
-    <w:bookmarkEnd w:id="91"/>
-    <w:bookmarkStart w:id="93" w:name="ref-luo_properties_2005"/>
+    <w:bookmarkEnd w:id="94"/>
+    <w:bookmarkStart w:id="96" w:name="ref-luo_properties_2005"/>
     <w:p>
       <w:pPr>
         <w:pStyle w:val="Bibliography"/>
@@ -8485,7 +8432,7 @@
       <w:r>
         <w:t xml:space="preserve"> </w:t>
       </w:r>
-      <w:hyperlink r:id="rId92">
+      <w:hyperlink r:id="rId95">
         <w:r>
           <w:rPr>
             <w:rStyle w:val="Hyperlink"/>
@@ -8494,8 +8441,8 @@
         </w:r>
       </w:hyperlink>
     </w:p>
-    <w:bookmarkEnd w:id="93"/>
-    <w:bookmarkStart w:id="95" w:name="ref-nogales-bueno_reduction_2021"/>
+    <w:bookmarkEnd w:id="96"/>
+    <w:bookmarkStart w:id="98" w:name="ref-nogales-bueno_reduction_2021"/>
     <w:p>
       <w:pPr>
         <w:pStyle w:val="Bibliography"/>
@@ -8532,7 +8479,7 @@
       <w:r>
         <w:t xml:space="preserve"> </w:t>
       </w:r>
-      <w:hyperlink r:id="rId94">
+      <w:hyperlink r:id="rId97">
         <w:r>
           <w:rPr>
             <w:rStyle w:val="Hyperlink"/>
@@ -8541,8 +8488,8 @@
         </w:r>
       </w:hyperlink>
     </w:p>
-    <w:bookmarkEnd w:id="95"/>
-    <w:bookmarkStart w:id="97" w:name="ref-reeves_potential_2012"/>
+    <w:bookmarkEnd w:id="98"/>
+    <w:bookmarkStart w:id="100" w:name="ref-reeves_potential_2012"/>
     <w:p>
       <w:pPr>
         <w:pStyle w:val="Bibliography"/>
@@ -8579,7 +8526,7 @@
       <w:r>
         <w:t xml:space="preserve"> </w:t>
       </w:r>
-      <w:hyperlink r:id="rId96">
+      <w:hyperlink r:id="rId99">
         <w:r>
           <w:rPr>
             <w:rStyle w:val="Hyperlink"/>
@@ -8588,8 +8535,8 @@
         </w:r>
       </w:hyperlink>
     </w:p>
-    <w:bookmarkEnd w:id="97"/>
-    <w:bookmarkStart w:id="99" w:name="ref-rinnan_review_2009"/>
+    <w:bookmarkEnd w:id="100"/>
+    <w:bookmarkStart w:id="102" w:name="ref-rinnan_review_2009"/>
     <w:p>
       <w:pPr>
         <w:pStyle w:val="Bibliography"/>
@@ -8640,7 +8587,7 @@
       <w:r>
         <w:t xml:space="preserve"> </w:t>
       </w:r>
-      <w:hyperlink r:id="rId98">
+      <w:hyperlink r:id="rId101">
         <w:r>
           <w:rPr>
             <w:rStyle w:val="Hyperlink"/>
@@ -8649,8 +8596,8 @@
         </w:r>
       </w:hyperlink>
     </w:p>
-    <w:bookmarkEnd w:id="99"/>
-    <w:bookmarkStart w:id="100" w:name="ref-roberts_near-infrared_2004"/>
+    <w:bookmarkEnd w:id="102"/>
+    <w:bookmarkStart w:id="103" w:name="ref-roberts_near-infrared_2004"/>
     <w:p>
       <w:pPr>
         <w:pStyle w:val="Bibliography"/>
@@ -8672,8 +8619,8 @@
         <w:t xml:space="preserve">. American Society of Agronomy.</w:t>
       </w:r>
     </w:p>
-    <w:bookmarkEnd w:id="100"/>
-    <w:bookmarkStart w:id="102" w:name="ref-shi2022"/>
+    <w:bookmarkEnd w:id="103"/>
+    <w:bookmarkStart w:id="105" w:name="ref-shi2022"/>
     <w:p>
       <w:pPr>
         <w:pStyle w:val="Bibliography"/>
@@ -8710,7 +8657,7 @@
       <w:r>
         <w:t xml:space="preserve"> </w:t>
       </w:r>
-      <w:hyperlink r:id="rId101">
+      <w:hyperlink r:id="rId104">
         <w:r>
           <w:rPr>
             <w:rStyle w:val="Hyperlink"/>
@@ -8719,8 +8666,8 @@
         </w:r>
       </w:hyperlink>
     </w:p>
-    <w:bookmarkEnd w:id="102"/>
-    <w:bookmarkStart w:id="104" w:name="ref-tang2016"/>
+    <w:bookmarkEnd w:id="105"/>
+    <w:bookmarkStart w:id="107" w:name="ref-tang2016"/>
     <w:p>
       <w:pPr>
         <w:pStyle w:val="Bibliography"/>
@@ -8770,7 +8717,7 @@
       <w:r>
         <w:t xml:space="preserve"> </w:t>
       </w:r>
-      <w:hyperlink r:id="rId103">
+      <w:hyperlink r:id="rId106">
         <w:r>
           <w:rPr>
             <w:rStyle w:val="Hyperlink"/>
@@ -8779,8 +8726,8 @@
         </w:r>
       </w:hyperlink>
     </w:p>
-    <w:bookmarkEnd w:id="104"/>
-    <w:bookmarkStart w:id="106" w:name="ref-towett_applicability_2013"/>
+    <w:bookmarkEnd w:id="107"/>
+    <w:bookmarkStart w:id="109" w:name="ref-towett_applicability_2013"/>
     <w:p>
       <w:pPr>
         <w:pStyle w:val="Bibliography"/>
@@ -8823,7 +8770,7 @@
       <w:r>
         <w:t xml:space="preserve"> </w:t>
       </w:r>
-      <w:hyperlink r:id="rId105">
+      <w:hyperlink r:id="rId108">
         <w:r>
           <w:rPr>
             <w:rStyle w:val="Hyperlink"/>
@@ -8832,8 +8779,8 @@
         </w:r>
       </w:hyperlink>
     </w:p>
-    <w:bookmarkEnd w:id="106"/>
-    <w:bookmarkStart w:id="108" w:name="ref-wang_nirs-based_2025"/>
+    <w:bookmarkEnd w:id="109"/>
+    <w:bookmarkStart w:id="111" w:name="ref-wang_nirs-based_2025"/>
     <w:p>
       <w:pPr>
         <w:pStyle w:val="Bibliography"/>
@@ -8879,7 +8826,7 @@
       <w:r>
         <w:t xml:space="preserve"> </w:t>
       </w:r>
-      <w:hyperlink r:id="rId107">
+      <w:hyperlink r:id="rId110">
         <w:r>
           <w:rPr>
             <w:rStyle w:val="Hyperlink"/>
@@ -8888,8 +8835,8 @@
         </w:r>
       </w:hyperlink>
     </w:p>
-    <w:bookmarkEnd w:id="108"/>
-    <w:bookmarkStart w:id="110" w:name="ref-williams_calibration_2013"/>
+    <w:bookmarkEnd w:id="111"/>
+    <w:bookmarkStart w:id="113" w:name="ref-williams_calibration_2013"/>
     <w:p>
       <w:pPr>
         <w:pStyle w:val="Bibliography"/>
@@ -8940,7 +8887,7 @@
       <w:r>
         <w:t xml:space="preserve"> </w:t>
       </w:r>
-      <w:hyperlink r:id="rId109">
+      <w:hyperlink r:id="rId112">
         <w:r>
           <w:rPr>
             <w:rStyle w:val="Hyperlink"/>
@@ -8949,8 +8896,8 @@
         </w:r>
       </w:hyperlink>
     </w:p>
-    <w:bookmarkEnd w:id="110"/>
-    <w:bookmarkStart w:id="111" w:name="ref-williams_application_1975"/>
+    <w:bookmarkEnd w:id="113"/>
+    <w:bookmarkStart w:id="114" w:name="ref-williams_application_1975"/>
     <w:p>
       <w:pPr>
         <w:pStyle w:val="Bibliography"/>
@@ -8985,8 +8932,8 @@
         <w:t xml:space="preserve">(4), 576–561.</w:t>
       </w:r>
     </w:p>
-    <w:bookmarkEnd w:id="111"/>
-    <w:bookmarkStart w:id="113" w:name="ref-wold_pls-regression_2001"/>
+    <w:bookmarkEnd w:id="114"/>
+    <w:bookmarkStart w:id="116" w:name="ref-wold_pls-regression_2001"/>
     <w:p>
       <w:pPr>
         <w:pStyle w:val="Bibliography"/>
@@ -9032,7 +8979,7 @@
       <w:r>
         <w:t xml:space="preserve"> </w:t>
       </w:r>
-      <w:hyperlink r:id="rId112">
+      <w:hyperlink r:id="rId115">
         <w:r>
           <w:rPr>
             <w:rStyle w:val="Hyperlink"/>
@@ -9041,9 +8988,9 @@
         </w:r>
       </w:hyperlink>
     </w:p>
-    <w:bookmarkEnd w:id="113"/>
-    <w:bookmarkEnd w:id="114"/>
-    <w:bookmarkEnd w:id="115"/>
+    <w:bookmarkEnd w:id="116"/>
+    <w:bookmarkEnd w:id="117"/>
+    <w:bookmarkEnd w:id="118"/>
     <w:sectPr>
       <w:footnotePr>
         <w:numFmt w:val="decimal"/>

</xml_diff>

<commit_message>
compiles, some citations broken
</commit_message>
<xml_diff>
--- a/docs/hemp_nir_paper.docx
+++ b/docs/hemp_nir_paper.docx
@@ -55,7 +55,7 @@
         <w:pStyle w:val="Date"/>
       </w:pPr>
       <w:r>
-        <w:t xml:space="preserve">2025-07-09</w:t>
+        <w:t xml:space="preserve">2025-07-10</w:t>
       </w:r>
     </w:p>
     <w:p>
@@ -186,7 +186,17 @@
         <w:t xml:space="preserve"> </w:t>
       </w:r>
       <w:r>
-        <w:t xml:space="preserve">(Tang et al., 2016)</w:t>
+        <w:t xml:space="preserve">(</w:t>
+      </w:r>
+      <w:r>
+        <w:rPr>
+          <w:b/>
+          <w:bCs/>
+        </w:rPr>
+        <w:t xml:space="preserve">tang2016?</w:t>
+      </w:r>
+      <w:r>
+        <w:t xml:space="preserve">)</w:t>
       </w:r>
       <w:r>
         <w:t xml:space="preserve">. Because of its nutritional importance, the protein concentration of a grain crop is a prime consideration for researchers, producers, and consumers. Whole hemp grain typically contains approximately 200-300 g kg</w:t>
@@ -251,7 +261,17 @@
         <w:t xml:space="preserve"> </w:t>
       </w:r>
       <w:r>
-        <w:t xml:space="preserve">(Chadalavada et al., 2022)</w:t>
+        <w:t xml:space="preserve">(</w:t>
+      </w:r>
+      <w:r>
+        <w:rPr>
+          <w:b/>
+          <w:bCs/>
+        </w:rPr>
+        <w:t xml:space="preserve">chadalavada2022?</w:t>
+      </w:r>
+      <w:r>
+        <w:t xml:space="preserve">)</w:t>
       </w:r>
       <w:r>
         <w:t xml:space="preserve">.</w:t>
@@ -303,7 +323,17 @@
         <w:t xml:space="preserve"> </w:t>
       </w:r>
       <w:r>
-        <w:t xml:space="preserve">(Chinilin et al., 2023)</w:t>
+        <w:t xml:space="preserve">(</w:t>
+      </w:r>
+      <w:r>
+        <w:rPr>
+          <w:b/>
+          <w:bCs/>
+        </w:rPr>
+        <w:t xml:space="preserve">chinilin2023?</w:t>
+      </w:r>
+      <w:r>
+        <w:t xml:space="preserve">)</w:t>
       </w:r>
       <w:r>
         <w:t xml:space="preserve">. Support vector machines apply non-linear kernel functions to capture relationships between spectral data and analyte concentrations, with studies demonstrating competitive performance with PLSR for protein prediction in stored wheat grains</w:t>
@@ -312,7 +342,17 @@
         <w:t xml:space="preserve"> </w:t>
       </w:r>
       <w:r>
-        <w:t xml:space="preserve">Kamboj et al. (2022)</w:t>
+        <w:t xml:space="preserve">(</w:t>
+      </w:r>
+      <w:r>
+        <w:rPr>
+          <w:b/>
+          <w:bCs/>
+        </w:rPr>
+        <w:t xml:space="preserve">kamboj2022?</w:t>
+      </w:r>
+      <w:r>
+        <w:t xml:space="preserve">)</w:t>
       </w:r>
       <w:r>
         <w:t xml:space="preserve">. Random forest (RF) algorithms use ensemble learning to combine multiple decision trees and has been used to predict protein content in grains</w:t>
@@ -321,7 +361,30 @@
         <w:t xml:space="preserve"> </w:t>
       </w:r>
       <w:r>
-        <w:t xml:space="preserve">(Chadalavada et al., 2022; Haruna et al., 2022)</w:t>
+        <w:t xml:space="preserve">(</w:t>
+      </w:r>
+      <w:r>
+        <w:rPr>
+          <w:b/>
+          <w:bCs/>
+        </w:rPr>
+        <w:t xml:space="preserve">chadalavada2022?</w:t>
+      </w:r>
+      <w:r>
+        <w:t xml:space="preserve">;</w:t>
+      </w:r>
+      <w:r>
+        <w:t xml:space="preserve"> </w:t>
+      </w:r>
+      <w:r>
+        <w:rPr>
+          <w:b/>
+          <w:bCs/>
+        </w:rPr>
+        <w:t xml:space="preserve">haruna2022?</w:t>
+      </w:r>
+      <w:r>
+        <w:t xml:space="preserve">)</w:t>
       </w:r>
       <w:r>
         <w:t xml:space="preserve">. Comparing multiple algorithms helps ensure that the best approach is chosen.</w:t>
@@ -338,16 +401,48 @@
         <w:t xml:space="preserve"> </w:t>
       </w:r>
       <w:r>
-        <w:t xml:space="preserve">(Köllmann et al., 2023; Shi et al., 2022)</w:t>
-      </w:r>
-      <w:r>
-        <w:t xml:space="preserve">. These models may also be more readily transferable between instruments because they discard noisy, irrelevant portions of the spectra</w:t>
-      </w:r>
-      <w:r>
-        <w:t xml:space="preserve"> </w:t>
-      </w:r>
-      <w:r>
-        <w:t xml:space="preserve">(Wang et al., 2025)</w:t>
+        <w:t xml:space="preserve">(</w:t>
+      </w:r>
+      <w:r>
+        <w:rPr>
+          <w:b/>
+          <w:bCs/>
+        </w:rPr>
+        <w:t xml:space="preserve">köllmann2023b?</w:t>
+      </w:r>
+      <w:r>
+        <w:t xml:space="preserve">;</w:t>
+      </w:r>
+      <w:r>
+        <w:t xml:space="preserve"> </w:t>
+      </w:r>
+      <w:r>
+        <w:rPr>
+          <w:b/>
+          <w:bCs/>
+        </w:rPr>
+        <w:t xml:space="preserve">shi2022?</w:t>
+      </w:r>
+      <w:r>
+        <w:t xml:space="preserve">)</w:t>
+      </w:r>
+      <w:r>
+        <w:t xml:space="preserve">. Selecting spectral regions prior to model fitting avoids the bias that may result when data are used to simultaneously select a model and estimate parameters</w:t>
+      </w:r>
+      <w:r>
+        <w:t xml:space="preserve"> </w:t>
+      </w:r>
+      <w:r>
+        <w:t xml:space="preserve">(Yates et al., 2023)</w:t>
+      </w:r>
+      <w:r>
+        <w:t xml:space="preserve">. Models developed using portions of the NIRS spectra be more readily transferable between instruments because they discard noisy, irrelevant portions of the spectra</w:t>
+      </w:r>
+      <w:r>
+        <w:t xml:space="preserve"> </w:t>
+      </w:r>
+      <w:r>
+        <w:t xml:space="preserve">(Y. Wang et al., 2025)</w:t>
       </w:r>
       <w:r>
         <w:t xml:space="preserve">.</w:t>
@@ -364,10 +459,20 @@
         <w:t xml:space="preserve"> </w:t>
       </w:r>
       <w:r>
-        <w:t xml:space="preserve">(Caporaso et al., 2018)</w:t>
-      </w:r>
-      <w:r>
-        <w:t xml:space="preserve">. I0n wheat and corn, grain CP content has been shown to be heritable</w:t>
+        <w:t xml:space="preserve">(</w:t>
+      </w:r>
+      <w:r>
+        <w:rPr>
+          <w:b/>
+          <w:bCs/>
+        </w:rPr>
+        <w:t xml:space="preserve">caporaso2018?</w:t>
+      </w:r>
+      <w:r>
+        <w:t xml:space="preserve">)</w:t>
+      </w:r>
+      <w:r>
+        <w:t xml:space="preserve">. In wheat and corn, grain CP content has been shown to be heritable</w:t>
       </w:r>
       <w:r>
         <w:t xml:space="preserve"> </w:t>
@@ -4242,7 +4347,7 @@
         <w:pStyle w:val="FirstParagraph"/>
       </w:pPr>
       <w:r>
-        <w:t xml:space="preserve">For all models, training and testing sets were created by dividing samples by their laboratory CP concentration values into three equal parts (tertiles) to ensure that a representative range of values was present in both training and testing sets and so that the model could predict across the entire range of data. Within each tertile, 75% of the samples were randomly assigned to the training set and the remaining 25% were assigned to the testing set. For each training set, models were developed in R’s caret package using PLSR, RF, and SVM models. Model performance was evaluated with 25 iterations of bootstrapping and minimized RMSE in selecting the number of components in the final model. unless otherwise indicated, for PSLR models, the number of components was optimized over a grid search from one to twenty. For SVM models, the cost and sigma parameters were optimzed using a grid search over 10 values. For RF models, eight variables were considered at each split and the number of trees was set to 500.</w:t>
+        <w:t xml:space="preserve">For all models, training and testing sets were created by dividing samples by their laboratory CP concentration values into three equal parts (tertiles) to ensure that a representative range of values was present in both training and testing sets and so that the model could predict across the entire range of data. Within each tertile, 75% of the samples were randomly assigned to the training set and the remaining 25% were assigned to the testing set. For each training set, models were developed in R’s caret package using PLSR, RF, and SVM models. Model performance was evaluated with caret’s default 25 iterations of bootstrapping and minimized RMSE in selecting the number of components in the final model. unless otherwise indicated, for PSLR models, the number of components was optimized over a grid search from one to 20. For SVM models, cost and sigma parameters were optimized using a grid search over 10 values. For RF models, eight variables were considered at each split and the number of trees was set to 500. For all models, performance was summarized using RMSE, R², RPD, and RPIQ.</w:t>
       </w:r>
     </w:p>
     <w:p>
@@ -4303,7 +4408,17 @@
         <w:t xml:space="preserve"> </w:t>
       </w:r>
       <w:r>
-        <w:t xml:space="preserve">Chadalavada et al. (2022)</w:t>
+        <w:t xml:space="preserve">(</w:t>
+      </w:r>
+      <w:r>
+        <w:rPr>
+          <w:b/>
+          <w:bCs/>
+        </w:rPr>
+        <w:t xml:space="preserve">chadalavada2022?</w:t>
+      </w:r>
+      <w:r>
+        <w:t xml:space="preserve">)</w:t>
       </w:r>
       <w:r>
         <w:t xml:space="preserve"> </w:t>
@@ -4322,6 +4437,27 @@
           <w:t xml:space="preserve">Table 2</w:t>
         </w:r>
       </w:hyperlink>
+      <w:r>
+        <w:t xml:space="preserve">. There are more conservative definitions of model quality for which these categories would not suffice. For example,</w:t>
+      </w:r>
+      <w:r>
+        <w:t xml:space="preserve"> </w:t>
+      </w:r>
+      <w:r>
+        <w:t xml:space="preserve">P. C. Williams &amp; Sobering (1993)</w:t>
+      </w:r>
+      <w:r>
+        <w:t xml:space="preserve"> </w:t>
+      </w:r>
+      <w:r>
+        <w:t xml:space="preserve">suggests a minimal RPD of 2.5 for screening in breeding programs with values of 5-10 for quality control</w:t>
+      </w:r>
+      <w:r>
+        <w:t xml:space="preserve"> </w:t>
+      </w:r>
+      <w:r>
+        <w:t xml:space="preserve">(P. Williams, 2013)</w:t>
+      </w:r>
       <w:r>
         <w:t xml:space="preserve">.</w:t>
       </w:r>
@@ -4601,7 +4737,7 @@
         <w:pStyle w:val="BodyText"/>
       </w:pPr>
       <w:r>
-        <w:t xml:space="preserve">To select an algorithm to fit a final model for these data, researchers compared three machine learning algorithms: PLSR, SVM (with radial basis function kernel), and random forest (RF). This comparison was conducted to validate the choice of PLSR through empirical evaluation against alternative algorithms and to assess whether more complex modeling approaches might improve predictive accuracy.</w:t>
+        <w:t xml:space="preserve">To select an algorithm to fit a final model for these data, researchers compared three machine learning algorithms: PLSR, SVM (with radial basis function kernel), and random forest (RF). This comparison was conducted to validate the choice of PLSR through empirical evaluation against alternative algorithms and to assess whether more complex modeling approaches might improve predictive accuracy. One hundred random splits into training sets and testing sets were performed and models were constructed using each of the three algorithms. Statistical significance of performance differences between algorithms was assessed using analysis of variance.</w:t>
       </w:r>
     </w:p>
     <w:p>
@@ -4609,24 +4745,7 @@
         <w:pStyle w:val="BodyText"/>
       </w:pPr>
       <w:r>
-        <w:t xml:space="preserve">All algorithms were evaluated using identical training and testing set splits and the optimal preprocessing method identified in the initial screening. One hundred random splits into training sets and testing sets were performed for each algorithm, with model performance evaluated using the same metrics as the preprocessing comparison (RMSE, R², RPD, and RPIQ). Statistical significance of performance differences between algorithms was assessed using analysis of variance.</w:t>
-      </w:r>
-    </w:p>
-    <w:p>
-      <w:pPr>
-        <w:pStyle w:val="BodyText"/>
-      </w:pPr>
-      <w:r>
-        <w:t xml:space="preserve">Using the optimal preprocessing method identified above, one thousand training and testing sets were generated and models were developed. The larger number of iterations was feasible once the preprocessing method was selected, allowing for more robust performance estimates. Performance on the testing sets was summarized with RMSE, R</w:t>
-      </w:r>
-      <w:r>
-        <w:rPr>
-          <w:vertAlign w:val="superscript"/>
-        </w:rPr>
-        <w:t xml:space="preserve">2</w:t>
-      </w:r>
-      <w:r>
-        <w:t xml:space="preserve">, RPD, and RPIQ. The pattern of errors, expressed as the difference between the actual and predicted values for a given sample, was examined.</w:t>
+        <w:t xml:space="preserve">Using the optimal preprocessing method identified above, one thousand training and testing sets were generated and models were developed. The larger number of iterations was feasible once the preprocessing method was selected, allowing for more robust performance estimates. The pattern of errors, expressed as the difference between the actual and predicted values for a given sample, was examined.</w:t>
       </w:r>
     </w:p>
     <w:p>
@@ -6428,7 +6547,20 @@
         <w:t xml:space="preserve"> </w:t>
       </w:r>
       <w:r>
-        <w:t xml:space="preserve">(Chadalavada et al., 2022; Huang et al., 2013)</w:t>
+        <w:t xml:space="preserve">(Huang et al., 2013;</w:t>
+      </w:r>
+      <w:r>
+        <w:t xml:space="preserve"> </w:t>
+      </w:r>
+      <w:r>
+        <w:rPr>
+          <w:b/>
+          <w:bCs/>
+        </w:rPr>
+        <w:t xml:space="preserve">chadalavada2022?</w:t>
+      </w:r>
+      <w:r>
+        <w:t xml:space="preserve">)</w:t>
       </w:r>
       <w:r>
         <w:t xml:space="preserve">.</w:t>
@@ -6468,7 +6600,7 @@
         </w:r>
       </w:hyperlink>
       <w:r>
-        <w:t xml:space="preserve">). The plateau around 12 components showed the point where the inclusion of additional components failed to improve model performance on the cross validation holdout set and indicated that the model was optimized and not overfit.</w:t>
+        <w:t xml:space="preserve">). The visible plateau in the plot at 12 components showed the point where the inclusion of additional components failed to improve model performance on the cross validation holdout set and indicated that the model was optimized and not overfit.</w:t>
       </w:r>
     </w:p>
     <w:tbl>
@@ -6677,7 +6809,7 @@
         <w:t xml:space="preserve">P. Williams (2013)</w:t>
       </w:r>
       <w:r>
-        <w:t xml:space="preserve">, who recommended a minimum acceptable RPD value of 2.4 as suitable rough screening, such as in plant breeding programs. Utilizing those higher benchmarks, 59% of the models were sufficient for rough screening and 6% were suitable for screening, although none sufficed for quality or process control. However, models with lower RPD values can still be of use to researchers</w:t>
+        <w:t xml:space="preserve">, who recommended a minimum acceptable RPD value of 2.5 as suitable rough screening, such as in plant breeding programs. Utilizing those higher benchmarks, 59% of the models were sufficient for rough screening and 6% were suitable for screening, although none sufficed for quality or process control. However, models with lower RPD values can still be of use to researchers</w:t>
       </w:r>
       <w:r>
         <w:t xml:space="preserve"> </w:t>
@@ -7281,7 +7413,7 @@
         <w:pStyle w:val="BodyText"/>
       </w:pPr>
       <w:r>
-        <w:t xml:space="preserve">The protein-focused model successfully maintained predictive capability while using only 5% of the available spectral data, demonstrating that hemp grain protein predictions are indeed based on biologically-relevant absorption features (</w:t>
+        <w:t xml:space="preserve">Variable Importance in Projection (VIP) scores revealed that the protein-focused model concentrated predictive power in the expected molecular absorption regions (</w:t>
       </w:r>
       <w:hyperlink w:anchor="fig-model-comparison">
         <w:r>
@@ -7292,7 +7424,13 @@
         </w:r>
       </w:hyperlink>
       <w:r>
-        <w:t xml:space="preserve">). The targeted model achieved an average R² of 0.78 compared to 0.82 for the full-spectrum model, representing only a 5% reduction in explained variance despite the dramatic reduction in input variables.</w:t>
+        <w:t xml:space="preserve">). The 1500-1550 nm region (N-H stretch from peptide bonds) showed the highest importance, followed by the 1200-1250 nm region (N-H + C-N combination bands). VIP scores greater than one appeared in all 1000 model iterations at the 1246, 1248, 1546, and 1548 nm wavelengths.This pattern aligns with established protein spectroscopy literature</w:t>
+      </w:r>
+      <w:r>
+        <w:t xml:space="preserve"> </w:t>
+      </w:r>
+      <w:r>
+        <w:t xml:space="preserve">(Lukacs et al., 2024)</w:t>
       </w:r>
     </w:p>
     <w:p>
@@ -7300,7 +7438,7 @@
         <w:pStyle w:val="BodyText"/>
       </w:pPr>
       <w:r>
-        <w:t xml:space="preserve">Using a smaller portion of the spectrum and reducing</w:t>
+        <w:t xml:space="preserve">The performance of the protein-focused model provides biological validation of NIRS predictions. This approach improved model interpretability by explicitly connecting predictions to known CP chemistry, suggesting that future hemp CP calibrations could focus on these specific wavelength regions. This would model robustness and transferability across NIR instruments or environments. #CITE. This approach is evidence that successful predictions are based on genuine CP-spectral relationships rather than correlations with other grain components such as oil, starch, or moisture.</w:t>
       </w:r>
     </w:p>
     <w:p>
@@ -7308,26 +7446,16 @@
         <w:pStyle w:val="BodyText"/>
       </w:pPr>
       <w:r>
-        <w:t xml:space="preserve">Variable Importance in Projection (VIP) scores revealed that the protein-focused model concentrated predictive power in the expected molecular absorption regions (</w:t>
-      </w:r>
-      <w:hyperlink w:anchor="fig-model-comparison">
-        <w:r>
-          <w:rPr>
-            <w:rStyle w:val="Hyperlink"/>
-          </w:rPr>
-          <w:t xml:space="preserve">Figure 4</w:t>
-        </w:r>
-      </w:hyperlink>
-      <w:r>
-        <w:t xml:space="preserve">). The 1500-1550 nm region (N-H stretch from peptide bonds) showed the highest importance, followed by the 1200-1250 nm region (N-H + C-N combination bands). This pattern aligns with established protein spectroscopy literature/ #NEEDS CITATIONS#</w:t>
-      </w:r>
-    </w:p>
-    <w:p>
-      <w:pPr>
-        <w:pStyle w:val="BodyText"/>
-      </w:pPr>
-      <w:r>
-        <w:t xml:space="preserve">The performance of the protein-focused model provides biological validation of NIRS predictions. This approach improved model interpretability by explicitly connecting predictions to known CP chemistry, suggesting that future hemp CP calibrations could focus on these specific wavelength regions. This may improve model robustness and transferability across NIR instruments or environments. #CITE This approach is evidence that successful predictions are based on genuine protein-spectral relationships rather than correlations with other grain components such as oil, starch, or moisture.</w:t>
+        <w:t xml:space="preserve">The VIP scores from either model could be used in subsequent modeling</w:t>
+      </w:r>
+      <w:r>
+        <w:t xml:space="preserve"> </w:t>
+      </w:r>
+      <w:r>
+        <w:t xml:space="preserve">(Z. Wang et al., 2022)</w:t>
+      </w:r>
+      <w:r>
+        <w:t xml:space="preserve">.</w:t>
       </w:r>
     </w:p>
     <w:bookmarkEnd w:id="53"/>
@@ -7346,7 +7474,7 @@
         <w:pStyle w:val="FirstParagraph"/>
       </w:pPr>
       <w:r>
-        <w:t xml:space="preserve">The research showed the promise of the use of NIRS in order to make predictions concerning CP concentration in hemp grain using PLSR. Promising preprocessing methods were identified and a model was validated. Further research could refine the model by including more samples, particularly by rectifying the class imbalance between Geneva and Ithaca.</w:t>
+        <w:t xml:space="preserve">The research showed the promise of the use of NIRS in order to make predictions, at minimum, suitable for use in a breeding program, concerning CP concentration in hemp grain using PLSR. Promising preprocessing methods were identified and a model was validated. Further research could refine the model by including more samples, particularly by rectifying the class imbalance between Geneva and Ithaca.</w:t>
       </w:r>
     </w:p>
     <w:p>
@@ -7354,7 +7482,7 @@
         <w:pStyle w:val="BodyText"/>
       </w:pPr>
       <w:r>
-        <w:t xml:space="preserve">This study is limited in that it represents the creation of one model based upon spectra collected from one machine. This is insufficient for use in an industrial setting</w:t>
+        <w:t xml:space="preserve">This study is limited in that it represents the creation of one model based upon spectra collected from one machine. This is insufficient for use in an industrial setting, where a minimum of three machines are suggested</w:t>
       </w:r>
       <w:r>
         <w:t xml:space="preserve"> </w:t>
@@ -7372,7 +7500,7 @@
         <w:t xml:space="preserve">(Reeves, 2012)</w:t>
       </w:r>
       <w:r>
-        <w:t xml:space="preserve">. As well, the testing and training sets are relatively small.</w:t>
+        <w:t xml:space="preserve">. As well, the testing and training sets are relatively small,</w:t>
       </w:r>
     </w:p>
     <w:p>
@@ -7410,7 +7538,7 @@
       </w:r>
     </w:p>
     <w:bookmarkEnd w:id="56"/>
-    <w:bookmarkStart w:id="118" w:name="conflict-of-interest"/>
+    <w:bookmarkStart w:id="110" w:name="conflict-of-interest"/>
     <w:p>
       <w:pPr>
         <w:pStyle w:val="Heading2"/>
@@ -7442,7 +7570,7 @@
         <w:t xml:space="preserve"> </w:t>
       </w:r>
       <w:r>
-        <w:t xml:space="preserve">2025-07-09 16:29:20</w:t>
+        <w:t xml:space="preserve">2025-07-10 10:28:48</w:t>
       </w:r>
       <w:r>
         <w:br/>
@@ -7461,7 +7589,7 @@
         <w:t xml:space="preserve">Targets-based reproducible workflow</w:t>
       </w:r>
     </w:p>
-    <w:bookmarkStart w:id="117" w:name="refs"/>
+    <w:bookmarkStart w:id="109" w:name="refs"/>
     <w:bookmarkStart w:id="58" w:name="ref-barnes_standard_1989"/>
     <w:p>
       <w:pPr>
@@ -7676,148 +7804,7 @@
       </w:hyperlink>
     </w:p>
     <w:bookmarkEnd w:id="64"/>
-    <w:bookmarkStart w:id="66" w:name="ref-caporaso2018"/>
-    <w:p>
-      <w:pPr>
-        <w:pStyle w:val="Bibliography"/>
-      </w:pPr>
-      <w:r>
-        <w:t xml:space="preserve">Caporaso, N., Whitworth, M. B., &amp; Fisk, I. D. (2018). Near-infrared spectroscopy and hyperspectral imaging for non-destructive quality assessment of cereal grains.</w:t>
-      </w:r>
-      <w:r>
-        <w:t xml:space="preserve"> </w:t>
-      </w:r>
-      <w:r>
-        <w:rPr>
-          <w:i/>
-          <w:iCs/>
-        </w:rPr>
-        <w:t xml:space="preserve">Applied Spectroscopy Reviews</w:t>
-      </w:r>
-      <w:r>
-        <w:t xml:space="preserve">,</w:t>
-      </w:r>
-      <w:r>
-        <w:t xml:space="preserve"> </w:t>
-      </w:r>
-      <w:r>
-        <w:rPr>
-          <w:i/>
-          <w:iCs/>
-        </w:rPr>
-        <w:t xml:space="preserve">53</w:t>
-      </w:r>
-      <w:r>
-        <w:t xml:space="preserve">(8), 667–687.</w:t>
-      </w:r>
-      <w:r>
-        <w:t xml:space="preserve"> </w:t>
-      </w:r>
-      <w:hyperlink r:id="rId65">
-        <w:r>
-          <w:rPr>
-            <w:rStyle w:val="Hyperlink"/>
-          </w:rPr>
-          <w:t xml:space="preserve">https://doi.org/10.1080/05704928.2018.1425214</w:t>
-        </w:r>
-      </w:hyperlink>
-    </w:p>
-    <w:bookmarkEnd w:id="66"/>
-    <w:bookmarkStart w:id="68" w:name="ref-chadalavada2022"/>
-    <w:p>
-      <w:pPr>
-        <w:pStyle w:val="Bibliography"/>
-      </w:pPr>
-      <w:r>
-        <w:t xml:space="preserve">Chadalavada, K., Anbazhagan, K., Ndour, A., Choudhary, S., Palmer, W., Flynn, J. R., Mallayee, S., Pothu, S., Prasad, K. V. S. V., Varijakshapanikar, P., Jones, C. S., &amp; Kholová, J. (2022). NIR instruments and prediction methods for rapid access to grain protein content in multiple cereals.</w:t>
-      </w:r>
-      <w:r>
-        <w:t xml:space="preserve"> </w:t>
-      </w:r>
-      <w:r>
-        <w:rPr>
-          <w:i/>
-          <w:iCs/>
-        </w:rPr>
-        <w:t xml:space="preserve">Sensors (Basel, Switzerland)</w:t>
-      </w:r>
-      <w:r>
-        <w:t xml:space="preserve">,</w:t>
-      </w:r>
-      <w:r>
-        <w:t xml:space="preserve"> </w:t>
-      </w:r>
-      <w:r>
-        <w:rPr>
-          <w:i/>
-          <w:iCs/>
-        </w:rPr>
-        <w:t xml:space="preserve">22</w:t>
-      </w:r>
-      <w:r>
-        <w:t xml:space="preserve">(10).</w:t>
-      </w:r>
-      <w:r>
-        <w:t xml:space="preserve"> </w:t>
-      </w:r>
-      <w:hyperlink r:id="rId67">
-        <w:r>
-          <w:rPr>
-            <w:rStyle w:val="Hyperlink"/>
-          </w:rPr>
-          <w:t xml:space="preserve">https://doi.org/10.3390/s22103710</w:t>
-        </w:r>
-      </w:hyperlink>
-    </w:p>
-    <w:bookmarkEnd w:id="68"/>
-    <w:bookmarkStart w:id="70" w:name="ref-chinilin2023"/>
-    <w:p>
-      <w:pPr>
-        <w:pStyle w:val="Bibliography"/>
-      </w:pPr>
-      <w:r>
-        <w:t xml:space="preserve">Chinilin, A. V., Vindeker, G. V., &amp; Savin, I. Yu. (2023). Vis-NIR Spectroscopy for Soil Organic Carbon Assessment: A Meta-Analysis.</w:t>
-      </w:r>
-      <w:r>
-        <w:t xml:space="preserve"> </w:t>
-      </w:r>
-      <w:r>
-        <w:rPr>
-          <w:i/>
-          <w:iCs/>
-        </w:rPr>
-        <w:t xml:space="preserve">Eurasian Soil Science</w:t>
-      </w:r>
-      <w:r>
-        <w:t xml:space="preserve">,</w:t>
-      </w:r>
-      <w:r>
-        <w:t xml:space="preserve"> </w:t>
-      </w:r>
-      <w:r>
-        <w:rPr>
-          <w:i/>
-          <w:iCs/>
-        </w:rPr>
-        <w:t xml:space="preserve">56</w:t>
-      </w:r>
-      <w:r>
-        <w:t xml:space="preserve">(11), 16051617.</w:t>
-      </w:r>
-      <w:r>
-        <w:t xml:space="preserve"> </w:t>
-      </w:r>
-      <w:hyperlink r:id="rId69">
-        <w:r>
-          <w:rPr>
-            <w:rStyle w:val="Hyperlink"/>
-          </w:rPr>
-          <w:t xml:space="preserve">https://doi.org/10.1134/S1064229323601841</w:t>
-        </w:r>
-      </w:hyperlink>
-    </w:p>
-    <w:bookmarkEnd w:id="70"/>
-    <w:bookmarkStart w:id="72" w:name="ref-ely_industrial_2022"/>
+    <w:bookmarkStart w:id="66" w:name="ref-ely_industrial_2022"/>
     <w:p>
       <w:pPr>
         <w:pStyle w:val="Bibliography"/>
@@ -7844,7 +7831,7 @@
       <w:r>
         <w:t xml:space="preserve"> </w:t>
       </w:r>
-      <w:hyperlink r:id="rId71">
+      <w:hyperlink r:id="rId65">
         <w:r>
           <w:rPr>
             <w:rStyle w:val="Hyperlink"/>
@@ -7853,8 +7840,8 @@
         </w:r>
       </w:hyperlink>
     </w:p>
-    <w:bookmarkEnd w:id="72"/>
-    <w:bookmarkStart w:id="74" w:name="ref-farres_comparison_2015"/>
+    <w:bookmarkEnd w:id="66"/>
+    <w:bookmarkStart w:id="68" w:name="ref-farres_comparison_2015"/>
     <w:p>
       <w:pPr>
         <w:pStyle w:val="Bibliography"/>
@@ -7903,7 +7890,7 @@
       <w:r>
         <w:t xml:space="preserve"> </w:t>
       </w:r>
-      <w:hyperlink r:id="rId73">
+      <w:hyperlink r:id="rId67">
         <w:r>
           <w:rPr>
             <w:rStyle w:val="Hyperlink"/>
@@ -7912,8 +7899,8 @@
         </w:r>
       </w:hyperlink>
     </w:p>
-    <w:bookmarkEnd w:id="74"/>
-    <w:bookmarkStart w:id="76" w:name="ref-garrido-varo_note_2019"/>
+    <w:bookmarkEnd w:id="68"/>
+    <w:bookmarkStart w:id="70" w:name="ref-garrido-varo_note_2019"/>
     <w:p>
       <w:pPr>
         <w:pStyle w:val="Bibliography"/>
@@ -7962,7 +7949,7 @@
       <w:r>
         <w:t xml:space="preserve"> </w:t>
       </w:r>
-      <w:hyperlink r:id="rId75">
+      <w:hyperlink r:id="rId69">
         <w:r>
           <w:rPr>
             <w:rStyle w:val="Hyperlink"/>
@@ -7971,8 +7958,8 @@
         </w:r>
       </w:hyperlink>
     </w:p>
-    <w:bookmarkEnd w:id="76"/>
-    <w:bookmarkStart w:id="78" w:name="ref-geyer_genetics_2022"/>
+    <w:bookmarkEnd w:id="70"/>
+    <w:bookmarkStart w:id="72" w:name="ref-geyer_genetics_2022"/>
     <w:p>
       <w:pPr>
         <w:pStyle w:val="Bibliography"/>
@@ -8009,7 +7996,7 @@
       <w:r>
         <w:t xml:space="preserve"> </w:t>
       </w:r>
-      <w:hyperlink r:id="rId77">
+      <w:hyperlink r:id="rId71">
         <w:r>
           <w:rPr>
             <w:rStyle w:val="Hyperlink"/>
@@ -8018,8 +8005,8 @@
         </w:r>
       </w:hyperlink>
     </w:p>
-    <w:bookmarkEnd w:id="78"/>
-    <w:bookmarkStart w:id="80" w:name="ref-giancaspro_genetic_2019"/>
+    <w:bookmarkEnd w:id="72"/>
+    <w:bookmarkStart w:id="74" w:name="ref-giancaspro_genetic_2019"/>
     <w:p>
       <w:pPr>
         <w:pStyle w:val="Bibliography"/>
@@ -8056,7 +8043,7 @@
       <w:r>
         <w:t xml:space="preserve"> </w:t>
       </w:r>
-      <w:hyperlink r:id="rId79">
+      <w:hyperlink r:id="rId73">
         <w:r>
           <w:rPr>
             <w:rStyle w:val="Hyperlink"/>
@@ -8065,55 +8052,8 @@
         </w:r>
       </w:hyperlink>
     </w:p>
-    <w:bookmarkEnd w:id="80"/>
-    <w:bookmarkStart w:id="82" w:name="ref-haruna2022"/>
-    <w:p>
-      <w:pPr>
-        <w:pStyle w:val="Bibliography"/>
-      </w:pPr>
-      <w:r>
-        <w:t xml:space="preserve">Haruna, S. A., Li, H., Wei, W., Geng, W., Yao-Say Solomon Adade, S., Zareef, M., Ivane, N. M. A., &amp; Chen, Q. (2022). Intelligent evaluation of free amino acid and crude protein content in raw peanut seed kernels using NIR spectroscopy paired with multivariable calibration.</w:t>
-      </w:r>
-      <w:r>
-        <w:t xml:space="preserve"> </w:t>
-      </w:r>
-      <w:r>
-        <w:rPr>
-          <w:i/>
-          <w:iCs/>
-        </w:rPr>
-        <w:t xml:space="preserve">Analytical methods</w:t>
-      </w:r>
-      <w:r>
-        <w:t xml:space="preserve">,</w:t>
-      </w:r>
-      <w:r>
-        <w:t xml:space="preserve"> </w:t>
-      </w:r>
-      <w:r>
-        <w:rPr>
-          <w:i/>
-          <w:iCs/>
-        </w:rPr>
-        <w:t xml:space="preserve">14</w:t>
-      </w:r>
-      <w:r>
-        <w:t xml:space="preserve">(31), 29992989.</w:t>
-      </w:r>
-      <w:r>
-        <w:t xml:space="preserve"> </w:t>
-      </w:r>
-      <w:hyperlink r:id="rId81">
-        <w:r>
-          <w:rPr>
-            <w:rStyle w:val="Hyperlink"/>
-          </w:rPr>
-          <w:t xml:space="preserve">https://doi.org/10.1039/d2ay00875k</w:t>
-        </w:r>
-      </w:hyperlink>
-    </w:p>
-    <w:bookmarkEnd w:id="82"/>
-    <w:bookmarkStart w:id="84" w:name="ref-hayes_measuring_2020"/>
+    <w:bookmarkEnd w:id="74"/>
+    <w:bookmarkStart w:id="76" w:name="ref-hayes_measuring_2020"/>
     <w:p>
       <w:pPr>
         <w:pStyle w:val="Bibliography"/>
@@ -8150,7 +8090,7 @@
       <w:r>
         <w:t xml:space="preserve"> </w:t>
       </w:r>
-      <w:hyperlink r:id="rId83">
+      <w:hyperlink r:id="rId75">
         <w:r>
           <w:rPr>
             <w:rStyle w:val="Hyperlink"/>
@@ -8159,8 +8099,8 @@
         </w:r>
       </w:hyperlink>
     </w:p>
-    <w:bookmarkEnd w:id="84"/>
-    <w:bookmarkStart w:id="86" w:name="ref-huang_feasibility_2013"/>
+    <w:bookmarkEnd w:id="76"/>
+    <w:bookmarkStart w:id="78" w:name="ref-huang_feasibility_2013"/>
     <w:p>
       <w:pPr>
         <w:pStyle w:val="Bibliography"/>
@@ -8197,7 +8137,7 @@
       <w:r>
         <w:t xml:space="preserve"> </w:t>
       </w:r>
-      <w:hyperlink r:id="rId85">
+      <w:hyperlink r:id="rId77">
         <w:r>
           <w:rPr>
             <w:rStyle w:val="Hyperlink"/>
@@ -8206,102 +8146,8 @@
         </w:r>
       </w:hyperlink>
     </w:p>
-    <w:bookmarkEnd w:id="86"/>
-    <w:bookmarkStart w:id="88" w:name="ref-kamboj2022"/>
-    <w:p>
-      <w:pPr>
-        <w:pStyle w:val="Bibliography"/>
-      </w:pPr>
-      <w:r>
-        <w:t xml:space="preserve">Kamboj, U., Guha, P., &amp; Mishra, S. (2022). Comparison of PLSR, MLR, SVM regression methods for determination of crude protein and carbohydrate content in stored wheat using near infrared spectroscopy.</w:t>
-      </w:r>
-      <w:r>
-        <w:t xml:space="preserve"> </w:t>
-      </w:r>
-      <w:r>
-        <w:rPr>
-          <w:i/>
-          <w:iCs/>
-        </w:rPr>
-        <w:t xml:space="preserve">Materials Today: Proceedings</w:t>
-      </w:r>
-      <w:r>
-        <w:t xml:space="preserve">,</w:t>
-      </w:r>
-      <w:r>
-        <w:t xml:space="preserve"> </w:t>
-      </w:r>
-      <w:r>
-        <w:rPr>
-          <w:i/>
-          <w:iCs/>
-        </w:rPr>
-        <w:t xml:space="preserve">48</w:t>
-      </w:r>
-      <w:r>
-        <w:t xml:space="preserve">, 576582.</w:t>
-      </w:r>
-      <w:r>
-        <w:t xml:space="preserve"> </w:t>
-      </w:r>
-      <w:hyperlink r:id="rId87">
-        <w:r>
-          <w:rPr>
-            <w:rStyle w:val="Hyperlink"/>
-          </w:rPr>
-          <w:t xml:space="preserve">https://doi.org/10.1016/j.matpr.2021.04.540</w:t>
-        </w:r>
-      </w:hyperlink>
-    </w:p>
-    <w:bookmarkEnd w:id="88"/>
-    <w:bookmarkStart w:id="90" w:name="ref-köllmann2023b"/>
-    <w:p>
-      <w:pPr>
-        <w:pStyle w:val="Bibliography"/>
-      </w:pPr>
-      <w:r>
-        <w:t xml:space="preserve">Köllmann, N., Schreuders, F. K. G., Mishra, P., Zhang, L., &amp; Goot, A. J. van der. (2023). Near-infrared spectroscopy-based quantification of sunflower oil and pea protein isolate in dense mixtures for novel plant-based products.</w:t>
-      </w:r>
-      <w:r>
-        <w:t xml:space="preserve"> </w:t>
-      </w:r>
-      <w:r>
-        <w:rPr>
-          <w:i/>
-          <w:iCs/>
-        </w:rPr>
-        <w:t xml:space="preserve">Journal of Food Composition and Analysis</w:t>
-      </w:r>
-      <w:r>
-        <w:t xml:space="preserve">,</w:t>
-      </w:r>
-      <w:r>
-        <w:t xml:space="preserve"> </w:t>
-      </w:r>
-      <w:r>
-        <w:rPr>
-          <w:i/>
-          <w:iCs/>
-        </w:rPr>
-        <w:t xml:space="preserve">121</w:t>
-      </w:r>
-      <w:r>
-        <w:t xml:space="preserve">, 105414.</w:t>
-      </w:r>
-      <w:r>
-        <w:t xml:space="preserve"> </w:t>
-      </w:r>
-      <w:hyperlink r:id="rId89">
-        <w:r>
-          <w:rPr>
-            <w:rStyle w:val="Hyperlink"/>
-          </w:rPr>
-          <w:t xml:space="preserve">https://doi.org/10.1016/j.jfca.2023.105414</w:t>
-        </w:r>
-      </w:hyperlink>
-    </w:p>
-    <w:bookmarkEnd w:id="90"/>
-    <w:bookmarkStart w:id="92" w:name="ref-li_quantitative_2020"/>
+    <w:bookmarkEnd w:id="78"/>
+    <w:bookmarkStart w:id="80" w:name="ref-li_quantitative_2020"/>
     <w:p>
       <w:pPr>
         <w:pStyle w:val="Bibliography"/>
@@ -8338,7 +8184,7 @@
       <w:r>
         <w:t xml:space="preserve"> </w:t>
       </w:r>
-      <w:hyperlink r:id="rId91">
+      <w:hyperlink r:id="rId79">
         <w:r>
           <w:rPr>
             <w:rStyle w:val="Hyperlink"/>
@@ -8347,8 +8193,8 @@
         </w:r>
       </w:hyperlink>
     </w:p>
-    <w:bookmarkEnd w:id="92"/>
-    <w:bookmarkStart w:id="94" w:name="ref-liu_composition_2023"/>
+    <w:bookmarkEnd w:id="80"/>
+    <w:bookmarkStart w:id="82" w:name="ref-liu_composition_2023"/>
     <w:p>
       <w:pPr>
         <w:pStyle w:val="Bibliography"/>
@@ -8385,7 +8231,7 @@
       <w:r>
         <w:t xml:space="preserve"> </w:t>
       </w:r>
-      <w:hyperlink r:id="rId93">
+      <w:hyperlink r:id="rId81">
         <w:r>
           <w:rPr>
             <w:rStyle w:val="Hyperlink"/>
@@ -8394,8 +8240,67 @@
         </w:r>
       </w:hyperlink>
     </w:p>
-    <w:bookmarkEnd w:id="94"/>
-    <w:bookmarkStart w:id="96" w:name="ref-luo_properties_2005"/>
+    <w:bookmarkEnd w:id="82"/>
+    <w:bookmarkStart w:id="84" w:name="ref-lukacs_comparison_2024"/>
+    <w:p>
+      <w:pPr>
+        <w:pStyle w:val="Bibliography"/>
+      </w:pPr>
+      <w:r>
+        <w:t xml:space="preserve">Lukacs, M., Zaukuu, J.-L. Z., Bazar, G., Pollner, B., Fodor, M., &amp; Kovacs, Z. (2024). Comparison of multiple</w:t>
+      </w:r>
+      <w:r>
+        <w:t xml:space="preserve"> </w:t>
+      </w:r>
+      <w:r>
+        <w:t xml:space="preserve">NIR</w:t>
+      </w:r>
+      <w:r>
+        <w:t xml:space="preserve"> </w:t>
+      </w:r>
+      <w:r>
+        <w:t xml:space="preserve">spectrometers for detecting low-concentration nitrogen-based adulteration in protein powders.</w:t>
+      </w:r>
+      <w:r>
+        <w:t xml:space="preserve"> </w:t>
+      </w:r>
+      <w:r>
+        <w:rPr>
+          <w:i/>
+          <w:iCs/>
+        </w:rPr>
+        <w:t xml:space="preserve">Molecules</w:t>
+      </w:r>
+      <w:r>
+        <w:t xml:space="preserve">,</w:t>
+      </w:r>
+      <w:r>
+        <w:t xml:space="preserve"> </w:t>
+      </w:r>
+      <w:r>
+        <w:rPr>
+          <w:i/>
+          <w:iCs/>
+        </w:rPr>
+        <w:t xml:space="preserve">29</w:t>
+      </w:r>
+      <w:r>
+        <w:t xml:space="preserve">(4), 781.</w:t>
+      </w:r>
+      <w:r>
+        <w:t xml:space="preserve"> </w:t>
+      </w:r>
+      <w:hyperlink r:id="rId83">
+        <w:r>
+          <w:rPr>
+            <w:rStyle w:val="Hyperlink"/>
+          </w:rPr>
+          <w:t xml:space="preserve">https://doi.org/10.3390/molecules29040781</w:t>
+        </w:r>
+      </w:hyperlink>
+    </w:p>
+    <w:bookmarkEnd w:id="84"/>
+    <w:bookmarkStart w:id="86" w:name="ref-luo_properties_2005"/>
     <w:p>
       <w:pPr>
         <w:pStyle w:val="Bibliography"/>
@@ -8432,7 +8337,7 @@
       <w:r>
         <w:t xml:space="preserve"> </w:t>
       </w:r>
-      <w:hyperlink r:id="rId95">
+      <w:hyperlink r:id="rId85">
         <w:r>
           <w:rPr>
             <w:rStyle w:val="Hyperlink"/>
@@ -8441,8 +8346,8 @@
         </w:r>
       </w:hyperlink>
     </w:p>
-    <w:bookmarkEnd w:id="96"/>
-    <w:bookmarkStart w:id="98" w:name="ref-nogales-bueno_reduction_2021"/>
+    <w:bookmarkEnd w:id="86"/>
+    <w:bookmarkStart w:id="88" w:name="ref-nogales-bueno_reduction_2021"/>
     <w:p>
       <w:pPr>
         <w:pStyle w:val="Bibliography"/>
@@ -8479,7 +8384,7 @@
       <w:r>
         <w:t xml:space="preserve"> </w:t>
       </w:r>
-      <w:hyperlink r:id="rId97">
+      <w:hyperlink r:id="rId87">
         <w:r>
           <w:rPr>
             <w:rStyle w:val="Hyperlink"/>
@@ -8488,8 +8393,8 @@
         </w:r>
       </w:hyperlink>
     </w:p>
-    <w:bookmarkEnd w:id="98"/>
-    <w:bookmarkStart w:id="100" w:name="ref-reeves_potential_2012"/>
+    <w:bookmarkEnd w:id="88"/>
+    <w:bookmarkStart w:id="90" w:name="ref-reeves_potential_2012"/>
     <w:p>
       <w:pPr>
         <w:pStyle w:val="Bibliography"/>
@@ -8526,7 +8431,7 @@
       <w:r>
         <w:t xml:space="preserve"> </w:t>
       </w:r>
-      <w:hyperlink r:id="rId99">
+      <w:hyperlink r:id="rId89">
         <w:r>
           <w:rPr>
             <w:rStyle w:val="Hyperlink"/>
@@ -8535,8 +8440,8 @@
         </w:r>
       </w:hyperlink>
     </w:p>
-    <w:bookmarkEnd w:id="100"/>
-    <w:bookmarkStart w:id="102" w:name="ref-rinnan_review_2009"/>
+    <w:bookmarkEnd w:id="90"/>
+    <w:bookmarkStart w:id="92" w:name="ref-rinnan_review_2009"/>
     <w:p>
       <w:pPr>
         <w:pStyle w:val="Bibliography"/>
@@ -8587,7 +8492,7 @@
       <w:r>
         <w:t xml:space="preserve"> </w:t>
       </w:r>
-      <w:hyperlink r:id="rId101">
+      <w:hyperlink r:id="rId91">
         <w:r>
           <w:rPr>
             <w:rStyle w:val="Hyperlink"/>
@@ -8596,8 +8501,8 @@
         </w:r>
       </w:hyperlink>
     </w:p>
-    <w:bookmarkEnd w:id="102"/>
-    <w:bookmarkStart w:id="103" w:name="ref-roberts_near-infrared_2004"/>
+    <w:bookmarkEnd w:id="92"/>
+    <w:bookmarkStart w:id="93" w:name="ref-roberts_near-infrared_2004"/>
     <w:p>
       <w:pPr>
         <w:pStyle w:val="Bibliography"/>
@@ -8619,115 +8524,8 @@
         <w:t xml:space="preserve">. American Society of Agronomy.</w:t>
       </w:r>
     </w:p>
-    <w:bookmarkEnd w:id="103"/>
-    <w:bookmarkStart w:id="105" w:name="ref-shi2022"/>
-    <w:p>
-      <w:pPr>
-        <w:pStyle w:val="Bibliography"/>
-      </w:pPr>
-      <w:r>
-        <w:t xml:space="preserve">Shi, D., Hang, J., Neufeld, J., Zhao, S., &amp; House, J. D. (2022). Estimation of crude protein and amino acid contents in whole, ground and defatted ground soybeans by different types of near-infrared (NIR) reflectance spectroscopy.</w:t>
-      </w:r>
-      <w:r>
-        <w:t xml:space="preserve"> </w:t>
-      </w:r>
-      <w:r>
-        <w:rPr>
-          <w:i/>
-          <w:iCs/>
-        </w:rPr>
-        <w:t xml:space="preserve">Journal of Food Composition and Analysis</w:t>
-      </w:r>
-      <w:r>
-        <w:t xml:space="preserve">,</w:t>
-      </w:r>
-      <w:r>
-        <w:t xml:space="preserve"> </w:t>
-      </w:r>
-      <w:r>
-        <w:rPr>
-          <w:i/>
-          <w:iCs/>
-        </w:rPr>
-        <w:t xml:space="preserve">111</w:t>
-      </w:r>
-      <w:r>
-        <w:t xml:space="preserve">, 104601.</w:t>
-      </w:r>
-      <w:r>
-        <w:t xml:space="preserve"> </w:t>
-      </w:r>
-      <w:hyperlink r:id="rId104">
-        <w:r>
-          <w:rPr>
-            <w:rStyle w:val="Hyperlink"/>
-          </w:rPr>
-          <w:t xml:space="preserve">https://doi.org/10.1016/j.jfca.2022.104601</w:t>
-        </w:r>
-      </w:hyperlink>
-    </w:p>
-    <w:bookmarkEnd w:id="105"/>
-    <w:bookmarkStart w:id="107" w:name="ref-tang2016"/>
-    <w:p>
-      <w:pPr>
-        <w:pStyle w:val="Bibliography"/>
-      </w:pPr>
-      <w:r>
-        <w:t xml:space="preserve">Tang, K., Struik, P. C., Yin, X., Thouminot, C., Bjelková, M., Stramkale, V., &amp; Amaducci, S. (2016). Comparing hemp (</w:t>
-      </w:r>
-      <w:r>
-        <w:rPr>
-          <w:i/>
-          <w:iCs/>
-        </w:rPr>
-        <w:t xml:space="preserve">Cannabis sativa</w:t>
-      </w:r>
-      <w:r>
-        <w:t xml:space="preserve"> </w:t>
-      </w:r>
-      <w:r>
-        <w:t xml:space="preserve">l.) cultivars for dual-purpose production under contrasting environments.</w:t>
-      </w:r>
-      <w:r>
-        <w:t xml:space="preserve"> </w:t>
-      </w:r>
-      <w:r>
-        <w:rPr>
-          <w:i/>
-          <w:iCs/>
-        </w:rPr>
-        <w:t xml:space="preserve">Industrial Crops and Products</w:t>
-      </w:r>
-      <w:r>
-        <w:t xml:space="preserve">,</w:t>
-      </w:r>
-      <w:r>
-        <w:t xml:space="preserve"> </w:t>
-      </w:r>
-      <w:r>
-        <w:rPr>
-          <w:i/>
-          <w:iCs/>
-        </w:rPr>
-        <w:t xml:space="preserve">87</w:t>
-      </w:r>
-      <w:r>
-        <w:t xml:space="preserve">, 33–44.</w:t>
-      </w:r>
-      <w:r>
-        <w:t xml:space="preserve"> </w:t>
-      </w:r>
-      <w:hyperlink r:id="rId106">
-        <w:r>
-          <w:rPr>
-            <w:rStyle w:val="Hyperlink"/>
-          </w:rPr>
-          <w:t xml:space="preserve">https://doi.org/10.1016/j.indcrop.2016.04.026</w:t>
-        </w:r>
-      </w:hyperlink>
-    </w:p>
-    <w:bookmarkEnd w:id="107"/>
-    <w:bookmarkStart w:id="109" w:name="ref-towett_applicability_2013"/>
+    <w:bookmarkEnd w:id="93"/>
+    <w:bookmarkStart w:id="95" w:name="ref-towett_applicability_2013"/>
     <w:p>
       <w:pPr>
         <w:pStyle w:val="Bibliography"/>
@@ -8770,7 +8568,7 @@
       <w:r>
         <w:t xml:space="preserve"> </w:t>
       </w:r>
-      <w:hyperlink r:id="rId108">
+      <w:hyperlink r:id="rId94">
         <w:r>
           <w:rPr>
             <w:rStyle w:val="Hyperlink"/>
@@ -8779,8 +8577,8 @@
         </w:r>
       </w:hyperlink>
     </w:p>
-    <w:bookmarkEnd w:id="109"/>
-    <w:bookmarkStart w:id="111" w:name="ref-wang_nirs-based_2025"/>
+    <w:bookmarkEnd w:id="95"/>
+    <w:bookmarkStart w:id="97" w:name="ref-wang_nirs-based_2025"/>
     <w:p>
       <w:pPr>
         <w:pStyle w:val="Bibliography"/>
@@ -8826,7 +8624,7 @@
       <w:r>
         <w:t xml:space="preserve"> </w:t>
       </w:r>
-      <w:hyperlink r:id="rId110">
+      <w:hyperlink r:id="rId96">
         <w:r>
           <w:rPr>
             <w:rStyle w:val="Hyperlink"/>
@@ -8835,8 +8633,79 @@
         </w:r>
       </w:hyperlink>
     </w:p>
-    <w:bookmarkEnd w:id="111"/>
-    <w:bookmarkStart w:id="113" w:name="ref-williams_calibration_2013"/>
+    <w:bookmarkEnd w:id="97"/>
+    <w:bookmarkStart w:id="99" w:name="ref-wang_portable_2022"/>
+    <w:p>
+      <w:pPr>
+        <w:pStyle w:val="Bibliography"/>
+      </w:pPr>
+      <w:r>
+        <w:t xml:space="preserve">Wang, Z., Wu, Q., &amp; Kamruzzaman, M. (2022). Portable</w:t>
+      </w:r>
+      <w:r>
+        <w:t xml:space="preserve"> </w:t>
+      </w:r>
+      <w:r>
+        <w:t xml:space="preserve">NIR</w:t>
+      </w:r>
+      <w:r>
+        <w:t xml:space="preserve"> </w:t>
+      </w:r>
+      <w:r>
+        <w:t xml:space="preserve">spectroscopy and</w:t>
+      </w:r>
+      <w:r>
+        <w:t xml:space="preserve"> </w:t>
+      </w:r>
+      <w:r>
+        <w:t xml:space="preserve">PLS</w:t>
+      </w:r>
+      <w:r>
+        <w:t xml:space="preserve"> </w:t>
+      </w:r>
+      <w:r>
+        <w:t xml:space="preserve">based variable selection for adulteration detection in quinoa flour.</w:t>
+      </w:r>
+      <w:r>
+        <w:t xml:space="preserve"> </w:t>
+      </w:r>
+      <w:r>
+        <w:rPr>
+          <w:i/>
+          <w:iCs/>
+        </w:rPr>
+        <w:t xml:space="preserve">Food Control</w:t>
+      </w:r>
+      <w:r>
+        <w:t xml:space="preserve">,</w:t>
+      </w:r>
+      <w:r>
+        <w:t xml:space="preserve"> </w:t>
+      </w:r>
+      <w:r>
+        <w:rPr>
+          <w:i/>
+          <w:iCs/>
+        </w:rPr>
+        <w:t xml:space="preserve">138</w:t>
+      </w:r>
+      <w:r>
+        <w:t xml:space="preserve">, 108970.</w:t>
+      </w:r>
+      <w:r>
+        <w:t xml:space="preserve"> </w:t>
+      </w:r>
+      <w:hyperlink r:id="rId98">
+        <w:r>
+          <w:rPr>
+            <w:rStyle w:val="Hyperlink"/>
+          </w:rPr>
+          <w:t xml:space="preserve">https://doi.org/10.1016/j.foodcont.2022.108970</w:t>
+        </w:r>
+      </w:hyperlink>
+    </w:p>
+    <w:bookmarkEnd w:id="99"/>
+    <w:bookmarkStart w:id="101" w:name="ref-williams_calibration_2013"/>
     <w:p>
       <w:pPr>
         <w:pStyle w:val="Bibliography"/>
@@ -8887,7 +8756,7 @@
       <w:r>
         <w:t xml:space="preserve"> </w:t>
       </w:r>
-      <w:hyperlink r:id="rId112">
+      <w:hyperlink r:id="rId100">
         <w:r>
           <w:rPr>
             <w:rStyle w:val="Hyperlink"/>
@@ -8896,8 +8765,8 @@
         </w:r>
       </w:hyperlink>
     </w:p>
-    <w:bookmarkEnd w:id="113"/>
-    <w:bookmarkStart w:id="114" w:name="ref-williams_application_1975"/>
+    <w:bookmarkEnd w:id="101"/>
+    <w:bookmarkStart w:id="102" w:name="ref-williams_application_1975"/>
     <w:p>
       <w:pPr>
         <w:pStyle w:val="Bibliography"/>
@@ -8932,8 +8801,55 @@
         <w:t xml:space="preserve">(4), 576–561.</w:t>
       </w:r>
     </w:p>
-    <w:bookmarkEnd w:id="114"/>
-    <w:bookmarkStart w:id="116" w:name="ref-wold_pls-regression_2001"/>
+    <w:bookmarkEnd w:id="102"/>
+    <w:bookmarkStart w:id="104" w:name="ref-williams_comparison_1993"/>
+    <w:p>
+      <w:pPr>
+        <w:pStyle w:val="Bibliography"/>
+      </w:pPr>
+      <w:r>
+        <w:t xml:space="preserve">Williams, P. C., &amp; Sobering, D. C. (1993). Comparison of commercial near infrared transmittance and reflectance instruments for analysis of whole grains and seeds.</w:t>
+      </w:r>
+      <w:r>
+        <w:t xml:space="preserve"> </w:t>
+      </w:r>
+      <w:r>
+        <w:rPr>
+          <w:i/>
+          <w:iCs/>
+        </w:rPr>
+        <w:t xml:space="preserve">Journal of Near Infrared Spectroscopy</w:t>
+      </w:r>
+      <w:r>
+        <w:t xml:space="preserve">,</w:t>
+      </w:r>
+      <w:r>
+        <w:t xml:space="preserve"> </w:t>
+      </w:r>
+      <w:r>
+        <w:rPr>
+          <w:i/>
+          <w:iCs/>
+        </w:rPr>
+        <w:t xml:space="preserve">1</w:t>
+      </w:r>
+      <w:r>
+        <w:t xml:space="preserve">(1), 25–32.</w:t>
+      </w:r>
+      <w:r>
+        <w:t xml:space="preserve"> </w:t>
+      </w:r>
+      <w:hyperlink r:id="rId103">
+        <w:r>
+          <w:rPr>
+            <w:rStyle w:val="Hyperlink"/>
+          </w:rPr>
+          <w:t xml:space="preserve">https://doi.org/10.1255/jnirs.3</w:t>
+        </w:r>
+      </w:hyperlink>
+    </w:p>
+    <w:bookmarkEnd w:id="104"/>
+    <w:bookmarkStart w:id="106" w:name="ref-wold_pls-regression_2001"/>
     <w:p>
       <w:pPr>
         <w:pStyle w:val="Bibliography"/>
@@ -8979,7 +8895,7 @@
       <w:r>
         <w:t xml:space="preserve"> </w:t>
       </w:r>
-      <w:hyperlink r:id="rId115">
+      <w:hyperlink r:id="rId105">
         <w:r>
           <w:rPr>
             <w:rStyle w:val="Hyperlink"/>
@@ -8988,9 +8904,56 @@
         </w:r>
       </w:hyperlink>
     </w:p>
-    <w:bookmarkEnd w:id="116"/>
-    <w:bookmarkEnd w:id="117"/>
-    <w:bookmarkEnd w:id="118"/>
+    <w:bookmarkEnd w:id="106"/>
+    <w:bookmarkStart w:id="108" w:name="ref-yates_cross_2023"/>
+    <w:p>
+      <w:pPr>
+        <w:pStyle w:val="Bibliography"/>
+      </w:pPr>
+      <w:r>
+        <w:t xml:space="preserve">Yates, L. A., Aandahl, Z., Richards, S. A., &amp; Brook, B. W. (2023). Cross validation for model selection: A review with examples from ecology.</w:t>
+      </w:r>
+      <w:r>
+        <w:t xml:space="preserve"> </w:t>
+      </w:r>
+      <w:r>
+        <w:rPr>
+          <w:i/>
+          <w:iCs/>
+        </w:rPr>
+        <w:t xml:space="preserve">Ecological Monographs</w:t>
+      </w:r>
+      <w:r>
+        <w:t xml:space="preserve">,</w:t>
+      </w:r>
+      <w:r>
+        <w:t xml:space="preserve"> </w:t>
+      </w:r>
+      <w:r>
+        <w:rPr>
+          <w:i/>
+          <w:iCs/>
+        </w:rPr>
+        <w:t xml:space="preserve">93</w:t>
+      </w:r>
+      <w:r>
+        <w:t xml:space="preserve">(1), e1557.</w:t>
+      </w:r>
+      <w:r>
+        <w:t xml:space="preserve"> </w:t>
+      </w:r>
+      <w:hyperlink r:id="rId107">
+        <w:r>
+          <w:rPr>
+            <w:rStyle w:val="Hyperlink"/>
+          </w:rPr>
+          <w:t xml:space="preserve">https://doi.org/10.1002/ecm.1557</w:t>
+        </w:r>
+      </w:hyperlink>
+    </w:p>
+    <w:bookmarkEnd w:id="108"/>
+    <w:bookmarkEnd w:id="109"/>
+    <w:bookmarkEnd w:id="110"/>
     <w:sectPr>
       <w:footnotePr>
         <w:numFmt w:val="decimal"/>

</xml_diff>

<commit_message>
push currently compiling doc
</commit_message>
<xml_diff>
--- a/docs/hemp_nir_paper.docx
+++ b/docs/hemp_nir_paper.docx
@@ -4283,13 +4283,13 @@
         <w:t xml:space="preserve">(Garrido-Varo et al., 2019)</w:t>
       </w:r>
       <w:r>
-        <w:t xml:space="preserve">. The spectral cutoff threshold of 0.6 H is a common metric used to optimize the number of samples for chemical analysis</w:t>
-      </w:r>
-      <w:r>
-        <w:t xml:space="preserve"> </w:t>
-      </w:r>
-      <w:r>
-        <w:t xml:space="preserve">(Nogales-Bueno et al., 2021)</w:t>
+        <w:t xml:space="preserve">. The spectral cutoff threshold of 0.6 H is a metric used to optimize the number of samples for chemical analysis</w:t>
+      </w:r>
+      <w:r>
+        <w:t xml:space="preserve"> </w:t>
+      </w:r>
+      <w:r>
+        <w:t xml:space="preserve">Shenk &amp; Westerhaus (1991)</w:t>
       </w:r>
       <w:r>
         <w:t xml:space="preserve">. Prior to selection, spectra were preprocessed using Standard Normal Variate (SNV)-detrend with settings 1,4,4,1 for the derivative, gap, smooth, and smooth-two settings respectively. These settings are standard WINISI software parameters and were applied because hemp grain samples were subject to light scatter and noise due to particle size variation, with the first derivative applied to show component absorption</w:t>
@@ -4729,7 +4729,21 @@
         <w:pStyle w:val="BodyText"/>
       </w:pPr>
       <w:r>
-        <w:t xml:space="preserve">Analyses of variance were performed for each of these metrics in order to compare preprocessing methods. For each ANOVA, each data set was considered as a subject and different variances were allowed for each preprocessing method. Once the most promising preprocessing method was identified, it was used in all subsequent analyses.</w:t>
+        <w:t xml:space="preserve">Analyses of variance were performed for each of these metrics in order to compare preprocessing methods. For ANOVAs involving preprocessing methods, each data set was considered as a subject and different variances were allowed for each preprocessing method .Post hoc comparisons were performed with Tukey method to compare estimates set to</w:t>
+      </w:r>
+      <w:r>
+        <w:t xml:space="preserve"> </w:t>
+      </w:r>
+      <m:oMath>
+        <m:r>
+          <m:t>α</m:t>
+        </m:r>
+      </m:oMath>
+      <w:r>
+        <w:t xml:space="preserve"> </w:t>
+      </w:r>
+      <w:r>
+        <w:t xml:space="preserve">= 0.05. Once the most promising preprocessing method was identified, it was used in all subsequent analyses.</w:t>
       </w:r>
     </w:p>
     <w:p>
@@ -5084,21 +5098,7 @@
         <w:pStyle w:val="FirstParagraph"/>
       </w:pPr>
       <w:r>
-        <w:t xml:space="preserve">Among the eight methods compared via ANOVA, the SNV-SG and SG preprocessing methods performed the best and were in the best highest-performing post-hoc comparison group (Tukey method to compare estimates</w:t>
-      </w:r>
-      <w:r>
-        <w:t xml:space="preserve"> </w:t>
-      </w:r>
-      <m:oMath>
-        <m:r>
-          <m:t>α</m:t>
-        </m:r>
-      </m:oMath>
-      <w:r>
-        <w:t xml:space="preserve"> </w:t>
-      </w:r>
-      <w:r>
-        <w:t xml:space="preserve">= 0.05). The SNV-SG method had the lowest RMSE and the highest R</w:t>
+        <w:t xml:space="preserve">Among the eight methods compared via ANOVA, the SNV-SG and SG preprocessing methods performed the best and were in the best highest-performing post-hoc comparison group (). The SNV-SG method had the lowest RMSE and the highest R</w:t>
       </w:r>
       <w:r>
         <w:rPr>
@@ -6985,7 +6985,7 @@
         </w:r>
       </w:hyperlink>
       <w:r>
-        <w:t xml:space="preserve">. The full spectrum model substantially outperformed the full-spectrum model across all performance metrics. The protein-focused model utilized five components, aligning with the advice to use 20 samples for calibration per principal component in PLSR</w:t>
+        <w:t xml:space="preserve">. The full spectrum model significantly outperformed the full-spectrum model across all performance metrics. The protein-focused model utilized five components, aligning with the advice to use 20 samples for calibration per principal component in PLSR</w:t>
       </w:r>
       <w:r>
         <w:t xml:space="preserve"> </w:t>
@@ -7432,30 +7432,25 @@
       <w:r>
         <w:t xml:space="preserve">(Lukacs et al., 2024)</w:t>
       </w:r>
+      <w:r>
+        <w:t xml:space="preserve">. The VIP scores from either model could be used in subsequent modeling, although</w:t>
+      </w:r>
+      <w:r>
+        <w:t xml:space="preserve"> </w:t>
+      </w:r>
+      <w:r>
+        <w:t xml:space="preserve">(Z. Wang et al., 2022)</w:t>
+      </w:r>
+      <w:r>
+        <w:t xml:space="preserve">.</w:t>
+      </w:r>
     </w:p>
     <w:p>
       <w:pPr>
         <w:pStyle w:val="BodyText"/>
       </w:pPr>
       <w:r>
-        <w:t xml:space="preserve">The performance of the protein-focused model provides biological validation of NIRS predictions. This approach improved model interpretability by explicitly connecting predictions to known CP chemistry, suggesting that future hemp CP calibrations could focus on these specific wavelength regions. This would model robustness and transferability across NIR instruments or environments. #CITE. This approach is evidence that successful predictions are based on genuine CP-spectral relationships rather than correlations with other grain components such as oil, starch, or moisture.</w:t>
-      </w:r>
-    </w:p>
-    <w:p>
-      <w:pPr>
-        <w:pStyle w:val="BodyText"/>
-      </w:pPr>
-      <w:r>
-        <w:t xml:space="preserve">The VIP scores from either model could be used in subsequent modeling</w:t>
-      </w:r>
-      <w:r>
-        <w:t xml:space="preserve"> </w:t>
-      </w:r>
-      <w:r>
-        <w:t xml:space="preserve">(Z. Wang et al., 2022)</w:t>
-      </w:r>
-      <w:r>
-        <w:t xml:space="preserve">.</w:t>
+        <w:t xml:space="preserve">The performance of the protein-focused model provides biological validation of NIRS predictions. This approach improved model interpretability by explicitly connecting predictions to known CP chemistry, suggesting that future hemp CP calibrations could focus on these specific wavelength regions. This would improve model robustness and transferability across NIR instruments or environments, potentially enabling the transfer of calibrations to handheld or other instruments #CITE. This approach is evidence that successful predictions are based on genuine CP-spectral relationships rather than correlations with other grain components such as oil, starch, or moisture.</w:t>
       </w:r>
     </w:p>
     <w:bookmarkEnd w:id="53"/>
@@ -7538,7 +7533,7 @@
       </w:r>
     </w:p>
     <w:bookmarkEnd w:id="56"/>
-    <w:bookmarkStart w:id="110" w:name="conflict-of-interest"/>
+    <w:bookmarkStart w:id="112" w:name="conflict-of-interest"/>
     <w:p>
       <w:pPr>
         <w:pStyle w:val="Heading2"/>
@@ -7570,7 +7565,7 @@
         <w:t xml:space="preserve"> </w:t>
       </w:r>
       <w:r>
-        <w:t xml:space="preserve">2025-07-10 10:28:48</w:t>
+        <w:t xml:space="preserve">2025-07-10 11:14:32</w:t>
       </w:r>
       <w:r>
         <w:br/>
@@ -7589,7 +7584,7 @@
         <w:t xml:space="preserve">Targets-based reproducible workflow</w:t>
       </w:r>
     </w:p>
-    <w:bookmarkStart w:id="109" w:name="refs"/>
+    <w:bookmarkStart w:id="111" w:name="refs"/>
     <w:bookmarkStart w:id="58" w:name="ref-barnes_standard_1989"/>
     <w:p>
       <w:pPr>
@@ -8525,7 +8520,54 @@
       </w:r>
     </w:p>
     <w:bookmarkEnd w:id="93"/>
-    <w:bookmarkStart w:id="95" w:name="ref-towett_applicability_2013"/>
+    <w:bookmarkStart w:id="95" w:name="ref-shenk_population_1991"/>
+    <w:p>
+      <w:pPr>
+        <w:pStyle w:val="Bibliography"/>
+      </w:pPr>
+      <w:r>
+        <w:t xml:space="preserve">Shenk, J. S., &amp; Westerhaus, M. O. (1991). Population definition, sample selection, and calibration procedures for near infrared reflectance spectroscopy.</w:t>
+      </w:r>
+      <w:r>
+        <w:t xml:space="preserve"> </w:t>
+      </w:r>
+      <w:r>
+        <w:rPr>
+          <w:i/>
+          <w:iCs/>
+        </w:rPr>
+        <w:t xml:space="preserve">Crop Science</w:t>
+      </w:r>
+      <w:r>
+        <w:t xml:space="preserve">,</w:t>
+      </w:r>
+      <w:r>
+        <w:t xml:space="preserve"> </w:t>
+      </w:r>
+      <w:r>
+        <w:rPr>
+          <w:i/>
+          <w:iCs/>
+        </w:rPr>
+        <w:t xml:space="preserve">31</w:t>
+      </w:r>
+      <w:r>
+        <w:t xml:space="preserve">(2), cropsci1991.0011183X003100020049x.</w:t>
+      </w:r>
+      <w:r>
+        <w:t xml:space="preserve"> </w:t>
+      </w:r>
+      <w:hyperlink r:id="rId94">
+        <w:r>
+          <w:rPr>
+            <w:rStyle w:val="Hyperlink"/>
+          </w:rPr>
+          <w:t xml:space="preserve">https://doi.org/10.2135/cropsci1991.0011183X003100020049x</w:t>
+        </w:r>
+      </w:hyperlink>
+    </w:p>
+    <w:bookmarkEnd w:id="95"/>
+    <w:bookmarkStart w:id="97" w:name="ref-towett_applicability_2013"/>
     <w:p>
       <w:pPr>
         <w:pStyle w:val="Bibliography"/>
@@ -8568,7 +8610,7 @@
       <w:r>
         <w:t xml:space="preserve"> </w:t>
       </w:r>
-      <w:hyperlink r:id="rId94">
+      <w:hyperlink r:id="rId96">
         <w:r>
           <w:rPr>
             <w:rStyle w:val="Hyperlink"/>
@@ -8577,8 +8619,8 @@
         </w:r>
       </w:hyperlink>
     </w:p>
-    <w:bookmarkEnd w:id="95"/>
-    <w:bookmarkStart w:id="97" w:name="ref-wang_nirs-based_2025"/>
+    <w:bookmarkEnd w:id="97"/>
+    <w:bookmarkStart w:id="99" w:name="ref-wang_nirs-based_2025"/>
     <w:p>
       <w:pPr>
         <w:pStyle w:val="Bibliography"/>
@@ -8624,7 +8666,7 @@
       <w:r>
         <w:t xml:space="preserve"> </w:t>
       </w:r>
-      <w:hyperlink r:id="rId96">
+      <w:hyperlink r:id="rId98">
         <w:r>
           <w:rPr>
             <w:rStyle w:val="Hyperlink"/>
@@ -8633,8 +8675,8 @@
         </w:r>
       </w:hyperlink>
     </w:p>
-    <w:bookmarkEnd w:id="97"/>
-    <w:bookmarkStart w:id="99" w:name="ref-wang_portable_2022"/>
+    <w:bookmarkEnd w:id="99"/>
+    <w:bookmarkStart w:id="101" w:name="ref-wang_portable_2022"/>
     <w:p>
       <w:pPr>
         <w:pStyle w:val="Bibliography"/>
@@ -8695,7 +8737,7 @@
       <w:r>
         <w:t xml:space="preserve"> </w:t>
       </w:r>
-      <w:hyperlink r:id="rId98">
+      <w:hyperlink r:id="rId100">
         <w:r>
           <w:rPr>
             <w:rStyle w:val="Hyperlink"/>
@@ -8704,8 +8746,8 @@
         </w:r>
       </w:hyperlink>
     </w:p>
-    <w:bookmarkEnd w:id="99"/>
-    <w:bookmarkStart w:id="101" w:name="ref-williams_calibration_2013"/>
+    <w:bookmarkEnd w:id="101"/>
+    <w:bookmarkStart w:id="103" w:name="ref-williams_calibration_2013"/>
     <w:p>
       <w:pPr>
         <w:pStyle w:val="Bibliography"/>
@@ -8756,7 +8798,7 @@
       <w:r>
         <w:t xml:space="preserve"> </w:t>
       </w:r>
-      <w:hyperlink r:id="rId100">
+      <w:hyperlink r:id="rId102">
         <w:r>
           <w:rPr>
             <w:rStyle w:val="Hyperlink"/>
@@ -8765,8 +8807,8 @@
         </w:r>
       </w:hyperlink>
     </w:p>
-    <w:bookmarkEnd w:id="101"/>
-    <w:bookmarkStart w:id="102" w:name="ref-williams_application_1975"/>
+    <w:bookmarkEnd w:id="103"/>
+    <w:bookmarkStart w:id="104" w:name="ref-williams_application_1975"/>
     <w:p>
       <w:pPr>
         <w:pStyle w:val="Bibliography"/>
@@ -8801,8 +8843,8 @@
         <w:t xml:space="preserve">(4), 576–561.</w:t>
       </w:r>
     </w:p>
-    <w:bookmarkEnd w:id="102"/>
-    <w:bookmarkStart w:id="104" w:name="ref-williams_comparison_1993"/>
+    <w:bookmarkEnd w:id="104"/>
+    <w:bookmarkStart w:id="106" w:name="ref-williams_comparison_1993"/>
     <w:p>
       <w:pPr>
         <w:pStyle w:val="Bibliography"/>
@@ -8839,7 +8881,7 @@
       <w:r>
         <w:t xml:space="preserve"> </w:t>
       </w:r>
-      <w:hyperlink r:id="rId103">
+      <w:hyperlink r:id="rId105">
         <w:r>
           <w:rPr>
             <w:rStyle w:val="Hyperlink"/>
@@ -8848,8 +8890,8 @@
         </w:r>
       </w:hyperlink>
     </w:p>
-    <w:bookmarkEnd w:id="104"/>
-    <w:bookmarkStart w:id="106" w:name="ref-wold_pls-regression_2001"/>
+    <w:bookmarkEnd w:id="106"/>
+    <w:bookmarkStart w:id="108" w:name="ref-wold_pls-regression_2001"/>
     <w:p>
       <w:pPr>
         <w:pStyle w:val="Bibliography"/>
@@ -8895,7 +8937,7 @@
       <w:r>
         <w:t xml:space="preserve"> </w:t>
       </w:r>
-      <w:hyperlink r:id="rId105">
+      <w:hyperlink r:id="rId107">
         <w:r>
           <w:rPr>
             <w:rStyle w:val="Hyperlink"/>
@@ -8904,8 +8946,8 @@
         </w:r>
       </w:hyperlink>
     </w:p>
-    <w:bookmarkEnd w:id="106"/>
-    <w:bookmarkStart w:id="108" w:name="ref-yates_cross_2023"/>
+    <w:bookmarkEnd w:id="108"/>
+    <w:bookmarkStart w:id="110" w:name="ref-yates_cross_2023"/>
     <w:p>
       <w:pPr>
         <w:pStyle w:val="Bibliography"/>
@@ -8942,7 +8984,7 @@
       <w:r>
         <w:t xml:space="preserve"> </w:t>
       </w:r>
-      <w:hyperlink r:id="rId107">
+      <w:hyperlink r:id="rId109">
         <w:r>
           <w:rPr>
             <w:rStyle w:val="Hyperlink"/>
@@ -8951,9 +8993,9 @@
         </w:r>
       </w:hyperlink>
     </w:p>
-    <w:bookmarkEnd w:id="108"/>
-    <w:bookmarkEnd w:id="109"/>
     <w:bookmarkEnd w:id="110"/>
+    <w:bookmarkEnd w:id="111"/>
+    <w:bookmarkEnd w:id="112"/>
     <w:sectPr>
       <w:footnotePr>
         <w:numFmt w:val="decimal"/>

</xml_diff>

<commit_message>
start change to abstract, fix plotting on
</commit_message>
<xml_diff>
--- a/docs/hemp_nir_paper.docx
+++ b/docs/hemp_nir_paper.docx
@@ -417,7 +417,7 @@
         <w:pStyle w:val="FirstParagraph"/>
       </w:pPr>
       <w:r>
-        <w:t xml:space="preserve">Spectral data were collected from whole (unground) hemp grain samples, harvested at maturity, collected from from 18 experimental trials in New York (NY) between 2017 and 2021 (149 samples). Grain samples were collected through hand sampling or mechanical harvest and were subsequently cleaned of chaff and dried at a temperature of 30 C for six days in a forced-air dryer. All CP values were expressed as concentration dry matter. In total, 149 samples from 38 cultivars were represented in the data set. Cultivars were either grain or dual-purpose types and included both commercially available and experimental material. Seventy-eight samples were scanned and chemically assayed in 2017, 19 in 2018, 24 in 2019, and 28 in 2021. All cultivars and locations were represented in 2017, but only a selected subset of cultivar-location combinations were represented in 2018-2021 because not all cultivars were planted everywhere and only a portion of these cultivar-location combinations were sampled, scanned, and assayed due to logistical constraints. More information about hemp cultivars and locations is available in Supplemental Table S1.</w:t>
+        <w:t xml:space="preserve">Spectral data were collected from whole (unground) hemp grain samples, harvested at maturity, collected from from 18 experimental trials in New York (NY) between 2017 and 2021 (149 samples). Ninety percent of the samples were collected from Ithaca, Geneva, and Freeville NY. Grain samples were collected through hand sampling or mechanical harvest and were subsequently cleaned of chaff and dried at a temperature of 30 C for six days in a forced-air dryer. All CP values were expressed as concentration dry matter. In total, 149 samples from 38 cultivars were represented in the data set. Cultivars were either grain or dual-purpose types and included both commercially available and experimental material. Seventy-eight samples were scanned and chemically assayed in 2017, 19 in 2018, 24 in 2019, and 28 in 2021. All cultivars and locations were represented in 2017, but only a selected subset of cultivar-location combinations were represented in 2018-2021 because not all cultivars were planted everywhere and only a portion of these cultivar-location combinations were sampled, scanned, and assayed due to logistical constraints. More information about hemp cultivars and locations is available in Supplemental Table S1.</w:t>
       </w:r>
     </w:p>
     <w:tbl>
@@ -4989,7 +4989,7 @@
         <w:pStyle w:val="FirstParagraph"/>
       </w:pPr>
       <w:r>
-        <w:t xml:space="preserve">Among the eight methods compared via ANOVA, the SNV-SG and SG preprocessing methods performed the best and were in the best highest-performing post-hoc comparison group (). The SNV-SG method had the lowest RMSE and the highest R</w:t>
+        <w:t xml:space="preserve">Among the eight methods compared via ANOVA, the SNV-SG and SG preprocessing methods performed the best and were in the best highest-performing post-hoc comparison group. The SNV-SG method had the lowest RMSE and the highest R</w:t>
       </w:r>
       <w:r>
         <w:rPr>
@@ -5772,7 +5772,7 @@
               <w:pStyle w:val="ImageCaption"/>
             </w:pPr>
             <w:r>
-              <w:t xml:space="preserve">Table 5: Algorithm performance using RPD-primary unified evaluation criteria. Primary classification by RPD: Excellent (&gt;3.0), Good (2.0-3.0), Fair (1.4-2.0), Poor (&lt;1.4). RPIQ and R² provide supporting evidence.</w:t>
+              <w:t xml:space="preserve">Table 5: Algorithm performance using RPD-primary unified evaluation criteria. Primary classification by RPD: Excellent (&gt;3.0), Good (2.0-3.0), Fair (1.5-2.0), Poor (&lt;1.5). RPIQ and R² provide supporting evidence.</w:t>
             </w:r>
           </w:p>
           <w:tbl>
@@ -6811,19 +6811,7 @@
         <w:pStyle w:val="BodyText"/>
       </w:pPr>
       <w:r>
-        <w:t xml:space="preserve">The 15 (10%) best and 15 worst predicted samples as measured by the mean absolute error of prediction were identified and their backgrounds examined. Overall, half of the samples in the data set came from Ithaca, NY (</w:t>
-      </w:r>
-      <w:r>
-        <w:t xml:space="preserve">“Ithaca”</w:t>
-      </w:r>
-      <w:r>
-        <w:t xml:space="preserve">), while 28% were collected from Geneva, NY (</w:t>
-      </w:r>
-      <w:r>
-        <w:t xml:space="preserve">“Geneva”</w:t>
-      </w:r>
-      <w:r>
-        <w:t xml:space="preserve">) Table 3. However, of the 15 worst-predicted samples, ten were from Geneva, while four of the 15 best-predicted samples were from Geneva (by contrast, five of the best-predicted and five of the worst-predicted samples came from Ithaca). Overall, samples from Geneva had the highest mean absolute error (MAE) of prediction among locations, 63% greater than samples from Ithaca and 153% greater than samples from Freeville, NY (the only locations where more than 20 samples were assayed).</w:t>
+        <w:t xml:space="preserve">The 15 (10%) best and 15 worst predicted samples as measured by the mean absolute error of prediction were identified and their backgrounds examined. Overall, half of the samples in the data set came from Ithaca, while 28% were collected from Geneva, NY. However, of the 15 worst-predicted samples, ten were from Geneva, while four of the 15 best-predicted samples were from Geneva (by contrast, five of the best-predicted and five of the worst-predicted samples came from Ithaca). Overall, samples from Geneva had the highest mean absolute error (MAE) of prediction among locations, 63% greater than samples from Ithaca and 153% greater than samples from Freeville, NY (the only locations where more than 20 samples were assayed).</w:t>
       </w:r>
     </w:p>
     <w:p>
@@ -7430,7 +7418,7 @@
         <w:t xml:space="preserve"> </w:t>
       </w:r>
       <w:r>
-        <w:t xml:space="preserve">2025-07-10 12:23:30</w:t>
+        <w:t xml:space="preserve">2025-07-10 14:19:07</w:t>
       </w:r>
       <w:r>
         <w:br/>

</xml_diff>

<commit_message>
should compile, some footnote revisions, etc.
</commit_message>
<xml_diff>
--- a/docs/hemp_nir_paper.docx
+++ b/docs/hemp_nir_paper.docx
@@ -55,7 +55,7 @@
         <w:pStyle w:val="Date"/>
       </w:pPr>
       <w:r>
-        <w:t xml:space="preserve">2025-07-10</w:t>
+        <w:t xml:space="preserve">2025-07-11</w:t>
       </w:r>
     </w:p>
     <w:p>
@@ -4179,13 +4179,13 @@
       </w:r>
     </w:p>
     <w:bookmarkEnd w:id="24"/>
-    <w:bookmarkStart w:id="25" w:name="software"/>
+    <w:bookmarkStart w:id="25" w:name="software-and-packages-used"/>
     <w:p>
       <w:pPr>
         <w:pStyle w:val="Heading3"/>
       </w:pPr>
       <w:r>
-        <w:t xml:space="preserve">2.4 Software</w:t>
+        <w:t xml:space="preserve">2.4 Software and Packages Used</w:t>
       </w:r>
     </w:p>
     <w:p>
@@ -4292,7 +4292,7 @@
         </w:r>
       </w:hyperlink>
       <w:r>
-        <w:t xml:space="preserve">. There are more conservative definitions of model quality for which these categories would not suffice. For example,</w:t>
+        <w:t xml:space="preserve">There are more conservative definitions of model quality for which these categories would not suffice. For example,</w:t>
       </w:r>
       <w:r>
         <w:t xml:space="preserve"> </w:t>
@@ -7381,7 +7381,7 @@
         <w:t xml:space="preserve"> </w:t>
       </w:r>
       <w:r>
-        <w:t xml:space="preserve">2025-07-10 15:55:34</w:t>
+        <w:t xml:space="preserve">2025-07-11 10:26:23</w:t>
       </w:r>
       <w:r>
         <w:br/>

</xml_diff>